<commit_message>
updated the next steps doc to include more options for help
</commit_message>
<xml_diff>
--- a/docassemble/VTDivorce/data/templates/divorce_next_steps.docx
+++ b/docassemble/VTDivorce/data/templates/divorce_next_steps.docx
@@ -1499,6 +1499,11 @@
           <w:ilvl w:val="0"/>
           <w:numId w:val="28"/>
         </w:numPr>
+        <w:rPr>
+          <w:rStyle w:val="Hyperlink"/>
+          <w:color w:val="auto"/>
+          <w:u w:val="none"/>
+        </w:rPr>
       </w:pPr>
       <w:r>
         <w:t xml:space="preserve">Follow the steps and videos in the Divorce Roadmap </w:t>
@@ -1527,6 +1532,93 @@
         </w:numPr>
       </w:pPr>
       <w:r>
+        <w:t xml:space="preserve">If you have questions about forms or the court process, contact the Vermont Judiciary Access and Resource Center (ARC) at </w:t>
+      </w:r>
+      <w:hyperlink r:id="rId18" w:history="1">
+        <w:r>
+          <w:rPr>
+            <w:rStyle w:val="Hyperlink"/>
+          </w:rPr>
+          <w:t>www.vermontjudiciary.org/self-help/ARC</w:t>
+        </w:r>
+      </w:hyperlink>
+      <w:r>
+        <w:t xml:space="preserve"> or </w:t>
+      </w:r>
+      <w:r>
+        <w:t>802-879-1185</w:t>
+      </w:r>
+      <w:r>
+        <w:t>.</w:t>
+      </w:r>
+      <w:r>
+        <w:t xml:space="preserve"> The ARC </w:t>
+      </w:r>
+      <w:r>
+        <w:t xml:space="preserve">does </w:t>
+      </w:r>
+      <w:r>
+        <w:rPr>
+          <w:b/>
+          <w:bCs/>
+        </w:rPr>
+        <w:t>not</w:t>
+      </w:r>
+      <w:r>
+        <w:t xml:space="preserve"> give legal advice.</w:t>
+      </w:r>
+    </w:p>
+    <w:p>
+      <w:pPr>
+        <w:pStyle w:val="ListParagraph"/>
+        <w:numPr>
+          <w:ilvl w:val="0"/>
+          <w:numId w:val="28"/>
+        </w:numPr>
+      </w:pPr>
+      <w:r>
+        <w:t>You can also a</w:t>
+      </w:r>
+      <w:r>
+        <w:t xml:space="preserve">sk the court clerk at your county’s </w:t>
+      </w:r>
+      <w:r>
+        <w:t>family court.</w:t>
+      </w:r>
+      <w:r>
+        <w:t xml:space="preserve"> </w:t>
+      </w:r>
+      <w:r>
+        <w:t xml:space="preserve">Find them </w:t>
+      </w:r>
+      <w:r>
+        <w:t>on</w:t>
+      </w:r>
+      <w:r>
+        <w:t xml:space="preserve"> the Vermont Judiciary website: </w:t>
+      </w:r>
+      <w:hyperlink r:id="rId19" w:history="1">
+        <w:r>
+          <w:rPr>
+            <w:rStyle w:val="Hyperlink"/>
+          </w:rPr>
+          <w:t>https://www.vermontjudiciary.org/court-locations</w:t>
+        </w:r>
+      </w:hyperlink>
+      <w:r>
+        <w:t xml:space="preserve">. </w:t>
+      </w:r>
+    </w:p>
+    <w:p>
+      <w:pPr>
+        <w:pStyle w:val="ListParagraph"/>
+        <w:numPr>
+          <w:ilvl w:val="0"/>
+          <w:numId w:val="28"/>
+        </w:numPr>
+      </w:pPr>
+      <w:r>
+        <w:lastRenderedPageBreak/>
         <w:t xml:space="preserve">Contact us at Legal Services Vermont </w:t>
       </w:r>
       <w:r>
@@ -1613,11 +1705,27 @@
         <w:t>-</w:t>
       </w:r>
       <w:r>
-        <w:t xml:space="preserve">fee consultation, contact the Vermont Bar </w:t>
-      </w:r>
-      <w:r>
-        <w:lastRenderedPageBreak/>
-        <w:t xml:space="preserve">Association’s Lawyer Referral Service at 1-800-639-7036. </w:t>
+        <w:t>fee consultation, contact the Vermont Bar Association’s Lawyer Referral Service at 1-800-639-7036</w:t>
+      </w:r>
+      <w:r>
+        <w:t xml:space="preserve"> or </w:t>
+      </w:r>
+      <w:hyperlink w:history="1">
+        <w:r>
+          <w:rPr>
+            <w:rStyle w:val="Hyperlink"/>
+          </w:rPr>
+          <w:t xml:space="preserve"> </w:t>
+        </w:r>
+        <w:r>
+          <w:rPr>
+            <w:rStyle w:val="Hyperlink"/>
+          </w:rPr>
+          <w:t>www.vtbar.org/find-a-lawyer/</w:t>
+        </w:r>
+      </w:hyperlink>
+      <w:r>
+        <w:t xml:space="preserve">. </w:t>
       </w:r>
     </w:p>
     <w:p>
@@ -1650,7 +1758,7 @@
                     <pic:cNvPicPr/>
                   </pic:nvPicPr>
                   <pic:blipFill rotWithShape="1">
-                    <a:blip r:embed="rId18" cstate="print">
+                    <a:blip r:embed="rId20" cstate="print">
                       <a:extLst>
                         <a:ext uri="{28A0092B-C50C-407E-A947-70E740481C1C}">
                           <a14:useLocalDpi xmlns:a14="http://schemas.microsoft.com/office/drawing/2010/main" val="0"/>

</xml_diff>

<commit_message>
updated the Next Steps document template
</commit_message>
<xml_diff>
--- a/docassemble/VTDivorce/data/templates/divorce_next_steps.docx
+++ b/docassemble/VTDivorce/data/templates/divorce_next_steps.docx
@@ -31,23 +31,13 @@
         </w:rPr>
         <w:t xml:space="preserve">divorce, </w:t>
       </w:r>
-      <w:proofErr w:type="gramStart"/>
       <w:r>
         <w:rPr>
           <w:rStyle w:val="Heading1Char"/>
           <w:b w:val="0"/>
           <w:bCs w:val="0"/>
         </w:rPr>
-        <w:t>separation</w:t>
-      </w:r>
-      <w:proofErr w:type="gramEnd"/>
-      <w:r>
-        <w:rPr>
-          <w:rStyle w:val="Heading1Char"/>
-          <w:b w:val="0"/>
-          <w:bCs w:val="0"/>
-        </w:rPr>
-        <w:t xml:space="preserve"> or </w:t>
+        <w:t xml:space="preserve">separation or </w:t>
       </w:r>
       <w:r>
         <w:rPr>
@@ -112,7 +102,6 @@
         </w:rPr>
         <w:t xml:space="preserve">divorce, </w:t>
       </w:r>
-      <w:proofErr w:type="gramStart"/>
       <w:r>
         <w:rPr>
           <w:rStyle w:val="Heading1Char"/>
@@ -122,19 +111,7 @@
           <w:sz w:val="28"/>
           <w:szCs w:val="28"/>
         </w:rPr>
-        <w:t>separation</w:t>
-      </w:r>
-      <w:proofErr w:type="gramEnd"/>
-      <w:r>
-        <w:rPr>
-          <w:rStyle w:val="Heading1Char"/>
-          <w:b w:val="0"/>
-          <w:bCs w:val="0"/>
-          <w:color w:val="auto"/>
-          <w:sz w:val="28"/>
-          <w:szCs w:val="28"/>
-        </w:rPr>
-        <w:t xml:space="preserve"> or </w:t>
+        <w:t xml:space="preserve">separation or </w:t>
       </w:r>
       <w:r>
         <w:rPr>
@@ -179,7 +156,10 @@
         <w:pStyle w:val="Heading2"/>
       </w:pPr>
       <w:r>
-        <w:t>Next steps</w:t>
+        <w:t>Next step</w:t>
+      </w:r>
+      <w:r>
+        <w:t xml:space="preserve"> – “file” your forms</w:t>
       </w:r>
     </w:p>
     <w:p>
@@ -212,10 +192,88 @@
         </w:numPr>
       </w:pPr>
       <w:r>
-        <w:t>When you are ready, c</w:t>
-      </w:r>
-      <w:r>
-        <w:t>hoose how to “file” your forms with the court:</w:t>
+        <w:t xml:space="preserve">When you are ready, </w:t>
+      </w:r>
+      <w:r>
+        <w:t>you will file</w:t>
+      </w:r>
+      <w:r>
+        <w:t xml:space="preserve"> </w:t>
+      </w:r>
+      <w:r>
+        <w:t xml:space="preserve">these 4 forms with </w:t>
+      </w:r>
+      <w:r>
+        <w:t>the court:</w:t>
+      </w:r>
+    </w:p>
+    <w:p>
+      <w:pPr>
+        <w:pStyle w:val="ListParagraph"/>
+        <w:numPr>
+          <w:ilvl w:val="0"/>
+          <w:numId w:val="34"/>
+        </w:numPr>
+      </w:pPr>
+      <w:r>
+        <w:t>Summons and Complaint for a Divorce / Separation / Dissolution</w:t>
+      </w:r>
+    </w:p>
+    <w:p>
+      <w:pPr>
+        <w:pStyle w:val="ListParagraph"/>
+        <w:numPr>
+          <w:ilvl w:val="0"/>
+          <w:numId w:val="34"/>
+        </w:numPr>
+      </w:pPr>
+      <w:r>
+        <w:t>Notice of Appearance for Self-Represented Party</w:t>
+      </w:r>
+    </w:p>
+    <w:p>
+      <w:pPr>
+        <w:pStyle w:val="ListParagraph"/>
+        <w:numPr>
+          <w:ilvl w:val="0"/>
+          <w:numId w:val="34"/>
+        </w:numPr>
+      </w:pPr>
+      <w:r>
+        <w:t>Family Court Information Form</w:t>
+      </w:r>
+    </w:p>
+    <w:p>
+      <w:pPr>
+        <w:pStyle w:val="ListParagraph"/>
+        <w:numPr>
+          <w:ilvl w:val="0"/>
+          <w:numId w:val="34"/>
+        </w:numPr>
+      </w:pPr>
+      <w:r>
+        <w:t xml:space="preserve">Department of Health Record of Divorce </w:t>
+      </w:r>
+      <w:r>
+        <w:rPr>
+          <w:b/>
+          <w:bCs/>
+        </w:rPr>
+        <w:t>or</w:t>
+      </w:r>
+      <w:r>
+        <w:t xml:space="preserve"> Dissolution</w:t>
+      </w:r>
+    </w:p>
+    <w:p>
+      <w:r>
+        <w:t>C</w:t>
+      </w:r>
+      <w:r>
+        <w:t>hoose how to file your forms</w:t>
+      </w:r>
+      <w:r>
+        <w:t>:</w:t>
       </w:r>
     </w:p>
     <w:p>
@@ -298,12 +356,6 @@
       </w:r>
     </w:p>
     <w:p>
-      <w:pPr>
-        <w:rPr>
-          <w:b/>
-          <w:bCs/>
-        </w:rPr>
-      </w:pPr>
       <w:r>
         <w:t xml:space="preserve">Read </w:t>
       </w:r>
@@ -353,11 +405,46 @@
       </w:r>
     </w:p>
     <w:p>
-      <w:pPr>
-        <w:pStyle w:val="Heading2"/>
-      </w:pPr>
-      <w:r>
-        <w:t>Court information</w:t>
+      <w:r>
+        <w:t xml:space="preserve">When you </w:t>
+      </w:r>
+      <w:r>
+        <w:t>give</w:t>
+      </w:r>
+      <w:r>
+        <w:t xml:space="preserve"> your forms to the court, you must pay </w:t>
+      </w:r>
+      <w:r>
+        <w:t xml:space="preserve">a filing fee. </w:t>
+      </w:r>
+      <w:r>
+        <w:t>Visit</w:t>
+      </w:r>
+      <w:r>
+        <w:t xml:space="preserve"> the link above for </w:t>
+      </w:r>
+      <w:r>
+        <w:t xml:space="preserve">the </w:t>
+      </w:r>
+      <w:r>
+        <w:t xml:space="preserve">fee and </w:t>
+      </w:r>
+      <w:r>
+        <w:t>how you can pay.</w:t>
+      </w:r>
+    </w:p>
+    <w:p>
+      <w:r>
+        <w:t>If you have a low income and cannot afford the filing fee, you can fill out a form to ask the court to waive the fee.</w:t>
+      </w:r>
+      <w:r>
+        <w:t xml:space="preserve"> See the link above </w:t>
+      </w:r>
+      <w:r>
+        <w:t>to find</w:t>
+      </w:r>
+      <w:r>
+        <w:t xml:space="preserve"> the Application to Waive Filing Fees and Service Costs.</w:t>
       </w:r>
     </w:p>
     <w:p>
@@ -483,8 +570,6 @@
       </w:r>
       <w:r>
         <w:br/>
-      </w:r>
-      <w:r>
         <w:t>Mailing address:</w:t>
       </w:r>
       <w:r>
@@ -518,7 +603,13 @@
         <w:pStyle w:val="Heading2"/>
       </w:pPr>
       <w:r>
-        <w:t>Then serve</w:t>
+        <w:t>“S</w:t>
+      </w:r>
+      <w:r>
+        <w:t>erv</w:t>
+      </w:r>
+      <w:r>
+        <w:t>ing”</w:t>
       </w:r>
       <w:r>
         <w:t xml:space="preserve"> the other party </w:t>
@@ -529,69 +620,133 @@
         <w:pStyle w:val="ListParagraph"/>
         <w:numPr>
           <w:ilvl w:val="0"/>
-          <w:numId w:val="30"/>
+          <w:numId w:val="35"/>
         </w:numPr>
       </w:pPr>
       <w:r>
-        <w:t xml:space="preserve">To “serve” </w:t>
-      </w:r>
-      <w:r>
-        <w:t>court papers means to mail or deliver them</w:t>
-      </w:r>
-      <w:r>
-        <w:t>, or have a sheriff deliver them</w:t>
-      </w:r>
-      <w:r>
-        <w:t xml:space="preserve"> to the other party</w:t>
-      </w:r>
-      <w:r>
-        <w:t>.</w:t>
+        <w:t>For the case to go on, you</w:t>
+      </w:r>
+      <w:r>
+        <w:t>r spouse</w:t>
+      </w:r>
+      <w:r>
+        <w:t xml:space="preserve"> must</w:t>
+      </w:r>
+      <w:r>
+        <w:t xml:space="preserve"> be</w:t>
+      </w:r>
+      <w:r>
+        <w:t xml:space="preserve"> “serve</w:t>
+      </w:r>
+      <w:r>
+        <w:t>d</w:t>
+      </w:r>
+      <w:r>
+        <w:t>” (sen</w:t>
+      </w:r>
+      <w:r>
+        <w:t>t</w:t>
+      </w:r>
+      <w:r>
+        <w:t xml:space="preserve"> or deliver</w:t>
+      </w:r>
+      <w:r>
+        <w:t>ed</w:t>
+      </w:r>
+      <w:r>
+        <w:t>) copies of the court forms.</w:t>
       </w:r>
       <w:r>
         <w:t xml:space="preserve"> </w:t>
       </w:r>
       <w:r>
-        <w:t xml:space="preserve">In a divorce case </w:t>
+        <w:t>R</w:t>
+      </w:r>
+      <w:r>
+        <w:t xml:space="preserve">ead about service options and discuss that </w:t>
+      </w:r>
+      <w:r>
+        <w:lastRenderedPageBreak/>
+        <w:t>process with the court clerk.</w:t>
+      </w:r>
+      <w:r>
+        <w:t xml:space="preserve"> </w:t>
+      </w:r>
+      <w:r>
+        <w:t>I</w:t>
+      </w:r>
+      <w:r>
+        <w:t>f you have children, the court may serve your spouse for you.</w:t>
+      </w:r>
+      <w:r>
+        <w:t xml:space="preserve"> </w:t>
+      </w:r>
+      <w:r>
+        <w:t xml:space="preserve">The courts have a web page that describes the ways to serve papers to your spouse: </w:t>
+      </w:r>
+      <w:hyperlink r:id="rId14" w:history="1">
+        <w:r>
+          <w:rPr>
+            <w:rStyle w:val="Hyperlink"/>
+          </w:rPr>
+          <w:t>https://www.vermontjudiciary.org/family/divorce/serving-papers</w:t>
+        </w:r>
+      </w:hyperlink>
+    </w:p>
+    <w:p>
+      <w:pPr>
+        <w:pStyle w:val="ListParagraph"/>
+        <w:numPr>
+          <w:ilvl w:val="0"/>
+          <w:numId w:val="37"/>
+        </w:numPr>
+      </w:pPr>
+      <w:r>
+        <w:t xml:space="preserve">Depending on your situation and how you choose to serve papers to your spouse, you </w:t>
       </w:r>
       <w:r>
         <w:rPr>
           <w:b/>
           <w:bCs/>
         </w:rPr>
-        <w:t>without</w:t>
-      </w:r>
-      <w:r>
-        <w:t xml:space="preserve"> minor children, you </w:t>
-      </w:r>
-      <w:r>
-        <w:t>need to serve</w:t>
-      </w:r>
-      <w:r>
-        <w:t xml:space="preserve"> the papers to your spouse. In a case </w:t>
+        <w:t>might</w:t>
+      </w:r>
+      <w:r>
+        <w:t xml:space="preserve"> use one of the service forms that was produced</w:t>
+      </w:r>
+      <w:r>
+        <w:t xml:space="preserve"> (Acceptance of Service </w:t>
       </w:r>
       <w:r>
         <w:rPr>
           <w:b/>
           <w:bCs/>
         </w:rPr>
-        <w:t>with</w:t>
-      </w:r>
-      <w:r>
-        <w:t xml:space="preserve"> minor</w:t>
-      </w:r>
-      <w:r>
-        <w:t xml:space="preserve"> children, the court arranges to serve the papers. Either way, </w:t>
-      </w:r>
-      <w:proofErr w:type="gramStart"/>
-      <w:r>
-        <w:t>it’s</w:t>
-      </w:r>
-      <w:proofErr w:type="gramEnd"/>
-      <w:r>
-        <w:t xml:space="preserve"> a good idea to talk with the court clerk at your </w:t>
-      </w:r>
-      <w:r>
-        <w:t>local family court about what kind of service is likely to work best.</w:t>
+        <w:t>or</w:t>
+      </w:r>
+      <w:r>
+        <w:t xml:space="preserve"> Certificate of Service)</w:t>
+      </w:r>
+      <w:r>
+        <w:t xml:space="preserve">. </w:t>
+      </w:r>
+      <w:r>
+        <w:t xml:space="preserve">There are other forms and methods you might use. </w:t>
+      </w:r>
+      <w:r>
+        <w:t>Talk to</w:t>
+      </w:r>
+      <w:r>
+        <w:t xml:space="preserve"> the </w:t>
+      </w:r>
+      <w:r>
+        <w:t xml:space="preserve">court </w:t>
+      </w:r>
+      <w:r>
+        <w:t>clerk</w:t>
+      </w:r>
+      <w:r>
+        <w:t>.</w:t>
       </w:r>
     </w:p>
     <w:p>
@@ -603,47 +758,14 @@
         </w:numPr>
       </w:pPr>
       <w:r>
-        <w:t xml:space="preserve">You pay the costs of serving your spouse unless the court gave you a fee waiver. </w:t>
+        <w:t>You pay the costs of serving your spouse unless the court gave you a fee waiver.</w:t>
       </w:r>
     </w:p>
     <w:p>
       <w:pPr>
-        <w:pStyle w:val="ListParagraph"/>
-        <w:numPr>
-          <w:ilvl w:val="0"/>
-          <w:numId w:val="19"/>
-        </w:numPr>
-      </w:pPr>
-      <w:r>
-        <w:t xml:space="preserve">Read more detailed instructions about serving your spouse </w:t>
-      </w:r>
-      <w:r>
-        <w:t>on Step 4 of the Divorce Roadmap</w:t>
-      </w:r>
-      <w:r>
-        <w:t xml:space="preserve">: </w:t>
-      </w:r>
-      <w:hyperlink r:id="rId14" w:history="1">
-        <w:r>
-          <w:rPr>
-            <w:rStyle w:val="Hyperlink"/>
-          </w:rPr>
-          <w:t>https://vtlawhelp.org/roadmap/divorce</w:t>
-        </w:r>
-      </w:hyperlink>
-      <w:r>
-        <w:t xml:space="preserve">  </w:t>
-      </w:r>
-      <w:r>
-        <w:t xml:space="preserve"> </w:t>
-      </w:r>
-    </w:p>
-    <w:p>
-      <w:pPr>
         <w:pStyle w:val="Heading2"/>
       </w:pPr>
       <w:r>
-        <w:lastRenderedPageBreak/>
         <w:t xml:space="preserve">Attend </w:t>
       </w:r>
       <w:r>
@@ -733,7 +855,10 @@
         <w:ind w:left="360"/>
       </w:pPr>
       <w:r>
-        <w:t xml:space="preserve">Depending on what you agreed on in the Case Manager Conference and what comes up in your lives, you may need to have one or more status conferences or hearings to create a temporary order. </w:t>
+        <w:t xml:space="preserve">Depending on what you agreed on in the Case Manager Conference and what comes up in your lives, you may </w:t>
+      </w:r>
+      <w:r>
+        <w:t xml:space="preserve">need to have one or more status conferences or hearings to create a temporary order. </w:t>
       </w:r>
     </w:p>
     <w:p>
@@ -764,13 +889,8 @@
         </w:numPr>
         <w:ind w:left="360"/>
       </w:pPr>
-      <w:proofErr w:type="gramStart"/>
-      <w:r>
-        <w:t>Don’t</w:t>
-      </w:r>
-      <w:proofErr w:type="gramEnd"/>
-      <w:r>
-        <w:t xml:space="preserve"> agree to anything you are not comfortable with.  </w:t>
+      <w:r>
+        <w:t xml:space="preserve">Don’t agree to anything you are not comfortable with.  </w:t>
       </w:r>
     </w:p>
     <w:p>
@@ -844,15 +964,7 @@
           <w:szCs w:val="28"/>
           <w:lang w:val="en-US"/>
         </w:rPr>
-        <w:t xml:space="preserve"> final hearing happens when you and your spouse have agreed on all the issues in the divorce case. The judge meets with you briefly to make sure you agreed voluntarily and understand what you are agreeing to. For a case with </w:t>
-      </w:r>
-      <w:r>
-        <w:rPr>
-          <w:rFonts w:eastAsiaTheme="minorHAnsi"/>
-          <w:szCs w:val="28"/>
-          <w:lang w:val="en-US"/>
-        </w:rPr>
-        <w:t xml:space="preserve">children, the judge also needs to make sure the agreement is in the best interest of the children. </w:t>
+        <w:t xml:space="preserve"> final hearing happens when you and your spouse have agreed on all the issues in the divorce case. The judge meets with you briefly to make sure you agreed voluntarily and understand what you are agreeing to. For a case with children, the judge also needs to make sure the agreement is in the best interest of the children. </w:t>
       </w:r>
     </w:p>
     <w:p>
@@ -942,6 +1054,7 @@
           <w:szCs w:val="28"/>
           <w:lang w:val="en-US"/>
         </w:rPr>
+        <w:lastRenderedPageBreak/>
         <w:t>A contested final hearing means that you will have to answer questions from the judge and your spouse (or their lawyer). You will also get to ask your spouse questions. I</w:t>
       </w:r>
       <w:r>
@@ -1040,25 +1153,7 @@
           <w:szCs w:val="28"/>
           <w:lang w:val="en-US"/>
         </w:rPr>
-        <w:t xml:space="preserve">ractice for your hearing. In </w:t>
-      </w:r>
-      <w:proofErr w:type="gramStart"/>
-      <w:r>
-        <w:rPr>
-          <w:rFonts w:eastAsiaTheme="minorHAnsi"/>
-          <w:szCs w:val="28"/>
-          <w:lang w:val="en-US"/>
-        </w:rPr>
-        <w:t>many</w:t>
-      </w:r>
-      <w:proofErr w:type="gramEnd"/>
-      <w:r>
-        <w:rPr>
-          <w:rFonts w:eastAsiaTheme="minorHAnsi"/>
-          <w:szCs w:val="28"/>
-          <w:lang w:val="en-US"/>
-        </w:rPr>
-        <w:t xml:space="preserve"> cases, the court will decide based</w:t>
+        <w:t>ractice for your hearing. In many cases, the court will decide based</w:t>
       </w:r>
       <w:r>
         <w:rPr>
@@ -1108,7 +1203,6 @@
           <w:szCs w:val="28"/>
           <w:lang w:val="en-US"/>
         </w:rPr>
-        <w:lastRenderedPageBreak/>
         <w:t xml:space="preserve">hearing. </w:t>
       </w:r>
       <w:r>
@@ -1125,25 +1219,7 @@
           <w:szCs w:val="28"/>
           <w:lang w:val="en-US"/>
         </w:rPr>
-        <w:t xml:space="preserve">ring </w:t>
-      </w:r>
-      <w:proofErr w:type="gramStart"/>
-      <w:r>
-        <w:rPr>
-          <w:rFonts w:eastAsiaTheme="minorHAnsi"/>
-          <w:szCs w:val="28"/>
-          <w:lang w:val="en-US"/>
-        </w:rPr>
-        <w:t>3</w:t>
-      </w:r>
-      <w:proofErr w:type="gramEnd"/>
-      <w:r>
-        <w:rPr>
-          <w:rFonts w:eastAsiaTheme="minorHAnsi"/>
-          <w:szCs w:val="28"/>
-          <w:lang w:val="en-US"/>
-        </w:rPr>
-        <w:t xml:space="preserve"> copies with you. If you </w:t>
+        <w:t xml:space="preserve">ring 3 copies with you. If you </w:t>
       </w:r>
       <w:r>
         <w:rPr>
@@ -1225,7 +1301,10 @@
         <w:t xml:space="preserve"> l</w:t>
       </w:r>
       <w:r>
-        <w:t xml:space="preserve">awyer. If they do, you may ask the court to “continue” (reschedule) the </w:t>
+        <w:t xml:space="preserve">awyer. If they do, you </w:t>
+      </w:r>
+      <w:r>
+        <w:t xml:space="preserve">may ask the court to “continue” (reschedule) the </w:t>
       </w:r>
       <w:r>
         <w:t>hearing,</w:t>
@@ -1376,15 +1455,7 @@
           <w:szCs w:val="28"/>
           <w:lang w:val="en-US"/>
         </w:rPr>
-        <w:t xml:space="preserve">Your divorce becomes final 90 days after the final order unless you </w:t>
-      </w:r>
-      <w:r>
-        <w:rPr>
-          <w:rFonts w:eastAsiaTheme="minorHAnsi"/>
-          <w:szCs w:val="28"/>
-          <w:lang w:val="en-US"/>
-        </w:rPr>
-        <w:t>agreed to “waive” (give up) the “nisi period.”</w:t>
+        <w:t>Your divorce becomes final 90 days after the final order unless you agreed to “waive” (give up) the “nisi period.”</w:t>
       </w:r>
     </w:p>
     <w:p>
@@ -1425,43 +1496,7 @@
           <w:szCs w:val="28"/>
           <w:lang w:val="en-US"/>
         </w:rPr>
-        <w:t xml:space="preserve"> and you </w:t>
-      </w:r>
-      <w:proofErr w:type="gramStart"/>
-      <w:r>
-        <w:rPr>
-          <w:rFonts w:eastAsiaTheme="minorHAnsi"/>
-          <w:szCs w:val="28"/>
-          <w:lang w:val="en-US"/>
-        </w:rPr>
-        <w:t>can’t</w:t>
-      </w:r>
-      <w:proofErr w:type="gramEnd"/>
-      <w:r>
-        <w:rPr>
-          <w:rFonts w:eastAsiaTheme="minorHAnsi"/>
-          <w:szCs w:val="28"/>
-          <w:lang w:val="en-US"/>
-        </w:rPr>
-        <w:t xml:space="preserve"> work it out with your ex-spouse. You may file a motion with the court to get your ex-spouse to follow the order. These </w:t>
-      </w:r>
-      <w:proofErr w:type="gramStart"/>
-      <w:r>
-        <w:rPr>
-          <w:rFonts w:eastAsiaTheme="minorHAnsi"/>
-          <w:szCs w:val="28"/>
-          <w:lang w:val="en-US"/>
-        </w:rPr>
-        <w:t>are called</w:t>
-      </w:r>
-      <w:proofErr w:type="gramEnd"/>
-      <w:r>
-        <w:rPr>
-          <w:rFonts w:eastAsiaTheme="minorHAnsi"/>
-          <w:szCs w:val="28"/>
-          <w:lang w:val="en-US"/>
-        </w:rPr>
-        <w:t xml:space="preserve"> “motions to enforce.” </w:t>
+        <w:t xml:space="preserve"> and you can’t work it out with your ex-spouse. You may file a motion with the court to get your ex-spouse to follow the order. These are called “motions to enforce.” </w:t>
       </w:r>
     </w:p>
     <w:p>
@@ -1486,6 +1521,7 @@
         <w:pStyle w:val="Heading2"/>
       </w:pPr>
       <w:r>
+        <w:lastRenderedPageBreak/>
         <w:t xml:space="preserve">Get </w:t>
       </w:r>
       <w:r>
@@ -1618,17 +1654,45 @@
         </w:numPr>
       </w:pPr>
       <w:r>
-        <w:lastRenderedPageBreak/>
-        <w:t xml:space="preserve">Contact us at Legal Services Vermont </w:t>
-      </w:r>
-      <w:r>
-        <w:t xml:space="preserve">and Vermont Legal Aid </w:t>
-      </w:r>
-      <w:r>
-        <w:t>at 1-800-889-2047 if you need quick advice or a referral for</w:t>
-      </w:r>
-      <w:r>
-        <w:t>:</w:t>
+        <w:t xml:space="preserve">To hire a lawyer, or </w:t>
+      </w:r>
+      <w:r>
+        <w:t>get</w:t>
+      </w:r>
+      <w:r>
+        <w:t xml:space="preserve"> a reduced</w:t>
+      </w:r>
+      <w:r>
+        <w:t>-</w:t>
+      </w:r>
+      <w:r>
+        <w:t>fee consultation, contact the Vermont Bar Association’s Lawyer Referral Service at 1-800-639-7036</w:t>
+      </w:r>
+      <w:r>
+        <w:t xml:space="preserve"> or </w:t>
+      </w:r>
+      <w:hyperlink w:history="1">
+        <w:r>
+          <w:rPr>
+            <w:rStyle w:val="Hyperlink"/>
+          </w:rPr>
+          <w:t xml:space="preserve"> www.vtbar.org/find-a-lawyer/</w:t>
+        </w:r>
+      </w:hyperlink>
+      <w:r>
+        <w:t>.</w:t>
+      </w:r>
+    </w:p>
+    <w:p>
+      <w:pPr>
+        <w:pStyle w:val="ListParagraph"/>
+        <w:numPr>
+          <w:ilvl w:val="0"/>
+          <w:numId w:val="28"/>
+        </w:numPr>
+      </w:pPr>
+      <w:r>
+        <w:t>Contact us at Legal Services Vermont and Vermont Legal Aid at 1-800-889-2047 if you need quick advice or a referral for:</w:t>
       </w:r>
     </w:p>
     <w:p>
@@ -1638,15 +1702,10 @@
           <w:ilvl w:val="0"/>
           <w:numId w:val="29"/>
         </w:numPr>
-      </w:pPr>
-      <w:r>
-        <w:t>a</w:t>
-      </w:r>
-      <w:r>
-        <w:t xml:space="preserve"> divorce with children</w:t>
-      </w:r>
-      <w:r>
-        <w:t>, or</w:t>
+        <w:spacing w:after="0"/>
+      </w:pPr>
+      <w:r>
+        <w:t>a divorce with children, or</w:t>
       </w:r>
     </w:p>
     <w:p>
@@ -1656,12 +1715,10 @@
           <w:ilvl w:val="0"/>
           <w:numId w:val="29"/>
         </w:numPr>
-      </w:pPr>
-      <w:r>
-        <w:t>a</w:t>
-      </w:r>
-      <w:r>
-        <w:t xml:space="preserve"> divorce that involves abuse or domestic violence. </w:t>
+        <w:spacing w:after="0"/>
+      </w:pPr>
+      <w:r>
+        <w:t xml:space="preserve">a divorce that involves abuse or domestic violence. </w:t>
       </w:r>
     </w:p>
     <w:p>
@@ -1669,81 +1726,25 @@
         <w:ind w:left="360"/>
       </w:pPr>
       <w:r>
-        <w:t>Otherwise,</w:t>
-      </w:r>
-      <w:r>
-        <w:t xml:space="preserve"> </w:t>
-      </w:r>
-      <w:r>
-        <w:t>we</w:t>
-      </w:r>
-      <w:r>
-        <w:t xml:space="preserve"> </w:t>
-      </w:r>
-      <w:r>
-        <w:t>cannot help you with divorce issues.</w:t>
+        <w:t>Otherwise, we cannot help you with divorce issues.</w:t>
       </w:r>
     </w:p>
     <w:p>
       <w:pPr>
-        <w:pStyle w:val="ListParagraph"/>
-        <w:numPr>
-          <w:ilvl w:val="0"/>
-          <w:numId w:val="28"/>
-        </w:numPr>
-      </w:pPr>
-      <w:r>
-        <w:t xml:space="preserve">To hire a lawyer, or </w:t>
-      </w:r>
-      <w:r>
-        <w:t>get</w:t>
-      </w:r>
-      <w:r>
-        <w:t xml:space="preserve"> a reduced</w:t>
-      </w:r>
-      <w:r>
-        <w:t>-</w:t>
-      </w:r>
-      <w:r>
-        <w:t>fee consultation, contact the Vermont Bar Association’s Lawyer Referral Service at 1-800-639-7036</w:t>
-      </w:r>
-      <w:r>
-        <w:t xml:space="preserve"> or </w:t>
-      </w:r>
-      <w:hyperlink w:history="1">
-        <w:r>
-          <w:rPr>
-            <w:rStyle w:val="Hyperlink"/>
-          </w:rPr>
-          <w:t xml:space="preserve"> </w:t>
-        </w:r>
-        <w:r>
-          <w:rPr>
-            <w:rStyle w:val="Hyperlink"/>
-          </w:rPr>
-          <w:t>www.vtbar.org/find-a-lawyer/</w:t>
-        </w:r>
-      </w:hyperlink>
-      <w:r>
-        <w:t xml:space="preserve">. </w:t>
-      </w:r>
-    </w:p>
-    <w:p>
-      <w:pPr>
-        <w:spacing w:after="240"/>
         <w:ind w:left="360"/>
       </w:pPr>
-    </w:p>
-    <w:p>
-      <w:pPr>
-        <w:spacing w:after="600"/>
-      </w:pPr>
+      <w:r>
+        <w:rPr>
+          <w:noProof/>
+        </w:rPr>
+        <w:t xml:space="preserve"> </w:t>
+      </w:r>
       <w:r>
         <w:rPr>
           <w:noProof/>
         </w:rPr>
         <w:drawing>
-          <wp:inline distT="0" distB="0" distL="0" distR="0" wp14:anchorId="7539F351" wp14:editId="0C803C56">
+          <wp:inline distT="0" distB="0" distL="0" distR="0" wp14:anchorId="1C4EC675" wp14:editId="15203FB6">
             <wp:extent cx="1618391" cy="692150"/>
             <wp:effectExtent l="0" t="0" r="1270" b="0"/>
             <wp:docPr id="2" name="Picture 2" descr="Legal Services Vermont logo"/>
@@ -1771,7 +1772,7 @@
                   <pic:spPr bwMode="auto">
                     <a:xfrm>
                       <a:off x="0" y="0"/>
-                      <a:ext cx="1634536" cy="699055"/>
+                      <a:ext cx="1618391" cy="692150"/>
                     </a:xfrm>
                     <a:prstGeom prst="rect">
                       <a:avLst/>
@@ -1791,6 +1792,11 @@
           </wp:inline>
         </w:drawing>
       </w:r>
+    </w:p>
+    <w:p>
+      <w:pPr>
+        <w:spacing w:after="600"/>
+      </w:pPr>
     </w:p>
     <w:sectPr>
       <w:type w:val="continuous"/>
@@ -3228,6 +3234,119 @@
     </w:lvl>
   </w:abstractNum>
   <w:abstractNum w:abstractNumId="9" w15:restartNumberingAfterBreak="0">
+    <w:nsid w:val="2C032D61"/>
+    <w:multiLevelType w:val="hybridMultilevel"/>
+    <w:tmpl w:val="331899EC"/>
+    <w:lvl w:ilvl="0" w:tplc="04090001">
+      <w:start w:val="1"/>
+      <w:numFmt w:val="bullet"/>
+      <w:lvlText w:val=""/>
+      <w:lvlJc w:val="left"/>
+      <w:pPr>
+        <w:ind w:left="360" w:hanging="360"/>
+      </w:pPr>
+      <w:rPr>
+        <w:rFonts w:ascii="Symbol" w:hAnsi="Symbol" w:hint="default"/>
+      </w:rPr>
+    </w:lvl>
+    <w:lvl w:ilvl="1" w:tplc="04090003" w:tentative="1">
+      <w:start w:val="1"/>
+      <w:numFmt w:val="bullet"/>
+      <w:lvlText w:val="o"/>
+      <w:lvlJc w:val="left"/>
+      <w:pPr>
+        <w:ind w:left="1080" w:hanging="360"/>
+      </w:pPr>
+      <w:rPr>
+        <w:rFonts w:ascii="Courier New" w:hAnsi="Courier New" w:cs="Courier New" w:hint="default"/>
+      </w:rPr>
+    </w:lvl>
+    <w:lvl w:ilvl="2" w:tplc="04090005" w:tentative="1">
+      <w:start w:val="1"/>
+      <w:numFmt w:val="bullet"/>
+      <w:lvlText w:val=""/>
+      <w:lvlJc w:val="left"/>
+      <w:pPr>
+        <w:ind w:left="1800" w:hanging="360"/>
+      </w:pPr>
+      <w:rPr>
+        <w:rFonts w:ascii="Wingdings" w:hAnsi="Wingdings" w:hint="default"/>
+      </w:rPr>
+    </w:lvl>
+    <w:lvl w:ilvl="3" w:tplc="04090001" w:tentative="1">
+      <w:start w:val="1"/>
+      <w:numFmt w:val="bullet"/>
+      <w:lvlText w:val=""/>
+      <w:lvlJc w:val="left"/>
+      <w:pPr>
+        <w:ind w:left="2520" w:hanging="360"/>
+      </w:pPr>
+      <w:rPr>
+        <w:rFonts w:ascii="Symbol" w:hAnsi="Symbol" w:hint="default"/>
+      </w:rPr>
+    </w:lvl>
+    <w:lvl w:ilvl="4" w:tplc="04090003" w:tentative="1">
+      <w:start w:val="1"/>
+      <w:numFmt w:val="bullet"/>
+      <w:lvlText w:val="o"/>
+      <w:lvlJc w:val="left"/>
+      <w:pPr>
+        <w:ind w:left="3240" w:hanging="360"/>
+      </w:pPr>
+      <w:rPr>
+        <w:rFonts w:ascii="Courier New" w:hAnsi="Courier New" w:cs="Courier New" w:hint="default"/>
+      </w:rPr>
+    </w:lvl>
+    <w:lvl w:ilvl="5" w:tplc="04090005" w:tentative="1">
+      <w:start w:val="1"/>
+      <w:numFmt w:val="bullet"/>
+      <w:lvlText w:val=""/>
+      <w:lvlJc w:val="left"/>
+      <w:pPr>
+        <w:ind w:left="3960" w:hanging="360"/>
+      </w:pPr>
+      <w:rPr>
+        <w:rFonts w:ascii="Wingdings" w:hAnsi="Wingdings" w:hint="default"/>
+      </w:rPr>
+    </w:lvl>
+    <w:lvl w:ilvl="6" w:tplc="04090001" w:tentative="1">
+      <w:start w:val="1"/>
+      <w:numFmt w:val="bullet"/>
+      <w:lvlText w:val=""/>
+      <w:lvlJc w:val="left"/>
+      <w:pPr>
+        <w:ind w:left="4680" w:hanging="360"/>
+      </w:pPr>
+      <w:rPr>
+        <w:rFonts w:ascii="Symbol" w:hAnsi="Symbol" w:hint="default"/>
+      </w:rPr>
+    </w:lvl>
+    <w:lvl w:ilvl="7" w:tplc="04090003" w:tentative="1">
+      <w:start w:val="1"/>
+      <w:numFmt w:val="bullet"/>
+      <w:lvlText w:val="o"/>
+      <w:lvlJc w:val="left"/>
+      <w:pPr>
+        <w:ind w:left="5400" w:hanging="360"/>
+      </w:pPr>
+      <w:rPr>
+        <w:rFonts w:ascii="Courier New" w:hAnsi="Courier New" w:cs="Courier New" w:hint="default"/>
+      </w:rPr>
+    </w:lvl>
+    <w:lvl w:ilvl="8" w:tplc="04090005" w:tentative="1">
+      <w:start w:val="1"/>
+      <w:numFmt w:val="bullet"/>
+      <w:lvlText w:val=""/>
+      <w:lvlJc w:val="left"/>
+      <w:pPr>
+        <w:ind w:left="6120" w:hanging="360"/>
+      </w:pPr>
+      <w:rPr>
+        <w:rFonts w:ascii="Wingdings" w:hAnsi="Wingdings" w:hint="default"/>
+      </w:rPr>
+    </w:lvl>
+  </w:abstractNum>
+  <w:abstractNum w:abstractNumId="10" w15:restartNumberingAfterBreak="0">
     <w:nsid w:val="3A517EDB"/>
     <w:multiLevelType w:val="hybridMultilevel"/>
     <w:tmpl w:val="E312E8E6"/>
@@ -3340,7 +3459,185 @@
       </w:rPr>
     </w:lvl>
   </w:abstractNum>
-  <w:abstractNum w:abstractNumId="10" w15:restartNumberingAfterBreak="0">
+  <w:abstractNum w:abstractNumId="11" w15:restartNumberingAfterBreak="0">
+    <w:nsid w:val="3BF27DE2"/>
+    <w:multiLevelType w:val="hybridMultilevel"/>
+    <w:tmpl w:val="26061188"/>
+    <w:lvl w:ilvl="0" w:tplc="FFFFFFFF">
+      <w:start w:val="1"/>
+      <w:numFmt w:val="decimal"/>
+      <w:lvlText w:val="%1."/>
+      <w:lvlJc w:val="left"/>
+      <w:pPr>
+        <w:ind w:left="360" w:hanging="360"/>
+      </w:pPr>
+      <w:rPr>
+        <w:rFonts w:hint="default"/>
+      </w:rPr>
+    </w:lvl>
+    <w:lvl w:ilvl="1" w:tplc="FFFFFFFF" w:tentative="1">
+      <w:start w:val="1"/>
+      <w:numFmt w:val="lowerLetter"/>
+      <w:lvlText w:val="%2."/>
+      <w:lvlJc w:val="left"/>
+      <w:pPr>
+        <w:ind w:left="1440" w:hanging="360"/>
+      </w:pPr>
+    </w:lvl>
+    <w:lvl w:ilvl="2" w:tplc="FFFFFFFF" w:tentative="1">
+      <w:start w:val="1"/>
+      <w:numFmt w:val="lowerRoman"/>
+      <w:lvlText w:val="%3."/>
+      <w:lvlJc w:val="right"/>
+      <w:pPr>
+        <w:ind w:left="2160" w:hanging="180"/>
+      </w:pPr>
+    </w:lvl>
+    <w:lvl w:ilvl="3" w:tplc="FFFFFFFF" w:tentative="1">
+      <w:start w:val="1"/>
+      <w:numFmt w:val="decimal"/>
+      <w:lvlText w:val="%4."/>
+      <w:lvlJc w:val="left"/>
+      <w:pPr>
+        <w:ind w:left="2880" w:hanging="360"/>
+      </w:pPr>
+    </w:lvl>
+    <w:lvl w:ilvl="4" w:tplc="FFFFFFFF" w:tentative="1">
+      <w:start w:val="1"/>
+      <w:numFmt w:val="lowerLetter"/>
+      <w:lvlText w:val="%5."/>
+      <w:lvlJc w:val="left"/>
+      <w:pPr>
+        <w:ind w:left="3600" w:hanging="360"/>
+      </w:pPr>
+    </w:lvl>
+    <w:lvl w:ilvl="5" w:tplc="FFFFFFFF" w:tentative="1">
+      <w:start w:val="1"/>
+      <w:numFmt w:val="lowerRoman"/>
+      <w:lvlText w:val="%6."/>
+      <w:lvlJc w:val="right"/>
+      <w:pPr>
+        <w:ind w:left="4320" w:hanging="180"/>
+      </w:pPr>
+    </w:lvl>
+    <w:lvl w:ilvl="6" w:tplc="FFFFFFFF" w:tentative="1">
+      <w:start w:val="1"/>
+      <w:numFmt w:val="decimal"/>
+      <w:lvlText w:val="%7."/>
+      <w:lvlJc w:val="left"/>
+      <w:pPr>
+        <w:ind w:left="5040" w:hanging="360"/>
+      </w:pPr>
+    </w:lvl>
+    <w:lvl w:ilvl="7" w:tplc="FFFFFFFF" w:tentative="1">
+      <w:start w:val="1"/>
+      <w:numFmt w:val="lowerLetter"/>
+      <w:lvlText w:val="%8."/>
+      <w:lvlJc w:val="left"/>
+      <w:pPr>
+        <w:ind w:left="5760" w:hanging="360"/>
+      </w:pPr>
+    </w:lvl>
+    <w:lvl w:ilvl="8" w:tplc="FFFFFFFF" w:tentative="1">
+      <w:start w:val="1"/>
+      <w:numFmt w:val="lowerRoman"/>
+      <w:lvlText w:val="%9."/>
+      <w:lvlJc w:val="right"/>
+      <w:pPr>
+        <w:ind w:left="6480" w:hanging="180"/>
+      </w:pPr>
+    </w:lvl>
+  </w:abstractNum>
+  <w:abstractNum w:abstractNumId="12" w15:restartNumberingAfterBreak="0">
+    <w:nsid w:val="3EB72876"/>
+    <w:multiLevelType w:val="hybridMultilevel"/>
+    <w:tmpl w:val="D3E6CD74"/>
+    <w:lvl w:ilvl="0" w:tplc="DFD451B8">
+      <w:start w:val="3"/>
+      <w:numFmt w:val="decimal"/>
+      <w:lvlText w:val="%1."/>
+      <w:lvlJc w:val="left"/>
+      <w:pPr>
+        <w:ind w:left="360" w:hanging="360"/>
+      </w:pPr>
+      <w:rPr>
+        <w:rFonts w:hint="default"/>
+      </w:rPr>
+    </w:lvl>
+    <w:lvl w:ilvl="1" w:tplc="04090019" w:tentative="1">
+      <w:start w:val="1"/>
+      <w:numFmt w:val="lowerLetter"/>
+      <w:lvlText w:val="%2."/>
+      <w:lvlJc w:val="left"/>
+      <w:pPr>
+        <w:ind w:left="1080" w:hanging="360"/>
+      </w:pPr>
+    </w:lvl>
+    <w:lvl w:ilvl="2" w:tplc="0409001B" w:tentative="1">
+      <w:start w:val="1"/>
+      <w:numFmt w:val="lowerRoman"/>
+      <w:lvlText w:val="%3."/>
+      <w:lvlJc w:val="right"/>
+      <w:pPr>
+        <w:ind w:left="1800" w:hanging="180"/>
+      </w:pPr>
+    </w:lvl>
+    <w:lvl w:ilvl="3" w:tplc="0409000F" w:tentative="1">
+      <w:start w:val="1"/>
+      <w:numFmt w:val="decimal"/>
+      <w:lvlText w:val="%4."/>
+      <w:lvlJc w:val="left"/>
+      <w:pPr>
+        <w:ind w:left="2520" w:hanging="360"/>
+      </w:pPr>
+    </w:lvl>
+    <w:lvl w:ilvl="4" w:tplc="04090019" w:tentative="1">
+      <w:start w:val="1"/>
+      <w:numFmt w:val="lowerLetter"/>
+      <w:lvlText w:val="%5."/>
+      <w:lvlJc w:val="left"/>
+      <w:pPr>
+        <w:ind w:left="3240" w:hanging="360"/>
+      </w:pPr>
+    </w:lvl>
+    <w:lvl w:ilvl="5" w:tplc="0409001B" w:tentative="1">
+      <w:start w:val="1"/>
+      <w:numFmt w:val="lowerRoman"/>
+      <w:lvlText w:val="%6."/>
+      <w:lvlJc w:val="right"/>
+      <w:pPr>
+        <w:ind w:left="3960" w:hanging="180"/>
+      </w:pPr>
+    </w:lvl>
+    <w:lvl w:ilvl="6" w:tplc="0409000F" w:tentative="1">
+      <w:start w:val="1"/>
+      <w:numFmt w:val="decimal"/>
+      <w:lvlText w:val="%7."/>
+      <w:lvlJc w:val="left"/>
+      <w:pPr>
+        <w:ind w:left="4680" w:hanging="360"/>
+      </w:pPr>
+    </w:lvl>
+    <w:lvl w:ilvl="7" w:tplc="04090019" w:tentative="1">
+      <w:start w:val="1"/>
+      <w:numFmt w:val="lowerLetter"/>
+      <w:lvlText w:val="%8."/>
+      <w:lvlJc w:val="left"/>
+      <w:pPr>
+        <w:ind w:left="5400" w:hanging="360"/>
+      </w:pPr>
+    </w:lvl>
+    <w:lvl w:ilvl="8" w:tplc="0409001B" w:tentative="1">
+      <w:start w:val="1"/>
+      <w:numFmt w:val="lowerRoman"/>
+      <w:lvlText w:val="%9."/>
+      <w:lvlJc w:val="right"/>
+      <w:pPr>
+        <w:ind w:left="6120" w:hanging="180"/>
+      </w:pPr>
+    </w:lvl>
+  </w:abstractNum>
+  <w:abstractNum w:abstractNumId="13" w15:restartNumberingAfterBreak="0">
     <w:nsid w:val="42FE4542"/>
     <w:multiLevelType w:val="multilevel"/>
     <w:tmpl w:val="5D88A130"/>
@@ -3459,7 +3756,7 @@
       </w:rPr>
     </w:lvl>
   </w:abstractNum>
-  <w:abstractNum w:abstractNumId="11" w15:restartNumberingAfterBreak="0">
+  <w:abstractNum w:abstractNumId="14" w15:restartNumberingAfterBreak="0">
     <w:nsid w:val="444C6AAF"/>
     <w:multiLevelType w:val="multilevel"/>
     <w:tmpl w:val="19BE1666"/>
@@ -3578,7 +3875,7 @@
       </w:rPr>
     </w:lvl>
   </w:abstractNum>
-  <w:abstractNum w:abstractNumId="12" w15:restartNumberingAfterBreak="0">
+  <w:abstractNum w:abstractNumId="15" w15:restartNumberingAfterBreak="0">
     <w:nsid w:val="447575A5"/>
     <w:multiLevelType w:val="multilevel"/>
     <w:tmpl w:val="56182F50"/>
@@ -3724,7 +4021,7 @@
       </w:rPr>
     </w:lvl>
   </w:abstractNum>
-  <w:abstractNum w:abstractNumId="13" w15:restartNumberingAfterBreak="0">
+  <w:abstractNum w:abstractNumId="16" w15:restartNumberingAfterBreak="0">
     <w:nsid w:val="499D4C36"/>
     <w:multiLevelType w:val="multilevel"/>
     <w:tmpl w:val="E08A9848"/>
@@ -3869,7 +4166,7 @@
       </w:rPr>
     </w:lvl>
   </w:abstractNum>
-  <w:abstractNum w:abstractNumId="14" w15:restartNumberingAfterBreak="0">
+  <w:abstractNum w:abstractNumId="17" w15:restartNumberingAfterBreak="0">
     <w:nsid w:val="4BFA7C4D"/>
     <w:multiLevelType w:val="multilevel"/>
     <w:tmpl w:val="DBF4D2C0"/>
@@ -3988,7 +4285,7 @@
       </w:rPr>
     </w:lvl>
   </w:abstractNum>
-  <w:abstractNum w:abstractNumId="15" w15:restartNumberingAfterBreak="0">
+  <w:abstractNum w:abstractNumId="18" w15:restartNumberingAfterBreak="0">
     <w:nsid w:val="549808F4"/>
     <w:multiLevelType w:val="multilevel"/>
     <w:tmpl w:val="56182F50"/>
@@ -4134,7 +4431,7 @@
       </w:rPr>
     </w:lvl>
   </w:abstractNum>
-  <w:abstractNum w:abstractNumId="16" w15:restartNumberingAfterBreak="0">
+  <w:abstractNum w:abstractNumId="19" w15:restartNumberingAfterBreak="0">
     <w:nsid w:val="558E6F6E"/>
     <w:multiLevelType w:val="multilevel"/>
     <w:tmpl w:val="474E0E3C"/>
@@ -4280,7 +4577,96 @@
       </w:rPr>
     </w:lvl>
   </w:abstractNum>
-  <w:abstractNum w:abstractNumId="17" w15:restartNumberingAfterBreak="0">
+  <w:abstractNum w:abstractNumId="20" w15:restartNumberingAfterBreak="0">
+    <w:nsid w:val="55AC6052"/>
+    <w:multiLevelType w:val="hybridMultilevel"/>
+    <w:tmpl w:val="BD76CD38"/>
+    <w:lvl w:ilvl="0" w:tplc="04090001">
+      <w:start w:val="1"/>
+      <w:numFmt w:val="bullet"/>
+      <w:lvlText w:val=""/>
+      <w:lvlJc w:val="left"/>
+      <w:pPr>
+        <w:ind w:left="720" w:hanging="360"/>
+      </w:pPr>
+      <w:rPr>
+        <w:rFonts w:ascii="Symbol" w:hAnsi="Symbol" w:hint="default"/>
+      </w:rPr>
+    </w:lvl>
+    <w:lvl w:ilvl="1" w:tplc="FFFFFFFF" w:tentative="1">
+      <w:start w:val="1"/>
+      <w:numFmt w:val="lowerLetter"/>
+      <w:lvlText w:val="%2."/>
+      <w:lvlJc w:val="left"/>
+      <w:pPr>
+        <w:ind w:left="1800" w:hanging="360"/>
+      </w:pPr>
+    </w:lvl>
+    <w:lvl w:ilvl="2" w:tplc="FFFFFFFF" w:tentative="1">
+      <w:start w:val="1"/>
+      <w:numFmt w:val="lowerRoman"/>
+      <w:lvlText w:val="%3."/>
+      <w:lvlJc w:val="right"/>
+      <w:pPr>
+        <w:ind w:left="2520" w:hanging="180"/>
+      </w:pPr>
+    </w:lvl>
+    <w:lvl w:ilvl="3" w:tplc="FFFFFFFF" w:tentative="1">
+      <w:start w:val="1"/>
+      <w:numFmt w:val="decimal"/>
+      <w:lvlText w:val="%4."/>
+      <w:lvlJc w:val="left"/>
+      <w:pPr>
+        <w:ind w:left="3240" w:hanging="360"/>
+      </w:pPr>
+    </w:lvl>
+    <w:lvl w:ilvl="4" w:tplc="FFFFFFFF" w:tentative="1">
+      <w:start w:val="1"/>
+      <w:numFmt w:val="lowerLetter"/>
+      <w:lvlText w:val="%5."/>
+      <w:lvlJc w:val="left"/>
+      <w:pPr>
+        <w:ind w:left="3960" w:hanging="360"/>
+      </w:pPr>
+    </w:lvl>
+    <w:lvl w:ilvl="5" w:tplc="FFFFFFFF" w:tentative="1">
+      <w:start w:val="1"/>
+      <w:numFmt w:val="lowerRoman"/>
+      <w:lvlText w:val="%6."/>
+      <w:lvlJc w:val="right"/>
+      <w:pPr>
+        <w:ind w:left="4680" w:hanging="180"/>
+      </w:pPr>
+    </w:lvl>
+    <w:lvl w:ilvl="6" w:tplc="FFFFFFFF" w:tentative="1">
+      <w:start w:val="1"/>
+      <w:numFmt w:val="decimal"/>
+      <w:lvlText w:val="%7."/>
+      <w:lvlJc w:val="left"/>
+      <w:pPr>
+        <w:ind w:left="5400" w:hanging="360"/>
+      </w:pPr>
+    </w:lvl>
+    <w:lvl w:ilvl="7" w:tplc="FFFFFFFF" w:tentative="1">
+      <w:start w:val="1"/>
+      <w:numFmt w:val="lowerLetter"/>
+      <w:lvlText w:val="%8."/>
+      <w:lvlJc w:val="left"/>
+      <w:pPr>
+        <w:ind w:left="6120" w:hanging="360"/>
+      </w:pPr>
+    </w:lvl>
+    <w:lvl w:ilvl="8" w:tplc="FFFFFFFF" w:tentative="1">
+      <w:start w:val="1"/>
+      <w:numFmt w:val="lowerRoman"/>
+      <w:lvlText w:val="%9."/>
+      <w:lvlJc w:val="right"/>
+      <w:pPr>
+        <w:ind w:left="6840" w:hanging="180"/>
+      </w:pPr>
+    </w:lvl>
+  </w:abstractNum>
+  <w:abstractNum w:abstractNumId="21" w15:restartNumberingAfterBreak="0">
     <w:nsid w:val="59F13E80"/>
     <w:multiLevelType w:val="hybridMultilevel"/>
     <w:tmpl w:val="432C82BA"/>
@@ -4369,7 +4755,7 @@
       </w:pPr>
     </w:lvl>
   </w:abstractNum>
-  <w:abstractNum w:abstractNumId="18" w15:restartNumberingAfterBreak="0">
+  <w:abstractNum w:abstractNumId="22" w15:restartNumberingAfterBreak="0">
     <w:nsid w:val="5C0627E9"/>
     <w:multiLevelType w:val="hybridMultilevel"/>
     <w:tmpl w:val="B22482BC"/>
@@ -4458,7 +4844,209 @@
       </w:pPr>
     </w:lvl>
   </w:abstractNum>
-  <w:abstractNum w:abstractNumId="19" w15:restartNumberingAfterBreak="0">
+  <w:abstractNum w:abstractNumId="23" w15:restartNumberingAfterBreak="0">
+    <w:nsid w:val="602C54B8"/>
+    <w:multiLevelType w:val="hybridMultilevel"/>
+    <w:tmpl w:val="E1F6334C"/>
+    <w:lvl w:ilvl="0" w:tplc="04090001">
+      <w:start w:val="1"/>
+      <w:numFmt w:val="bullet"/>
+      <w:lvlText w:val=""/>
+      <w:lvlJc w:val="left"/>
+      <w:pPr>
+        <w:ind w:left="360" w:hanging="360"/>
+      </w:pPr>
+      <w:rPr>
+        <w:rFonts w:ascii="Symbol" w:hAnsi="Symbol" w:hint="default"/>
+      </w:rPr>
+    </w:lvl>
+    <w:lvl w:ilvl="1" w:tplc="04090003" w:tentative="1">
+      <w:start w:val="1"/>
+      <w:numFmt w:val="bullet"/>
+      <w:lvlText w:val="o"/>
+      <w:lvlJc w:val="left"/>
+      <w:pPr>
+        <w:ind w:left="1080" w:hanging="360"/>
+      </w:pPr>
+      <w:rPr>
+        <w:rFonts w:ascii="Courier New" w:hAnsi="Courier New" w:cs="Courier New" w:hint="default"/>
+      </w:rPr>
+    </w:lvl>
+    <w:lvl w:ilvl="2" w:tplc="04090005" w:tentative="1">
+      <w:start w:val="1"/>
+      <w:numFmt w:val="bullet"/>
+      <w:lvlText w:val=""/>
+      <w:lvlJc w:val="left"/>
+      <w:pPr>
+        <w:ind w:left="1800" w:hanging="360"/>
+      </w:pPr>
+      <w:rPr>
+        <w:rFonts w:ascii="Wingdings" w:hAnsi="Wingdings" w:hint="default"/>
+      </w:rPr>
+    </w:lvl>
+    <w:lvl w:ilvl="3" w:tplc="04090001" w:tentative="1">
+      <w:start w:val="1"/>
+      <w:numFmt w:val="bullet"/>
+      <w:lvlText w:val=""/>
+      <w:lvlJc w:val="left"/>
+      <w:pPr>
+        <w:ind w:left="2520" w:hanging="360"/>
+      </w:pPr>
+      <w:rPr>
+        <w:rFonts w:ascii="Symbol" w:hAnsi="Symbol" w:hint="default"/>
+      </w:rPr>
+    </w:lvl>
+    <w:lvl w:ilvl="4" w:tplc="04090003" w:tentative="1">
+      <w:start w:val="1"/>
+      <w:numFmt w:val="bullet"/>
+      <w:lvlText w:val="o"/>
+      <w:lvlJc w:val="left"/>
+      <w:pPr>
+        <w:ind w:left="3240" w:hanging="360"/>
+      </w:pPr>
+      <w:rPr>
+        <w:rFonts w:ascii="Courier New" w:hAnsi="Courier New" w:cs="Courier New" w:hint="default"/>
+      </w:rPr>
+    </w:lvl>
+    <w:lvl w:ilvl="5" w:tplc="04090005" w:tentative="1">
+      <w:start w:val="1"/>
+      <w:numFmt w:val="bullet"/>
+      <w:lvlText w:val=""/>
+      <w:lvlJc w:val="left"/>
+      <w:pPr>
+        <w:ind w:left="3960" w:hanging="360"/>
+      </w:pPr>
+      <w:rPr>
+        <w:rFonts w:ascii="Wingdings" w:hAnsi="Wingdings" w:hint="default"/>
+      </w:rPr>
+    </w:lvl>
+    <w:lvl w:ilvl="6" w:tplc="04090001" w:tentative="1">
+      <w:start w:val="1"/>
+      <w:numFmt w:val="bullet"/>
+      <w:lvlText w:val=""/>
+      <w:lvlJc w:val="left"/>
+      <w:pPr>
+        <w:ind w:left="4680" w:hanging="360"/>
+      </w:pPr>
+      <w:rPr>
+        <w:rFonts w:ascii="Symbol" w:hAnsi="Symbol" w:hint="default"/>
+      </w:rPr>
+    </w:lvl>
+    <w:lvl w:ilvl="7" w:tplc="04090003" w:tentative="1">
+      <w:start w:val="1"/>
+      <w:numFmt w:val="bullet"/>
+      <w:lvlText w:val="o"/>
+      <w:lvlJc w:val="left"/>
+      <w:pPr>
+        <w:ind w:left="5400" w:hanging="360"/>
+      </w:pPr>
+      <w:rPr>
+        <w:rFonts w:ascii="Courier New" w:hAnsi="Courier New" w:cs="Courier New" w:hint="default"/>
+      </w:rPr>
+    </w:lvl>
+    <w:lvl w:ilvl="8" w:tplc="04090005" w:tentative="1">
+      <w:start w:val="1"/>
+      <w:numFmt w:val="bullet"/>
+      <w:lvlText w:val=""/>
+      <w:lvlJc w:val="left"/>
+      <w:pPr>
+        <w:ind w:left="6120" w:hanging="360"/>
+      </w:pPr>
+      <w:rPr>
+        <w:rFonts w:ascii="Wingdings" w:hAnsi="Wingdings" w:hint="default"/>
+      </w:rPr>
+    </w:lvl>
+  </w:abstractNum>
+  <w:abstractNum w:abstractNumId="24" w15:restartNumberingAfterBreak="0">
+    <w:nsid w:val="6049098C"/>
+    <w:multiLevelType w:val="hybridMultilevel"/>
+    <w:tmpl w:val="26061188"/>
+    <w:lvl w:ilvl="0" w:tplc="FFFFFFFF">
+      <w:start w:val="1"/>
+      <w:numFmt w:val="decimal"/>
+      <w:lvlText w:val="%1."/>
+      <w:lvlJc w:val="left"/>
+      <w:pPr>
+        <w:ind w:left="360" w:hanging="360"/>
+      </w:pPr>
+      <w:rPr>
+        <w:rFonts w:hint="default"/>
+      </w:rPr>
+    </w:lvl>
+    <w:lvl w:ilvl="1" w:tplc="FFFFFFFF" w:tentative="1">
+      <w:start w:val="1"/>
+      <w:numFmt w:val="lowerLetter"/>
+      <w:lvlText w:val="%2."/>
+      <w:lvlJc w:val="left"/>
+      <w:pPr>
+        <w:ind w:left="1440" w:hanging="360"/>
+      </w:pPr>
+    </w:lvl>
+    <w:lvl w:ilvl="2" w:tplc="FFFFFFFF" w:tentative="1">
+      <w:start w:val="1"/>
+      <w:numFmt w:val="lowerRoman"/>
+      <w:lvlText w:val="%3."/>
+      <w:lvlJc w:val="right"/>
+      <w:pPr>
+        <w:ind w:left="2160" w:hanging="180"/>
+      </w:pPr>
+    </w:lvl>
+    <w:lvl w:ilvl="3" w:tplc="FFFFFFFF" w:tentative="1">
+      <w:start w:val="1"/>
+      <w:numFmt w:val="decimal"/>
+      <w:lvlText w:val="%4."/>
+      <w:lvlJc w:val="left"/>
+      <w:pPr>
+        <w:ind w:left="2880" w:hanging="360"/>
+      </w:pPr>
+    </w:lvl>
+    <w:lvl w:ilvl="4" w:tplc="FFFFFFFF" w:tentative="1">
+      <w:start w:val="1"/>
+      <w:numFmt w:val="lowerLetter"/>
+      <w:lvlText w:val="%5."/>
+      <w:lvlJc w:val="left"/>
+      <w:pPr>
+        <w:ind w:left="3600" w:hanging="360"/>
+      </w:pPr>
+    </w:lvl>
+    <w:lvl w:ilvl="5" w:tplc="FFFFFFFF" w:tentative="1">
+      <w:start w:val="1"/>
+      <w:numFmt w:val="lowerRoman"/>
+      <w:lvlText w:val="%6."/>
+      <w:lvlJc w:val="right"/>
+      <w:pPr>
+        <w:ind w:left="4320" w:hanging="180"/>
+      </w:pPr>
+    </w:lvl>
+    <w:lvl w:ilvl="6" w:tplc="FFFFFFFF" w:tentative="1">
+      <w:start w:val="1"/>
+      <w:numFmt w:val="decimal"/>
+      <w:lvlText w:val="%7."/>
+      <w:lvlJc w:val="left"/>
+      <w:pPr>
+        <w:ind w:left="5040" w:hanging="360"/>
+      </w:pPr>
+    </w:lvl>
+    <w:lvl w:ilvl="7" w:tplc="FFFFFFFF" w:tentative="1">
+      <w:start w:val="1"/>
+      <w:numFmt w:val="lowerLetter"/>
+      <w:lvlText w:val="%8."/>
+      <w:lvlJc w:val="left"/>
+      <w:pPr>
+        <w:ind w:left="5760" w:hanging="360"/>
+      </w:pPr>
+    </w:lvl>
+    <w:lvl w:ilvl="8" w:tplc="FFFFFFFF" w:tentative="1">
+      <w:start w:val="1"/>
+      <w:numFmt w:val="lowerRoman"/>
+      <w:lvlText w:val="%9."/>
+      <w:lvlJc w:val="right"/>
+      <w:pPr>
+        <w:ind w:left="6480" w:hanging="180"/>
+      </w:pPr>
+    </w:lvl>
+  </w:abstractNum>
+  <w:abstractNum w:abstractNumId="25" w15:restartNumberingAfterBreak="0">
     <w:nsid w:val="61F25434"/>
     <w:multiLevelType w:val="multilevel"/>
     <w:tmpl w:val="452AA838"/>
@@ -4603,7 +5191,7 @@
       </w:rPr>
     </w:lvl>
   </w:abstractNum>
-  <w:abstractNum w:abstractNumId="20" w15:restartNumberingAfterBreak="0">
+  <w:abstractNum w:abstractNumId="26" w15:restartNumberingAfterBreak="0">
     <w:nsid w:val="620B1BB7"/>
     <w:multiLevelType w:val="multilevel"/>
     <w:tmpl w:val="19BE1666"/>
@@ -4722,7 +5310,7 @@
       </w:rPr>
     </w:lvl>
   </w:abstractNum>
-  <w:abstractNum w:abstractNumId="21" w15:restartNumberingAfterBreak="0">
+  <w:abstractNum w:abstractNumId="27" w15:restartNumberingAfterBreak="0">
     <w:nsid w:val="66EB0660"/>
     <w:multiLevelType w:val="multilevel"/>
     <w:tmpl w:val="56182F50"/>
@@ -4868,7 +5456,7 @@
       </w:rPr>
     </w:lvl>
   </w:abstractNum>
-  <w:abstractNum w:abstractNumId="22" w15:restartNumberingAfterBreak="0">
+  <w:abstractNum w:abstractNumId="28" w15:restartNumberingAfterBreak="0">
     <w:nsid w:val="679223FC"/>
     <w:multiLevelType w:val="hybridMultilevel"/>
     <w:tmpl w:val="D18A5382"/>
@@ -4957,7 +5545,7 @@
       </w:pPr>
     </w:lvl>
   </w:abstractNum>
-  <w:abstractNum w:abstractNumId="23" w15:restartNumberingAfterBreak="0">
+  <w:abstractNum w:abstractNumId="29" w15:restartNumberingAfterBreak="0">
     <w:nsid w:val="67AD2030"/>
     <w:multiLevelType w:val="hybridMultilevel"/>
     <w:tmpl w:val="187CBC42"/>
@@ -5070,7 +5658,7 @@
       </w:rPr>
     </w:lvl>
   </w:abstractNum>
-  <w:abstractNum w:abstractNumId="24" w15:restartNumberingAfterBreak="0">
+  <w:abstractNum w:abstractNumId="30" w15:restartNumberingAfterBreak="0">
     <w:nsid w:val="695A61B8"/>
     <w:multiLevelType w:val="hybridMultilevel"/>
     <w:tmpl w:val="26061188"/>
@@ -5159,7 +5747,7 @@
       </w:pPr>
     </w:lvl>
   </w:abstractNum>
-  <w:abstractNum w:abstractNumId="25" w15:restartNumberingAfterBreak="0">
+  <w:abstractNum w:abstractNumId="31" w15:restartNumberingAfterBreak="0">
     <w:nsid w:val="6C856706"/>
     <w:multiLevelType w:val="hybridMultilevel"/>
     <w:tmpl w:val="EFB2FDDE"/>
@@ -5272,7 +5860,7 @@
       </w:rPr>
     </w:lvl>
   </w:abstractNum>
-  <w:abstractNum w:abstractNumId="26" w15:restartNumberingAfterBreak="0">
+  <w:abstractNum w:abstractNumId="32" w15:restartNumberingAfterBreak="0">
     <w:nsid w:val="6D7328DF"/>
     <w:multiLevelType w:val="multilevel"/>
     <w:tmpl w:val="56182F50"/>
@@ -5418,7 +6006,7 @@
       </w:rPr>
     </w:lvl>
   </w:abstractNum>
-  <w:abstractNum w:abstractNumId="27" w15:restartNumberingAfterBreak="0">
+  <w:abstractNum w:abstractNumId="33" w15:restartNumberingAfterBreak="0">
     <w:nsid w:val="6DC9770E"/>
     <w:multiLevelType w:val="hybridMultilevel"/>
     <w:tmpl w:val="42E80FA2"/>
@@ -5504,7 +6092,7 @@
       </w:pPr>
     </w:lvl>
   </w:abstractNum>
-  <w:abstractNum w:abstractNumId="28" w15:restartNumberingAfterBreak="0">
+  <w:abstractNum w:abstractNumId="34" w15:restartNumberingAfterBreak="0">
     <w:nsid w:val="70F12DF3"/>
     <w:multiLevelType w:val="multilevel"/>
     <w:tmpl w:val="11EAA22A"/>
@@ -5624,58 +6212,58 @@
     </w:lvl>
   </w:abstractNum>
   <w:num w:numId="1" w16cid:durableId="285739885">
-    <w:abstractNumId w:val="28"/>
+    <w:abstractNumId w:val="34"/>
   </w:num>
   <w:num w:numId="2" w16cid:durableId="464851539">
-    <w:abstractNumId w:val="11"/>
+    <w:abstractNumId w:val="14"/>
   </w:num>
   <w:num w:numId="3" w16cid:durableId="1536039654">
-    <w:abstractNumId w:val="27"/>
+    <w:abstractNumId w:val="33"/>
   </w:num>
   <w:num w:numId="4" w16cid:durableId="1578053830">
-    <w:abstractNumId w:val="20"/>
+    <w:abstractNumId w:val="26"/>
   </w:num>
   <w:num w:numId="5" w16cid:durableId="136998024">
-    <w:abstractNumId w:val="14"/>
+    <w:abstractNumId w:val="17"/>
   </w:num>
   <w:num w:numId="6" w16cid:durableId="1050615892">
-    <w:abstractNumId w:val="10"/>
+    <w:abstractNumId w:val="13"/>
   </w:num>
   <w:num w:numId="7" w16cid:durableId="1204630889">
-    <w:abstractNumId w:val="13"/>
+    <w:abstractNumId w:val="16"/>
   </w:num>
   <w:num w:numId="8" w16cid:durableId="436292915">
-    <w:abstractNumId w:val="19"/>
+    <w:abstractNumId w:val="25"/>
   </w:num>
   <w:num w:numId="9" w16cid:durableId="1600606301">
-    <w:abstractNumId w:val="9"/>
+    <w:abstractNumId w:val="10"/>
   </w:num>
   <w:num w:numId="10" w16cid:durableId="1391198548">
     <w:abstractNumId w:val="1"/>
   </w:num>
   <w:num w:numId="11" w16cid:durableId="1037925698">
+    <w:abstractNumId w:val="18"/>
+  </w:num>
+  <w:num w:numId="12" w16cid:durableId="99029468">
+    <w:abstractNumId w:val="27"/>
+  </w:num>
+  <w:num w:numId="13" w16cid:durableId="1241866799">
+    <w:abstractNumId w:val="22"/>
+  </w:num>
+  <w:num w:numId="14" w16cid:durableId="862939518">
+    <w:abstractNumId w:val="32"/>
+  </w:num>
+  <w:num w:numId="15" w16cid:durableId="1201698925">
     <w:abstractNumId w:val="15"/>
   </w:num>
-  <w:num w:numId="12" w16cid:durableId="99029468">
+  <w:num w:numId="16" w16cid:durableId="1152717653">
+    <w:abstractNumId w:val="28"/>
+  </w:num>
+  <w:num w:numId="17" w16cid:durableId="1935432480">
     <w:abstractNumId w:val="21"/>
   </w:num>
-  <w:num w:numId="13" w16cid:durableId="1241866799">
-    <w:abstractNumId w:val="18"/>
-  </w:num>
-  <w:num w:numId="14" w16cid:durableId="862939518">
-    <w:abstractNumId w:val="26"/>
-  </w:num>
-  <w:num w:numId="15" w16cid:durableId="1201698925">
-    <w:abstractNumId w:val="12"/>
-  </w:num>
-  <w:num w:numId="16" w16cid:durableId="1152717653">
+  <w:num w:numId="18" w16cid:durableId="266474315">
     <w:abstractNumId w:val="22"/>
-  </w:num>
-  <w:num w:numId="17" w16cid:durableId="1935432480">
-    <w:abstractNumId w:val="17"/>
-  </w:num>
-  <w:num w:numId="18" w16cid:durableId="266474315">
-    <w:abstractNumId w:val="18"/>
     <w:lvlOverride w:ilvl="0">
       <w:startOverride w:val="1"/>
     </w:lvlOverride>
@@ -5690,34 +6278,52 @@
     <w:abstractNumId w:val="4"/>
   </w:num>
   <w:num w:numId="22" w16cid:durableId="1398046547">
-    <w:abstractNumId w:val="16"/>
+    <w:abstractNumId w:val="19"/>
   </w:num>
   <w:num w:numId="23" w16cid:durableId="136993179">
     <w:abstractNumId w:val="5"/>
   </w:num>
   <w:num w:numId="24" w16cid:durableId="419453069">
-    <w:abstractNumId w:val="23"/>
+    <w:abstractNumId w:val="29"/>
   </w:num>
   <w:num w:numId="25" w16cid:durableId="1842117123">
     <w:abstractNumId w:val="2"/>
   </w:num>
   <w:num w:numId="26" w16cid:durableId="1078483973">
-    <w:abstractNumId w:val="25"/>
+    <w:abstractNumId w:val="31"/>
   </w:num>
   <w:num w:numId="27" w16cid:durableId="367728742">
     <w:abstractNumId w:val="6"/>
   </w:num>
   <w:num w:numId="28" w16cid:durableId="1808744089">
-    <w:abstractNumId w:val="18"/>
+    <w:abstractNumId w:val="22"/>
   </w:num>
   <w:num w:numId="29" w16cid:durableId="287586866">
     <w:abstractNumId w:val="3"/>
   </w:num>
   <w:num w:numId="30" w16cid:durableId="1337996710">
-    <w:abstractNumId w:val="24"/>
+    <w:abstractNumId w:val="30"/>
   </w:num>
   <w:num w:numId="31" w16cid:durableId="1527252434">
     <w:abstractNumId w:val="0"/>
+  </w:num>
+  <w:num w:numId="32" w16cid:durableId="491484698">
+    <w:abstractNumId w:val="11"/>
+  </w:num>
+  <w:num w:numId="33" w16cid:durableId="724641486">
+    <w:abstractNumId w:val="23"/>
+  </w:num>
+  <w:num w:numId="34" w16cid:durableId="8877629">
+    <w:abstractNumId w:val="20"/>
+  </w:num>
+  <w:num w:numId="35" w16cid:durableId="1730494646">
+    <w:abstractNumId w:val="12"/>
+  </w:num>
+  <w:num w:numId="36" w16cid:durableId="1702708080">
+    <w:abstractNumId w:val="24"/>
+  </w:num>
+  <w:num w:numId="37" w16cid:durableId="441463742">
+    <w:abstractNumId w:val="9"/>
   </w:num>
 </w:numbering>
 </file>

</xml_diff>

<commit_message>
updated 2 templates: div no kids addendum and next steps doc
</commit_message>
<xml_diff>
--- a/docassemble/VTDivorce/data/templates/divorce_next_steps.docx
+++ b/docassemble/VTDivorce/data/templates/divorce_next_steps.docx
@@ -1,6 +1,6 @@
 
 <file path=word/document.xml><?xml version="1.0" encoding="utf-8"?>
-<w:document xmlns:wpc="http://schemas.microsoft.com/office/word/2010/wordprocessingCanvas" xmlns:cx="http://schemas.microsoft.com/office/drawing/2014/chartex" xmlns:cx1="http://schemas.microsoft.com/office/drawing/2015/9/8/chartex" xmlns:cx2="http://schemas.microsoft.com/office/drawing/2015/10/21/chartex" xmlns:cx3="http://schemas.microsoft.com/office/drawing/2016/5/9/chartex" xmlns:cx4="http://schemas.microsoft.com/office/drawing/2016/5/10/chartex" xmlns:cx5="http://schemas.microsoft.com/office/drawing/2016/5/11/chartex" xmlns:cx6="http://schemas.microsoft.com/office/drawing/2016/5/12/chartex" xmlns:cx7="http://schemas.microsoft.com/office/drawing/2016/5/13/chartex" xmlns:cx8="http://schemas.microsoft.com/office/drawing/2016/5/14/chartex" xmlns:mc="http://schemas.openxmlformats.org/markup-compatibility/2006" xmlns:aink="http://schemas.microsoft.com/office/drawing/2016/ink" xmlns:am3d="http://schemas.microsoft.com/office/drawing/2017/model3d" xmlns:o="urn:schemas-microsoft-com:office:office" xmlns:oel="http://schemas.microsoft.com/office/2019/extlst" xmlns:r="http://schemas.openxmlformats.org/officeDocument/2006/relationships" xmlns:m="http://schemas.openxmlformats.org/officeDocument/2006/math" xmlns:v="urn:schemas-microsoft-com:vml" xmlns:wp14="http://schemas.microsoft.com/office/word/2010/wordprocessingDrawing" xmlns:wp="http://schemas.openxmlformats.org/drawingml/2006/wordprocessingDrawing" xmlns:w10="urn:schemas-microsoft-com:office:word" xmlns:w="http://schemas.openxmlformats.org/wordprocessingml/2006/main" xmlns:w14="http://schemas.microsoft.com/office/word/2010/wordml" xmlns:w15="http://schemas.microsoft.com/office/word/2012/wordml" xmlns:w16cex="http://schemas.microsoft.com/office/word/2018/wordml/cex" xmlns:w16cid="http://schemas.microsoft.com/office/word/2016/wordml/cid" xmlns:w16="http://schemas.microsoft.com/office/word/2018/wordml" xmlns:w16sdtdh="http://schemas.microsoft.com/office/word/2020/wordml/sdtdatahash" xmlns:w16se="http://schemas.microsoft.com/office/word/2015/wordml/symex" xmlns:wpg="http://schemas.microsoft.com/office/word/2010/wordprocessingGroup" xmlns:wpi="http://schemas.microsoft.com/office/word/2010/wordprocessingInk" xmlns:wne="http://schemas.microsoft.com/office/word/2006/wordml" xmlns:wps="http://schemas.microsoft.com/office/word/2010/wordprocessingShape" mc:Ignorable="w14 w15 w16se w16cid w16 w16cex w16sdtdh wp14">
+<w:document xmlns:wpc="http://schemas.microsoft.com/office/word/2010/wordprocessingCanvas" xmlns:cx="http://schemas.microsoft.com/office/drawing/2014/chartex" xmlns:cx1="http://schemas.microsoft.com/office/drawing/2015/9/8/chartex" xmlns:cx2="http://schemas.microsoft.com/office/drawing/2015/10/21/chartex" xmlns:cx3="http://schemas.microsoft.com/office/drawing/2016/5/9/chartex" xmlns:cx4="http://schemas.microsoft.com/office/drawing/2016/5/10/chartex" xmlns:cx5="http://schemas.microsoft.com/office/drawing/2016/5/11/chartex" xmlns:cx6="http://schemas.microsoft.com/office/drawing/2016/5/12/chartex" xmlns:cx7="http://schemas.microsoft.com/office/drawing/2016/5/13/chartex" xmlns:cx8="http://schemas.microsoft.com/office/drawing/2016/5/14/chartex" xmlns:mc="http://schemas.openxmlformats.org/markup-compatibility/2006" xmlns:aink="http://schemas.microsoft.com/office/drawing/2016/ink" xmlns:am3d="http://schemas.microsoft.com/office/drawing/2017/model3d" xmlns:o="urn:schemas-microsoft-com:office:office" xmlns:oel="http://schemas.microsoft.com/office/2019/extlst" xmlns:r="http://schemas.openxmlformats.org/officeDocument/2006/relationships" xmlns:m="http://schemas.openxmlformats.org/officeDocument/2006/math" xmlns:v="urn:schemas-microsoft-com:vml" xmlns:wp14="http://schemas.microsoft.com/office/word/2010/wordprocessingDrawing" xmlns:wp="http://schemas.openxmlformats.org/drawingml/2006/wordprocessingDrawing" xmlns:w10="urn:schemas-microsoft-com:office:word" xmlns:w="http://schemas.openxmlformats.org/wordprocessingml/2006/main" xmlns:w14="http://schemas.microsoft.com/office/word/2010/wordml" xmlns:w15="http://schemas.microsoft.com/office/word/2012/wordml" xmlns:w16cex="http://schemas.microsoft.com/office/word/2018/wordml/cex" xmlns:w16cid="http://schemas.microsoft.com/office/word/2016/wordml/cid" xmlns:w16="http://schemas.microsoft.com/office/word/2018/wordml" xmlns:w16du="http://schemas.microsoft.com/office/word/2023/wordml/word16du" xmlns:w16sdtdh="http://schemas.microsoft.com/office/word/2020/wordml/sdtdatahash" xmlns:w16se="http://schemas.microsoft.com/office/word/2015/wordml/symex" xmlns:wpg="http://schemas.microsoft.com/office/word/2010/wordprocessingGroup" xmlns:wpi="http://schemas.microsoft.com/office/word/2010/wordprocessingInk" xmlns:wne="http://schemas.microsoft.com/office/word/2006/wordml" xmlns:wps="http://schemas.microsoft.com/office/word/2010/wordprocessingShape" mc:Ignorable="w14 w15 w16se w16cid w16 w16cex w16sdtdh w16du wp14">
   <w:body>
     <w:p>
       <w:pPr>
@@ -698,62 +698,6 @@
         <w:pStyle w:val="ListParagraph"/>
         <w:numPr>
           <w:ilvl w:val="0"/>
-          <w:numId w:val="37"/>
-        </w:numPr>
-      </w:pPr>
-      <w:r>
-        <w:t xml:space="preserve">Depending on your situation and how you choose to serve papers to your spouse, you </w:t>
-      </w:r>
-      <w:r>
-        <w:rPr>
-          <w:b/>
-          <w:bCs/>
-        </w:rPr>
-        <w:t>might</w:t>
-      </w:r>
-      <w:r>
-        <w:t xml:space="preserve"> use one of the service forms that was produced</w:t>
-      </w:r>
-      <w:r>
-        <w:t xml:space="preserve"> (Acceptance of Service </w:t>
-      </w:r>
-      <w:r>
-        <w:rPr>
-          <w:b/>
-          <w:bCs/>
-        </w:rPr>
-        <w:t>or</w:t>
-      </w:r>
-      <w:r>
-        <w:t xml:space="preserve"> Certificate of Service)</w:t>
-      </w:r>
-      <w:r>
-        <w:t xml:space="preserve">. </w:t>
-      </w:r>
-      <w:r>
-        <w:t xml:space="preserve">There are other forms and methods you might use. </w:t>
-      </w:r>
-      <w:r>
-        <w:t>Talk to</w:t>
-      </w:r>
-      <w:r>
-        <w:t xml:space="preserve"> the </w:t>
-      </w:r>
-      <w:r>
-        <w:t xml:space="preserve">court </w:t>
-      </w:r>
-      <w:r>
-        <w:t>clerk</w:t>
-      </w:r>
-      <w:r>
-        <w:t>.</w:t>
-      </w:r>
-    </w:p>
-    <w:p>
-      <w:pPr>
-        <w:pStyle w:val="ListParagraph"/>
-        <w:numPr>
-          <w:ilvl w:val="0"/>
           <w:numId w:val="19"/>
         </w:numPr>
       </w:pPr>
@@ -855,10 +799,7 @@
         <w:ind w:left="360"/>
       </w:pPr>
       <w:r>
-        <w:t xml:space="preserve">Depending on what you agreed on in the Case Manager Conference and what comes up in your lives, you may </w:t>
-      </w:r>
-      <w:r>
-        <w:t xml:space="preserve">need to have one or more status conferences or hearings to create a temporary order. </w:t>
+        <w:t xml:space="preserve">Depending on what you agreed on in the Case Manager Conference and what comes up in your lives, you may need to have one or more status conferences or hearings to create a temporary order. </w:t>
       </w:r>
     </w:p>
     <w:p>
@@ -1054,7 +995,6 @@
           <w:szCs w:val="28"/>
           <w:lang w:val="en-US"/>
         </w:rPr>
-        <w:lastRenderedPageBreak/>
         <w:t>A contested final hearing means that you will have to answer questions from the judge and your spouse (or their lawyer). You will also get to ask your spouse questions. I</w:t>
       </w:r>
       <w:r>
@@ -1087,7 +1027,16 @@
           <w:szCs w:val="28"/>
           <w:lang w:val="en-US"/>
         </w:rPr>
-        <w:t xml:space="preserve"> the judge tells you it is your turn. </w:t>
+        <w:t xml:space="preserve"> </w:t>
+      </w:r>
+      <w:r>
+        <w:rPr>
+          <w:rFonts w:eastAsiaTheme="minorHAnsi"/>
+          <w:szCs w:val="28"/>
+          <w:lang w:val="en-US"/>
+        </w:rPr>
+        <w:lastRenderedPageBreak/>
+        <w:t xml:space="preserve">the judge tells you it is your turn. </w:t>
       </w:r>
       <w:r>
         <w:rPr>
@@ -1301,10 +1250,7 @@
         <w:t xml:space="preserve"> l</w:t>
       </w:r>
       <w:r>
-        <w:t xml:space="preserve">awyer. If they do, you </w:t>
-      </w:r>
-      <w:r>
-        <w:t xml:space="preserve">may ask the court to “continue” (reschedule) the </w:t>
+        <w:t xml:space="preserve">awyer. If they do, you may ask the court to “continue” (reschedule) the </w:t>
       </w:r>
       <w:r>
         <w:t>hearing,</w:t>
@@ -1336,7 +1282,15 @@
           <w:szCs w:val="28"/>
           <w:lang w:val="en-US"/>
         </w:rPr>
-        <w:t>on Step 6 of the Divorce Roadmap</w:t>
+        <w:t xml:space="preserve">on Step 6 of the </w:t>
+      </w:r>
+      <w:r>
+        <w:rPr>
+          <w:rFonts w:eastAsiaTheme="minorHAnsi"/>
+          <w:szCs w:val="28"/>
+          <w:lang w:val="en-US"/>
+        </w:rPr>
+        <w:t>Divorce Roadmap</w:t>
       </w:r>
       <w:r>
         <w:rPr>
@@ -1521,7 +1475,6 @@
         <w:pStyle w:val="Heading2"/>
       </w:pPr>
       <w:r>
-        <w:lastRenderedPageBreak/>
         <w:t xml:space="preserve">Get </w:t>
       </w:r>
       <w:r>
@@ -1568,6 +1521,7 @@
         </w:numPr>
       </w:pPr>
       <w:r>
+        <w:lastRenderedPageBreak/>
         <w:t xml:space="preserve">If you have questions about forms or the court process, contact the Vermont Judiciary Access and Resource Center (ARC) at </w:t>
       </w:r>
       <w:hyperlink r:id="rId18" w:history="1">
@@ -1810,7 +1764,7 @@
 </file>
 
 <file path=word/endnotes.xml><?xml version="1.0" encoding="utf-8"?>
-<w:endnotes xmlns:wpc="http://schemas.microsoft.com/office/word/2010/wordprocessingCanvas" xmlns:cx="http://schemas.microsoft.com/office/drawing/2014/chartex" xmlns:cx1="http://schemas.microsoft.com/office/drawing/2015/9/8/chartex" xmlns:cx2="http://schemas.microsoft.com/office/drawing/2015/10/21/chartex" xmlns:cx3="http://schemas.microsoft.com/office/drawing/2016/5/9/chartex" xmlns:cx4="http://schemas.microsoft.com/office/drawing/2016/5/10/chartex" xmlns:cx5="http://schemas.microsoft.com/office/drawing/2016/5/11/chartex" xmlns:cx6="http://schemas.microsoft.com/office/drawing/2016/5/12/chartex" xmlns:cx7="http://schemas.microsoft.com/office/drawing/2016/5/13/chartex" xmlns:cx8="http://schemas.microsoft.com/office/drawing/2016/5/14/chartex" xmlns:mc="http://schemas.openxmlformats.org/markup-compatibility/2006" xmlns:aink="http://schemas.microsoft.com/office/drawing/2016/ink" xmlns:am3d="http://schemas.microsoft.com/office/drawing/2017/model3d" xmlns:o="urn:schemas-microsoft-com:office:office" xmlns:oel="http://schemas.microsoft.com/office/2019/extlst" xmlns:r="http://schemas.openxmlformats.org/officeDocument/2006/relationships" xmlns:m="http://schemas.openxmlformats.org/officeDocument/2006/math" xmlns:v="urn:schemas-microsoft-com:vml" xmlns:wp14="http://schemas.microsoft.com/office/word/2010/wordprocessingDrawing" xmlns:wp="http://schemas.openxmlformats.org/drawingml/2006/wordprocessingDrawing" xmlns:w10="urn:schemas-microsoft-com:office:word" xmlns:w="http://schemas.openxmlformats.org/wordprocessingml/2006/main" xmlns:w14="http://schemas.microsoft.com/office/word/2010/wordml" xmlns:w15="http://schemas.microsoft.com/office/word/2012/wordml" xmlns:w16cex="http://schemas.microsoft.com/office/word/2018/wordml/cex" xmlns:w16cid="http://schemas.microsoft.com/office/word/2016/wordml/cid" xmlns:w16="http://schemas.microsoft.com/office/word/2018/wordml" xmlns:w16sdtdh="http://schemas.microsoft.com/office/word/2020/wordml/sdtdatahash" xmlns:w16se="http://schemas.microsoft.com/office/word/2015/wordml/symex" xmlns:wpg="http://schemas.microsoft.com/office/word/2010/wordprocessingGroup" xmlns:wpi="http://schemas.microsoft.com/office/word/2010/wordprocessingInk" xmlns:wne="http://schemas.microsoft.com/office/word/2006/wordml" xmlns:wps="http://schemas.microsoft.com/office/word/2010/wordprocessingShape" mc:Ignorable="w14 w15 w16se w16cid w16 w16cex w16sdtdh wp14">
+<w:endnotes xmlns:wpc="http://schemas.microsoft.com/office/word/2010/wordprocessingCanvas" xmlns:cx="http://schemas.microsoft.com/office/drawing/2014/chartex" xmlns:cx1="http://schemas.microsoft.com/office/drawing/2015/9/8/chartex" xmlns:cx2="http://schemas.microsoft.com/office/drawing/2015/10/21/chartex" xmlns:cx3="http://schemas.microsoft.com/office/drawing/2016/5/9/chartex" xmlns:cx4="http://schemas.microsoft.com/office/drawing/2016/5/10/chartex" xmlns:cx5="http://schemas.microsoft.com/office/drawing/2016/5/11/chartex" xmlns:cx6="http://schemas.microsoft.com/office/drawing/2016/5/12/chartex" xmlns:cx7="http://schemas.microsoft.com/office/drawing/2016/5/13/chartex" xmlns:cx8="http://schemas.microsoft.com/office/drawing/2016/5/14/chartex" xmlns:mc="http://schemas.openxmlformats.org/markup-compatibility/2006" xmlns:aink="http://schemas.microsoft.com/office/drawing/2016/ink" xmlns:am3d="http://schemas.microsoft.com/office/drawing/2017/model3d" xmlns:o="urn:schemas-microsoft-com:office:office" xmlns:oel="http://schemas.microsoft.com/office/2019/extlst" xmlns:r="http://schemas.openxmlformats.org/officeDocument/2006/relationships" xmlns:m="http://schemas.openxmlformats.org/officeDocument/2006/math" xmlns:v="urn:schemas-microsoft-com:vml" xmlns:wp14="http://schemas.microsoft.com/office/word/2010/wordprocessingDrawing" xmlns:wp="http://schemas.openxmlformats.org/drawingml/2006/wordprocessingDrawing" xmlns:w10="urn:schemas-microsoft-com:office:word" xmlns:w="http://schemas.openxmlformats.org/wordprocessingml/2006/main" xmlns:w14="http://schemas.microsoft.com/office/word/2010/wordml" xmlns:w15="http://schemas.microsoft.com/office/word/2012/wordml" xmlns:w16cex="http://schemas.microsoft.com/office/word/2018/wordml/cex" xmlns:w16cid="http://schemas.microsoft.com/office/word/2016/wordml/cid" xmlns:w16="http://schemas.microsoft.com/office/word/2018/wordml" xmlns:w16du="http://schemas.microsoft.com/office/word/2023/wordml/word16du" xmlns:w16sdtdh="http://schemas.microsoft.com/office/word/2020/wordml/sdtdatahash" xmlns:w16se="http://schemas.microsoft.com/office/word/2015/wordml/symex" xmlns:wpg="http://schemas.microsoft.com/office/word/2010/wordprocessingGroup" xmlns:wpi="http://schemas.microsoft.com/office/word/2010/wordprocessingInk" xmlns:wne="http://schemas.microsoft.com/office/word/2006/wordml" xmlns:wps="http://schemas.microsoft.com/office/word/2010/wordprocessingShape" mc:Ignorable="w14 w15 w16se w16cid w16 w16cex w16sdtdh w16du wp14">
   <w:endnote w:type="separator" w:id="-1">
     <w:p>
       <w:r>
@@ -1829,7 +1783,7 @@
 </file>
 
 <file path=word/footer1.xml><?xml version="1.0" encoding="utf-8"?>
-<w:ftr xmlns:wpc="http://schemas.microsoft.com/office/word/2010/wordprocessingCanvas" xmlns:cx="http://schemas.microsoft.com/office/drawing/2014/chartex" xmlns:cx1="http://schemas.microsoft.com/office/drawing/2015/9/8/chartex" xmlns:cx2="http://schemas.microsoft.com/office/drawing/2015/10/21/chartex" xmlns:cx3="http://schemas.microsoft.com/office/drawing/2016/5/9/chartex" xmlns:cx4="http://schemas.microsoft.com/office/drawing/2016/5/10/chartex" xmlns:cx5="http://schemas.microsoft.com/office/drawing/2016/5/11/chartex" xmlns:cx6="http://schemas.microsoft.com/office/drawing/2016/5/12/chartex" xmlns:cx7="http://schemas.microsoft.com/office/drawing/2016/5/13/chartex" xmlns:cx8="http://schemas.microsoft.com/office/drawing/2016/5/14/chartex" xmlns:mc="http://schemas.openxmlformats.org/markup-compatibility/2006" xmlns:aink="http://schemas.microsoft.com/office/drawing/2016/ink" xmlns:am3d="http://schemas.microsoft.com/office/drawing/2017/model3d" xmlns:o="urn:schemas-microsoft-com:office:office" xmlns:oel="http://schemas.microsoft.com/office/2019/extlst" xmlns:r="http://schemas.openxmlformats.org/officeDocument/2006/relationships" xmlns:m="http://schemas.openxmlformats.org/officeDocument/2006/math" xmlns:v="urn:schemas-microsoft-com:vml" xmlns:wp14="http://schemas.microsoft.com/office/word/2010/wordprocessingDrawing" xmlns:wp="http://schemas.openxmlformats.org/drawingml/2006/wordprocessingDrawing" xmlns:w10="urn:schemas-microsoft-com:office:word" xmlns:w="http://schemas.openxmlformats.org/wordprocessingml/2006/main" xmlns:w14="http://schemas.microsoft.com/office/word/2010/wordml" xmlns:w15="http://schemas.microsoft.com/office/word/2012/wordml" xmlns:w16cex="http://schemas.microsoft.com/office/word/2018/wordml/cex" xmlns:w16cid="http://schemas.microsoft.com/office/word/2016/wordml/cid" xmlns:w16="http://schemas.microsoft.com/office/word/2018/wordml" xmlns:w16sdtdh="http://schemas.microsoft.com/office/word/2020/wordml/sdtdatahash" xmlns:w16se="http://schemas.microsoft.com/office/word/2015/wordml/symex" xmlns:wpg="http://schemas.microsoft.com/office/word/2010/wordprocessingGroup" xmlns:wpi="http://schemas.microsoft.com/office/word/2010/wordprocessingInk" xmlns:wne="http://schemas.microsoft.com/office/word/2006/wordml" xmlns:wps="http://schemas.microsoft.com/office/word/2010/wordprocessingShape" mc:Ignorable="w14 w15 w16se w16cid w16 w16cex w16sdtdh wp14">
+<w:ftr xmlns:wpc="http://schemas.microsoft.com/office/word/2010/wordprocessingCanvas" xmlns:cx="http://schemas.microsoft.com/office/drawing/2014/chartex" xmlns:cx1="http://schemas.microsoft.com/office/drawing/2015/9/8/chartex" xmlns:cx2="http://schemas.microsoft.com/office/drawing/2015/10/21/chartex" xmlns:cx3="http://schemas.microsoft.com/office/drawing/2016/5/9/chartex" xmlns:cx4="http://schemas.microsoft.com/office/drawing/2016/5/10/chartex" xmlns:cx5="http://schemas.microsoft.com/office/drawing/2016/5/11/chartex" xmlns:cx6="http://schemas.microsoft.com/office/drawing/2016/5/12/chartex" xmlns:cx7="http://schemas.microsoft.com/office/drawing/2016/5/13/chartex" xmlns:cx8="http://schemas.microsoft.com/office/drawing/2016/5/14/chartex" xmlns:mc="http://schemas.openxmlformats.org/markup-compatibility/2006" xmlns:aink="http://schemas.microsoft.com/office/drawing/2016/ink" xmlns:am3d="http://schemas.microsoft.com/office/drawing/2017/model3d" xmlns:o="urn:schemas-microsoft-com:office:office" xmlns:oel="http://schemas.microsoft.com/office/2019/extlst" xmlns:r="http://schemas.openxmlformats.org/officeDocument/2006/relationships" xmlns:m="http://schemas.openxmlformats.org/officeDocument/2006/math" xmlns:v="urn:schemas-microsoft-com:vml" xmlns:wp14="http://schemas.microsoft.com/office/word/2010/wordprocessingDrawing" xmlns:wp="http://schemas.openxmlformats.org/drawingml/2006/wordprocessingDrawing" xmlns:w10="urn:schemas-microsoft-com:office:word" xmlns:w="http://schemas.openxmlformats.org/wordprocessingml/2006/main" xmlns:w14="http://schemas.microsoft.com/office/word/2010/wordml" xmlns:w15="http://schemas.microsoft.com/office/word/2012/wordml" xmlns:w16cex="http://schemas.microsoft.com/office/word/2018/wordml/cex" xmlns:w16cid="http://schemas.microsoft.com/office/word/2016/wordml/cid" xmlns:w16="http://schemas.microsoft.com/office/word/2018/wordml" xmlns:w16du="http://schemas.microsoft.com/office/word/2023/wordml/word16du" xmlns:w16sdtdh="http://schemas.microsoft.com/office/word/2020/wordml/sdtdatahash" xmlns:w16se="http://schemas.microsoft.com/office/word/2015/wordml/symex" xmlns:wpg="http://schemas.microsoft.com/office/word/2010/wordprocessingGroup" xmlns:wpi="http://schemas.microsoft.com/office/word/2010/wordprocessingInk" xmlns:wne="http://schemas.microsoft.com/office/word/2006/wordml" xmlns:wps="http://schemas.microsoft.com/office/word/2010/wordprocessingShape" mc:Ignorable="w14 w15 w16se w16cid w16 w16cex w16sdtdh w16du wp14">
   <w:p>
     <w:pPr>
       <w:pStyle w:val="Footer"/>
@@ -1839,7 +1793,7 @@
 </file>
 
 <file path=word/footer2.xml><?xml version="1.0" encoding="utf-8"?>
-<w:ftr xmlns:wpc="http://schemas.microsoft.com/office/word/2010/wordprocessingCanvas" xmlns:cx="http://schemas.microsoft.com/office/drawing/2014/chartex" xmlns:cx1="http://schemas.microsoft.com/office/drawing/2015/9/8/chartex" xmlns:cx2="http://schemas.microsoft.com/office/drawing/2015/10/21/chartex" xmlns:cx3="http://schemas.microsoft.com/office/drawing/2016/5/9/chartex" xmlns:cx4="http://schemas.microsoft.com/office/drawing/2016/5/10/chartex" xmlns:cx5="http://schemas.microsoft.com/office/drawing/2016/5/11/chartex" xmlns:cx6="http://schemas.microsoft.com/office/drawing/2016/5/12/chartex" xmlns:cx7="http://schemas.microsoft.com/office/drawing/2016/5/13/chartex" xmlns:cx8="http://schemas.microsoft.com/office/drawing/2016/5/14/chartex" xmlns:mc="http://schemas.openxmlformats.org/markup-compatibility/2006" xmlns:aink="http://schemas.microsoft.com/office/drawing/2016/ink" xmlns:am3d="http://schemas.microsoft.com/office/drawing/2017/model3d" xmlns:o="urn:schemas-microsoft-com:office:office" xmlns:oel="http://schemas.microsoft.com/office/2019/extlst" xmlns:r="http://schemas.openxmlformats.org/officeDocument/2006/relationships" xmlns:m="http://schemas.openxmlformats.org/officeDocument/2006/math" xmlns:v="urn:schemas-microsoft-com:vml" xmlns:wp14="http://schemas.microsoft.com/office/word/2010/wordprocessingDrawing" xmlns:wp="http://schemas.openxmlformats.org/drawingml/2006/wordprocessingDrawing" xmlns:w10="urn:schemas-microsoft-com:office:word" xmlns:w="http://schemas.openxmlformats.org/wordprocessingml/2006/main" xmlns:w14="http://schemas.microsoft.com/office/word/2010/wordml" xmlns:w15="http://schemas.microsoft.com/office/word/2012/wordml" xmlns:w16cex="http://schemas.microsoft.com/office/word/2018/wordml/cex" xmlns:w16cid="http://schemas.microsoft.com/office/word/2016/wordml/cid" xmlns:w16="http://schemas.microsoft.com/office/word/2018/wordml" xmlns:w16sdtdh="http://schemas.microsoft.com/office/word/2020/wordml/sdtdatahash" xmlns:w16se="http://schemas.microsoft.com/office/word/2015/wordml/symex" xmlns:wpg="http://schemas.microsoft.com/office/word/2010/wordprocessingGroup" xmlns:wpi="http://schemas.microsoft.com/office/word/2010/wordprocessingInk" xmlns:wne="http://schemas.microsoft.com/office/word/2006/wordml" xmlns:wps="http://schemas.microsoft.com/office/word/2010/wordprocessingShape" mc:Ignorable="w14 w15 w16se w16cid w16 w16cex w16sdtdh wp14">
+<w:ftr xmlns:wpc="http://schemas.microsoft.com/office/word/2010/wordprocessingCanvas" xmlns:cx="http://schemas.microsoft.com/office/drawing/2014/chartex" xmlns:cx1="http://schemas.microsoft.com/office/drawing/2015/9/8/chartex" xmlns:cx2="http://schemas.microsoft.com/office/drawing/2015/10/21/chartex" xmlns:cx3="http://schemas.microsoft.com/office/drawing/2016/5/9/chartex" xmlns:cx4="http://schemas.microsoft.com/office/drawing/2016/5/10/chartex" xmlns:cx5="http://schemas.microsoft.com/office/drawing/2016/5/11/chartex" xmlns:cx6="http://schemas.microsoft.com/office/drawing/2016/5/12/chartex" xmlns:cx7="http://schemas.microsoft.com/office/drawing/2016/5/13/chartex" xmlns:cx8="http://schemas.microsoft.com/office/drawing/2016/5/14/chartex" xmlns:mc="http://schemas.openxmlformats.org/markup-compatibility/2006" xmlns:aink="http://schemas.microsoft.com/office/drawing/2016/ink" xmlns:am3d="http://schemas.microsoft.com/office/drawing/2017/model3d" xmlns:o="urn:schemas-microsoft-com:office:office" xmlns:oel="http://schemas.microsoft.com/office/2019/extlst" xmlns:r="http://schemas.openxmlformats.org/officeDocument/2006/relationships" xmlns:m="http://schemas.openxmlformats.org/officeDocument/2006/math" xmlns:v="urn:schemas-microsoft-com:vml" xmlns:wp14="http://schemas.microsoft.com/office/word/2010/wordprocessingDrawing" xmlns:wp="http://schemas.openxmlformats.org/drawingml/2006/wordprocessingDrawing" xmlns:w10="urn:schemas-microsoft-com:office:word" xmlns:w="http://schemas.openxmlformats.org/wordprocessingml/2006/main" xmlns:w14="http://schemas.microsoft.com/office/word/2010/wordml" xmlns:w15="http://schemas.microsoft.com/office/word/2012/wordml" xmlns:w16cex="http://schemas.microsoft.com/office/word/2018/wordml/cex" xmlns:w16cid="http://schemas.microsoft.com/office/word/2016/wordml/cid" xmlns:w16="http://schemas.microsoft.com/office/word/2018/wordml" xmlns:w16du="http://schemas.microsoft.com/office/word/2023/wordml/word16du" xmlns:w16sdtdh="http://schemas.microsoft.com/office/word/2020/wordml/sdtdatahash" xmlns:w16se="http://schemas.microsoft.com/office/word/2015/wordml/symex" xmlns:wpg="http://schemas.microsoft.com/office/word/2010/wordprocessingGroup" xmlns:wpi="http://schemas.microsoft.com/office/word/2010/wordprocessingInk" xmlns:wne="http://schemas.microsoft.com/office/word/2006/wordml" xmlns:wps="http://schemas.microsoft.com/office/word/2010/wordprocessingShape" mc:Ignorable="w14 w15 w16se w16cid w16 w16cex w16sdtdh w16du wp14">
   <w:sdt>
     <w:sdtPr>
       <w:id w:val="1924688319"/>
@@ -1989,7 +1943,7 @@
 </file>
 
 <file path=word/footer3.xml><?xml version="1.0" encoding="utf-8"?>
-<w:ftr xmlns:wpc="http://schemas.microsoft.com/office/word/2010/wordprocessingCanvas" xmlns:cx="http://schemas.microsoft.com/office/drawing/2014/chartex" xmlns:cx1="http://schemas.microsoft.com/office/drawing/2015/9/8/chartex" xmlns:cx2="http://schemas.microsoft.com/office/drawing/2015/10/21/chartex" xmlns:cx3="http://schemas.microsoft.com/office/drawing/2016/5/9/chartex" xmlns:cx4="http://schemas.microsoft.com/office/drawing/2016/5/10/chartex" xmlns:cx5="http://schemas.microsoft.com/office/drawing/2016/5/11/chartex" xmlns:cx6="http://schemas.microsoft.com/office/drawing/2016/5/12/chartex" xmlns:cx7="http://schemas.microsoft.com/office/drawing/2016/5/13/chartex" xmlns:cx8="http://schemas.microsoft.com/office/drawing/2016/5/14/chartex" xmlns:mc="http://schemas.openxmlformats.org/markup-compatibility/2006" xmlns:aink="http://schemas.microsoft.com/office/drawing/2016/ink" xmlns:am3d="http://schemas.microsoft.com/office/drawing/2017/model3d" xmlns:o="urn:schemas-microsoft-com:office:office" xmlns:oel="http://schemas.microsoft.com/office/2019/extlst" xmlns:r="http://schemas.openxmlformats.org/officeDocument/2006/relationships" xmlns:m="http://schemas.openxmlformats.org/officeDocument/2006/math" xmlns:v="urn:schemas-microsoft-com:vml" xmlns:wp14="http://schemas.microsoft.com/office/word/2010/wordprocessingDrawing" xmlns:wp="http://schemas.openxmlformats.org/drawingml/2006/wordprocessingDrawing" xmlns:w10="urn:schemas-microsoft-com:office:word" xmlns:w="http://schemas.openxmlformats.org/wordprocessingml/2006/main" xmlns:w14="http://schemas.microsoft.com/office/word/2010/wordml" xmlns:w15="http://schemas.microsoft.com/office/word/2012/wordml" xmlns:w16cex="http://schemas.microsoft.com/office/word/2018/wordml/cex" xmlns:w16cid="http://schemas.microsoft.com/office/word/2016/wordml/cid" xmlns:w16="http://schemas.microsoft.com/office/word/2018/wordml" xmlns:w16sdtdh="http://schemas.microsoft.com/office/word/2020/wordml/sdtdatahash" xmlns:w16se="http://schemas.microsoft.com/office/word/2015/wordml/symex" xmlns:wpg="http://schemas.microsoft.com/office/word/2010/wordprocessingGroup" xmlns:wpi="http://schemas.microsoft.com/office/word/2010/wordprocessingInk" xmlns:wne="http://schemas.microsoft.com/office/word/2006/wordml" xmlns:wps="http://schemas.microsoft.com/office/word/2010/wordprocessingShape" mc:Ignorable="w14 w15 w16se w16cid w16 w16cex w16sdtdh wp14">
+<w:ftr xmlns:wpc="http://schemas.microsoft.com/office/word/2010/wordprocessingCanvas" xmlns:cx="http://schemas.microsoft.com/office/drawing/2014/chartex" xmlns:cx1="http://schemas.microsoft.com/office/drawing/2015/9/8/chartex" xmlns:cx2="http://schemas.microsoft.com/office/drawing/2015/10/21/chartex" xmlns:cx3="http://schemas.microsoft.com/office/drawing/2016/5/9/chartex" xmlns:cx4="http://schemas.microsoft.com/office/drawing/2016/5/10/chartex" xmlns:cx5="http://schemas.microsoft.com/office/drawing/2016/5/11/chartex" xmlns:cx6="http://schemas.microsoft.com/office/drawing/2016/5/12/chartex" xmlns:cx7="http://schemas.microsoft.com/office/drawing/2016/5/13/chartex" xmlns:cx8="http://schemas.microsoft.com/office/drawing/2016/5/14/chartex" xmlns:mc="http://schemas.openxmlformats.org/markup-compatibility/2006" xmlns:aink="http://schemas.microsoft.com/office/drawing/2016/ink" xmlns:am3d="http://schemas.microsoft.com/office/drawing/2017/model3d" xmlns:o="urn:schemas-microsoft-com:office:office" xmlns:oel="http://schemas.microsoft.com/office/2019/extlst" xmlns:r="http://schemas.openxmlformats.org/officeDocument/2006/relationships" xmlns:m="http://schemas.openxmlformats.org/officeDocument/2006/math" xmlns:v="urn:schemas-microsoft-com:vml" xmlns:wp14="http://schemas.microsoft.com/office/word/2010/wordprocessingDrawing" xmlns:wp="http://schemas.openxmlformats.org/drawingml/2006/wordprocessingDrawing" xmlns:w10="urn:schemas-microsoft-com:office:word" xmlns:w="http://schemas.openxmlformats.org/wordprocessingml/2006/main" xmlns:w14="http://schemas.microsoft.com/office/word/2010/wordml" xmlns:w15="http://schemas.microsoft.com/office/word/2012/wordml" xmlns:w16cex="http://schemas.microsoft.com/office/word/2018/wordml/cex" xmlns:w16cid="http://schemas.microsoft.com/office/word/2016/wordml/cid" xmlns:w16="http://schemas.microsoft.com/office/word/2018/wordml" xmlns:w16du="http://schemas.microsoft.com/office/word/2023/wordml/word16du" xmlns:w16sdtdh="http://schemas.microsoft.com/office/word/2020/wordml/sdtdatahash" xmlns:w16se="http://schemas.microsoft.com/office/word/2015/wordml/symex" xmlns:wpg="http://schemas.microsoft.com/office/word/2010/wordprocessingGroup" xmlns:wpi="http://schemas.microsoft.com/office/word/2010/wordprocessingInk" xmlns:wne="http://schemas.microsoft.com/office/word/2006/wordml" xmlns:wps="http://schemas.microsoft.com/office/word/2010/wordprocessingShape" mc:Ignorable="w14 w15 w16se w16cid w16 w16cex w16sdtdh w16du wp14">
   <w:sdt>
     <w:sdtPr>
       <w:id w:val="1924835919"/>
@@ -2139,7 +2093,7 @@
 </file>
 
 <file path=word/footnotes.xml><?xml version="1.0" encoding="utf-8"?>
-<w:footnotes xmlns:wpc="http://schemas.microsoft.com/office/word/2010/wordprocessingCanvas" xmlns:cx="http://schemas.microsoft.com/office/drawing/2014/chartex" xmlns:cx1="http://schemas.microsoft.com/office/drawing/2015/9/8/chartex" xmlns:cx2="http://schemas.microsoft.com/office/drawing/2015/10/21/chartex" xmlns:cx3="http://schemas.microsoft.com/office/drawing/2016/5/9/chartex" xmlns:cx4="http://schemas.microsoft.com/office/drawing/2016/5/10/chartex" xmlns:cx5="http://schemas.microsoft.com/office/drawing/2016/5/11/chartex" xmlns:cx6="http://schemas.microsoft.com/office/drawing/2016/5/12/chartex" xmlns:cx7="http://schemas.microsoft.com/office/drawing/2016/5/13/chartex" xmlns:cx8="http://schemas.microsoft.com/office/drawing/2016/5/14/chartex" xmlns:mc="http://schemas.openxmlformats.org/markup-compatibility/2006" xmlns:aink="http://schemas.microsoft.com/office/drawing/2016/ink" xmlns:am3d="http://schemas.microsoft.com/office/drawing/2017/model3d" xmlns:o="urn:schemas-microsoft-com:office:office" xmlns:oel="http://schemas.microsoft.com/office/2019/extlst" xmlns:r="http://schemas.openxmlformats.org/officeDocument/2006/relationships" xmlns:m="http://schemas.openxmlformats.org/officeDocument/2006/math" xmlns:v="urn:schemas-microsoft-com:vml" xmlns:wp14="http://schemas.microsoft.com/office/word/2010/wordprocessingDrawing" xmlns:wp="http://schemas.openxmlformats.org/drawingml/2006/wordprocessingDrawing" xmlns:w10="urn:schemas-microsoft-com:office:word" xmlns:w="http://schemas.openxmlformats.org/wordprocessingml/2006/main" xmlns:w14="http://schemas.microsoft.com/office/word/2010/wordml" xmlns:w15="http://schemas.microsoft.com/office/word/2012/wordml" xmlns:w16cex="http://schemas.microsoft.com/office/word/2018/wordml/cex" xmlns:w16cid="http://schemas.microsoft.com/office/word/2016/wordml/cid" xmlns:w16="http://schemas.microsoft.com/office/word/2018/wordml" xmlns:w16sdtdh="http://schemas.microsoft.com/office/word/2020/wordml/sdtdatahash" xmlns:w16se="http://schemas.microsoft.com/office/word/2015/wordml/symex" xmlns:wpg="http://schemas.microsoft.com/office/word/2010/wordprocessingGroup" xmlns:wpi="http://schemas.microsoft.com/office/word/2010/wordprocessingInk" xmlns:wne="http://schemas.microsoft.com/office/word/2006/wordml" xmlns:wps="http://schemas.microsoft.com/office/word/2010/wordprocessingShape" mc:Ignorable="w14 w15 w16se w16cid w16 w16cex w16sdtdh wp14">
+<w:footnotes xmlns:wpc="http://schemas.microsoft.com/office/word/2010/wordprocessingCanvas" xmlns:cx="http://schemas.microsoft.com/office/drawing/2014/chartex" xmlns:cx1="http://schemas.microsoft.com/office/drawing/2015/9/8/chartex" xmlns:cx2="http://schemas.microsoft.com/office/drawing/2015/10/21/chartex" xmlns:cx3="http://schemas.microsoft.com/office/drawing/2016/5/9/chartex" xmlns:cx4="http://schemas.microsoft.com/office/drawing/2016/5/10/chartex" xmlns:cx5="http://schemas.microsoft.com/office/drawing/2016/5/11/chartex" xmlns:cx6="http://schemas.microsoft.com/office/drawing/2016/5/12/chartex" xmlns:cx7="http://schemas.microsoft.com/office/drawing/2016/5/13/chartex" xmlns:cx8="http://schemas.microsoft.com/office/drawing/2016/5/14/chartex" xmlns:mc="http://schemas.openxmlformats.org/markup-compatibility/2006" xmlns:aink="http://schemas.microsoft.com/office/drawing/2016/ink" xmlns:am3d="http://schemas.microsoft.com/office/drawing/2017/model3d" xmlns:o="urn:schemas-microsoft-com:office:office" xmlns:oel="http://schemas.microsoft.com/office/2019/extlst" xmlns:r="http://schemas.openxmlformats.org/officeDocument/2006/relationships" xmlns:m="http://schemas.openxmlformats.org/officeDocument/2006/math" xmlns:v="urn:schemas-microsoft-com:vml" xmlns:wp14="http://schemas.microsoft.com/office/word/2010/wordprocessingDrawing" xmlns:wp="http://schemas.openxmlformats.org/drawingml/2006/wordprocessingDrawing" xmlns:w10="urn:schemas-microsoft-com:office:word" xmlns:w="http://schemas.openxmlformats.org/wordprocessingml/2006/main" xmlns:w14="http://schemas.microsoft.com/office/word/2010/wordml" xmlns:w15="http://schemas.microsoft.com/office/word/2012/wordml" xmlns:w16cex="http://schemas.microsoft.com/office/word/2018/wordml/cex" xmlns:w16cid="http://schemas.microsoft.com/office/word/2016/wordml/cid" xmlns:w16="http://schemas.microsoft.com/office/word/2018/wordml" xmlns:w16du="http://schemas.microsoft.com/office/word/2023/wordml/word16du" xmlns:w16sdtdh="http://schemas.microsoft.com/office/word/2020/wordml/sdtdatahash" xmlns:w16se="http://schemas.microsoft.com/office/word/2015/wordml/symex" xmlns:wpg="http://schemas.microsoft.com/office/word/2010/wordprocessingGroup" xmlns:wpi="http://schemas.microsoft.com/office/word/2010/wordprocessingInk" xmlns:wne="http://schemas.microsoft.com/office/word/2006/wordml" xmlns:wps="http://schemas.microsoft.com/office/word/2010/wordprocessingShape" mc:Ignorable="w14 w15 w16se w16cid w16 w16cex w16sdtdh w16du wp14">
   <w:footnote w:type="separator" w:id="-1">
     <w:p>
       <w:r>
@@ -2158,7 +2112,7 @@
 </file>
 
 <file path=word/header1.xml><?xml version="1.0" encoding="utf-8"?>
-<w:hdr xmlns:wpc="http://schemas.microsoft.com/office/word/2010/wordprocessingCanvas" xmlns:cx="http://schemas.microsoft.com/office/drawing/2014/chartex" xmlns:cx1="http://schemas.microsoft.com/office/drawing/2015/9/8/chartex" xmlns:cx2="http://schemas.microsoft.com/office/drawing/2015/10/21/chartex" xmlns:cx3="http://schemas.microsoft.com/office/drawing/2016/5/9/chartex" xmlns:cx4="http://schemas.microsoft.com/office/drawing/2016/5/10/chartex" xmlns:cx5="http://schemas.microsoft.com/office/drawing/2016/5/11/chartex" xmlns:cx6="http://schemas.microsoft.com/office/drawing/2016/5/12/chartex" xmlns:cx7="http://schemas.microsoft.com/office/drawing/2016/5/13/chartex" xmlns:cx8="http://schemas.microsoft.com/office/drawing/2016/5/14/chartex" xmlns:mc="http://schemas.openxmlformats.org/markup-compatibility/2006" xmlns:aink="http://schemas.microsoft.com/office/drawing/2016/ink" xmlns:am3d="http://schemas.microsoft.com/office/drawing/2017/model3d" xmlns:o="urn:schemas-microsoft-com:office:office" xmlns:oel="http://schemas.microsoft.com/office/2019/extlst" xmlns:r="http://schemas.openxmlformats.org/officeDocument/2006/relationships" xmlns:m="http://schemas.openxmlformats.org/officeDocument/2006/math" xmlns:v="urn:schemas-microsoft-com:vml" xmlns:wp14="http://schemas.microsoft.com/office/word/2010/wordprocessingDrawing" xmlns:wp="http://schemas.openxmlformats.org/drawingml/2006/wordprocessingDrawing" xmlns:w10="urn:schemas-microsoft-com:office:word" xmlns:w="http://schemas.openxmlformats.org/wordprocessingml/2006/main" xmlns:w14="http://schemas.microsoft.com/office/word/2010/wordml" xmlns:w15="http://schemas.microsoft.com/office/word/2012/wordml" xmlns:w16cex="http://schemas.microsoft.com/office/word/2018/wordml/cex" xmlns:w16cid="http://schemas.microsoft.com/office/word/2016/wordml/cid" xmlns:w16="http://schemas.microsoft.com/office/word/2018/wordml" xmlns:w16sdtdh="http://schemas.microsoft.com/office/word/2020/wordml/sdtdatahash" xmlns:w16se="http://schemas.microsoft.com/office/word/2015/wordml/symex" xmlns:wpg="http://schemas.microsoft.com/office/word/2010/wordprocessingGroup" xmlns:wpi="http://schemas.microsoft.com/office/word/2010/wordprocessingInk" xmlns:wne="http://schemas.microsoft.com/office/word/2006/wordml" xmlns:wps="http://schemas.microsoft.com/office/word/2010/wordprocessingShape" mc:Ignorable="w14 w15 w16se w16cid w16 w16cex w16sdtdh wp14">
+<w:hdr xmlns:wpc="http://schemas.microsoft.com/office/word/2010/wordprocessingCanvas" xmlns:cx="http://schemas.microsoft.com/office/drawing/2014/chartex" xmlns:cx1="http://schemas.microsoft.com/office/drawing/2015/9/8/chartex" xmlns:cx2="http://schemas.microsoft.com/office/drawing/2015/10/21/chartex" xmlns:cx3="http://schemas.microsoft.com/office/drawing/2016/5/9/chartex" xmlns:cx4="http://schemas.microsoft.com/office/drawing/2016/5/10/chartex" xmlns:cx5="http://schemas.microsoft.com/office/drawing/2016/5/11/chartex" xmlns:cx6="http://schemas.microsoft.com/office/drawing/2016/5/12/chartex" xmlns:cx7="http://schemas.microsoft.com/office/drawing/2016/5/13/chartex" xmlns:cx8="http://schemas.microsoft.com/office/drawing/2016/5/14/chartex" xmlns:mc="http://schemas.openxmlformats.org/markup-compatibility/2006" xmlns:aink="http://schemas.microsoft.com/office/drawing/2016/ink" xmlns:am3d="http://schemas.microsoft.com/office/drawing/2017/model3d" xmlns:o="urn:schemas-microsoft-com:office:office" xmlns:oel="http://schemas.microsoft.com/office/2019/extlst" xmlns:r="http://schemas.openxmlformats.org/officeDocument/2006/relationships" xmlns:m="http://schemas.openxmlformats.org/officeDocument/2006/math" xmlns:v="urn:schemas-microsoft-com:vml" xmlns:wp14="http://schemas.microsoft.com/office/word/2010/wordprocessingDrawing" xmlns:wp="http://schemas.openxmlformats.org/drawingml/2006/wordprocessingDrawing" xmlns:w10="urn:schemas-microsoft-com:office:word" xmlns:w="http://schemas.openxmlformats.org/wordprocessingml/2006/main" xmlns:w14="http://schemas.microsoft.com/office/word/2010/wordml" xmlns:w15="http://schemas.microsoft.com/office/word/2012/wordml" xmlns:w16cex="http://schemas.microsoft.com/office/word/2018/wordml/cex" xmlns:w16cid="http://schemas.microsoft.com/office/word/2016/wordml/cid" xmlns:w16="http://schemas.microsoft.com/office/word/2018/wordml" xmlns:w16du="http://schemas.microsoft.com/office/word/2023/wordml/word16du" xmlns:w16sdtdh="http://schemas.microsoft.com/office/word/2020/wordml/sdtdatahash" xmlns:w16se="http://schemas.microsoft.com/office/word/2015/wordml/symex" xmlns:wpg="http://schemas.microsoft.com/office/word/2010/wordprocessingGroup" xmlns:wpi="http://schemas.microsoft.com/office/word/2010/wordprocessingInk" xmlns:wne="http://schemas.microsoft.com/office/word/2006/wordml" xmlns:wps="http://schemas.microsoft.com/office/word/2010/wordprocessingShape" mc:Ignorable="w14 w15 w16se w16cid w16 w16cex w16sdtdh w16du wp14">
   <w:p>
     <w:pPr>
       <w:pStyle w:val="Header"/>
@@ -2168,7 +2122,7 @@
 </file>
 
 <file path=word/header2.xml><?xml version="1.0" encoding="utf-8"?>
-<w:hdr xmlns:wpc="http://schemas.microsoft.com/office/word/2010/wordprocessingCanvas" xmlns:cx="http://schemas.microsoft.com/office/drawing/2014/chartex" xmlns:cx1="http://schemas.microsoft.com/office/drawing/2015/9/8/chartex" xmlns:cx2="http://schemas.microsoft.com/office/drawing/2015/10/21/chartex" xmlns:cx3="http://schemas.microsoft.com/office/drawing/2016/5/9/chartex" xmlns:cx4="http://schemas.microsoft.com/office/drawing/2016/5/10/chartex" xmlns:cx5="http://schemas.microsoft.com/office/drawing/2016/5/11/chartex" xmlns:cx6="http://schemas.microsoft.com/office/drawing/2016/5/12/chartex" xmlns:cx7="http://schemas.microsoft.com/office/drawing/2016/5/13/chartex" xmlns:cx8="http://schemas.microsoft.com/office/drawing/2016/5/14/chartex" xmlns:mc="http://schemas.openxmlformats.org/markup-compatibility/2006" xmlns:aink="http://schemas.microsoft.com/office/drawing/2016/ink" xmlns:am3d="http://schemas.microsoft.com/office/drawing/2017/model3d" xmlns:o="urn:schemas-microsoft-com:office:office" xmlns:oel="http://schemas.microsoft.com/office/2019/extlst" xmlns:r="http://schemas.openxmlformats.org/officeDocument/2006/relationships" xmlns:m="http://schemas.openxmlformats.org/officeDocument/2006/math" xmlns:v="urn:schemas-microsoft-com:vml" xmlns:wp14="http://schemas.microsoft.com/office/word/2010/wordprocessingDrawing" xmlns:wp="http://schemas.openxmlformats.org/drawingml/2006/wordprocessingDrawing" xmlns:w10="urn:schemas-microsoft-com:office:word" xmlns:w="http://schemas.openxmlformats.org/wordprocessingml/2006/main" xmlns:w14="http://schemas.microsoft.com/office/word/2010/wordml" xmlns:w15="http://schemas.microsoft.com/office/word/2012/wordml" xmlns:w16cex="http://schemas.microsoft.com/office/word/2018/wordml/cex" xmlns:w16cid="http://schemas.microsoft.com/office/word/2016/wordml/cid" xmlns:w16="http://schemas.microsoft.com/office/word/2018/wordml" xmlns:w16sdtdh="http://schemas.microsoft.com/office/word/2020/wordml/sdtdatahash" xmlns:w16se="http://schemas.microsoft.com/office/word/2015/wordml/symex" xmlns:wpg="http://schemas.microsoft.com/office/word/2010/wordprocessingGroup" xmlns:wpi="http://schemas.microsoft.com/office/word/2010/wordprocessingInk" xmlns:wne="http://schemas.microsoft.com/office/word/2006/wordml" xmlns:wps="http://schemas.microsoft.com/office/word/2010/wordprocessingShape" mc:Ignorable="w14 w15 w16se w16cid w16 w16cex w16sdtdh wp14">
+<w:hdr xmlns:wpc="http://schemas.microsoft.com/office/word/2010/wordprocessingCanvas" xmlns:cx="http://schemas.microsoft.com/office/drawing/2014/chartex" xmlns:cx1="http://schemas.microsoft.com/office/drawing/2015/9/8/chartex" xmlns:cx2="http://schemas.microsoft.com/office/drawing/2015/10/21/chartex" xmlns:cx3="http://schemas.microsoft.com/office/drawing/2016/5/9/chartex" xmlns:cx4="http://schemas.microsoft.com/office/drawing/2016/5/10/chartex" xmlns:cx5="http://schemas.microsoft.com/office/drawing/2016/5/11/chartex" xmlns:cx6="http://schemas.microsoft.com/office/drawing/2016/5/12/chartex" xmlns:cx7="http://schemas.microsoft.com/office/drawing/2016/5/13/chartex" xmlns:cx8="http://schemas.microsoft.com/office/drawing/2016/5/14/chartex" xmlns:mc="http://schemas.openxmlformats.org/markup-compatibility/2006" xmlns:aink="http://schemas.microsoft.com/office/drawing/2016/ink" xmlns:am3d="http://schemas.microsoft.com/office/drawing/2017/model3d" xmlns:o="urn:schemas-microsoft-com:office:office" xmlns:oel="http://schemas.microsoft.com/office/2019/extlst" xmlns:r="http://schemas.openxmlformats.org/officeDocument/2006/relationships" xmlns:m="http://schemas.openxmlformats.org/officeDocument/2006/math" xmlns:v="urn:schemas-microsoft-com:vml" xmlns:wp14="http://schemas.microsoft.com/office/word/2010/wordprocessingDrawing" xmlns:wp="http://schemas.openxmlformats.org/drawingml/2006/wordprocessingDrawing" xmlns:w10="urn:schemas-microsoft-com:office:word" xmlns:w="http://schemas.openxmlformats.org/wordprocessingml/2006/main" xmlns:w14="http://schemas.microsoft.com/office/word/2010/wordml" xmlns:w15="http://schemas.microsoft.com/office/word/2012/wordml" xmlns:w16cex="http://schemas.microsoft.com/office/word/2018/wordml/cex" xmlns:w16cid="http://schemas.microsoft.com/office/word/2016/wordml/cid" xmlns:w16="http://schemas.microsoft.com/office/word/2018/wordml" xmlns:w16du="http://schemas.microsoft.com/office/word/2023/wordml/word16du" xmlns:w16sdtdh="http://schemas.microsoft.com/office/word/2020/wordml/sdtdatahash" xmlns:w16se="http://schemas.microsoft.com/office/word/2015/wordml/symex" xmlns:wpg="http://schemas.microsoft.com/office/word/2010/wordprocessingGroup" xmlns:wpi="http://schemas.microsoft.com/office/word/2010/wordprocessingInk" xmlns:wne="http://schemas.microsoft.com/office/word/2006/wordml" xmlns:wps="http://schemas.microsoft.com/office/word/2010/wordprocessingShape" mc:Ignorable="w14 w15 w16se w16cid w16 w16cex w16sdtdh w16du wp14">
   <w:p>
     <w:pPr>
       <w:pStyle w:val="Header"/>
@@ -2178,7 +2132,7 @@
 </file>
 
 <file path=word/header3.xml><?xml version="1.0" encoding="utf-8"?>
-<w:hdr xmlns:wpc="http://schemas.microsoft.com/office/word/2010/wordprocessingCanvas" xmlns:cx="http://schemas.microsoft.com/office/drawing/2014/chartex" xmlns:cx1="http://schemas.microsoft.com/office/drawing/2015/9/8/chartex" xmlns:cx2="http://schemas.microsoft.com/office/drawing/2015/10/21/chartex" xmlns:cx3="http://schemas.microsoft.com/office/drawing/2016/5/9/chartex" xmlns:cx4="http://schemas.microsoft.com/office/drawing/2016/5/10/chartex" xmlns:cx5="http://schemas.microsoft.com/office/drawing/2016/5/11/chartex" xmlns:cx6="http://schemas.microsoft.com/office/drawing/2016/5/12/chartex" xmlns:cx7="http://schemas.microsoft.com/office/drawing/2016/5/13/chartex" xmlns:cx8="http://schemas.microsoft.com/office/drawing/2016/5/14/chartex" xmlns:mc="http://schemas.openxmlformats.org/markup-compatibility/2006" xmlns:aink="http://schemas.microsoft.com/office/drawing/2016/ink" xmlns:am3d="http://schemas.microsoft.com/office/drawing/2017/model3d" xmlns:o="urn:schemas-microsoft-com:office:office" xmlns:oel="http://schemas.microsoft.com/office/2019/extlst" xmlns:r="http://schemas.openxmlformats.org/officeDocument/2006/relationships" xmlns:m="http://schemas.openxmlformats.org/officeDocument/2006/math" xmlns:v="urn:schemas-microsoft-com:vml" xmlns:wp14="http://schemas.microsoft.com/office/word/2010/wordprocessingDrawing" xmlns:wp="http://schemas.openxmlformats.org/drawingml/2006/wordprocessingDrawing" xmlns:w10="urn:schemas-microsoft-com:office:word" xmlns:w="http://schemas.openxmlformats.org/wordprocessingml/2006/main" xmlns:w14="http://schemas.microsoft.com/office/word/2010/wordml" xmlns:w15="http://schemas.microsoft.com/office/word/2012/wordml" xmlns:w16cex="http://schemas.microsoft.com/office/word/2018/wordml/cex" xmlns:w16cid="http://schemas.microsoft.com/office/word/2016/wordml/cid" xmlns:w16="http://schemas.microsoft.com/office/word/2018/wordml" xmlns:w16sdtdh="http://schemas.microsoft.com/office/word/2020/wordml/sdtdatahash" xmlns:w16se="http://schemas.microsoft.com/office/word/2015/wordml/symex" xmlns:wpg="http://schemas.microsoft.com/office/word/2010/wordprocessingGroup" xmlns:wpi="http://schemas.microsoft.com/office/word/2010/wordprocessingInk" xmlns:wne="http://schemas.microsoft.com/office/word/2006/wordml" xmlns:wps="http://schemas.microsoft.com/office/word/2010/wordprocessingShape" mc:Ignorable="w14 w15 w16se w16cid w16 w16cex w16sdtdh wp14">
+<w:hdr xmlns:wpc="http://schemas.microsoft.com/office/word/2010/wordprocessingCanvas" xmlns:cx="http://schemas.microsoft.com/office/drawing/2014/chartex" xmlns:cx1="http://schemas.microsoft.com/office/drawing/2015/9/8/chartex" xmlns:cx2="http://schemas.microsoft.com/office/drawing/2015/10/21/chartex" xmlns:cx3="http://schemas.microsoft.com/office/drawing/2016/5/9/chartex" xmlns:cx4="http://schemas.microsoft.com/office/drawing/2016/5/10/chartex" xmlns:cx5="http://schemas.microsoft.com/office/drawing/2016/5/11/chartex" xmlns:cx6="http://schemas.microsoft.com/office/drawing/2016/5/12/chartex" xmlns:cx7="http://schemas.microsoft.com/office/drawing/2016/5/13/chartex" xmlns:cx8="http://schemas.microsoft.com/office/drawing/2016/5/14/chartex" xmlns:mc="http://schemas.openxmlformats.org/markup-compatibility/2006" xmlns:aink="http://schemas.microsoft.com/office/drawing/2016/ink" xmlns:am3d="http://schemas.microsoft.com/office/drawing/2017/model3d" xmlns:o="urn:schemas-microsoft-com:office:office" xmlns:oel="http://schemas.microsoft.com/office/2019/extlst" xmlns:r="http://schemas.openxmlformats.org/officeDocument/2006/relationships" xmlns:m="http://schemas.openxmlformats.org/officeDocument/2006/math" xmlns:v="urn:schemas-microsoft-com:vml" xmlns:wp14="http://schemas.microsoft.com/office/word/2010/wordprocessingDrawing" xmlns:wp="http://schemas.openxmlformats.org/drawingml/2006/wordprocessingDrawing" xmlns:w10="urn:schemas-microsoft-com:office:word" xmlns:w="http://schemas.openxmlformats.org/wordprocessingml/2006/main" xmlns:w14="http://schemas.microsoft.com/office/word/2010/wordml" xmlns:w15="http://schemas.microsoft.com/office/word/2012/wordml" xmlns:w16cex="http://schemas.microsoft.com/office/word/2018/wordml/cex" xmlns:w16cid="http://schemas.microsoft.com/office/word/2016/wordml/cid" xmlns:w16="http://schemas.microsoft.com/office/word/2018/wordml" xmlns:w16du="http://schemas.microsoft.com/office/word/2023/wordml/word16du" xmlns:w16sdtdh="http://schemas.microsoft.com/office/word/2020/wordml/sdtdatahash" xmlns:w16se="http://schemas.microsoft.com/office/word/2015/wordml/symex" xmlns:wpg="http://schemas.microsoft.com/office/word/2010/wordprocessingGroup" xmlns:wpi="http://schemas.microsoft.com/office/word/2010/wordprocessingInk" xmlns:wne="http://schemas.microsoft.com/office/word/2006/wordml" xmlns:wps="http://schemas.microsoft.com/office/word/2010/wordprocessingShape" mc:Ignorable="w14 w15 w16se w16cid w16 w16cex w16sdtdh w16du wp14">
   <w:p>
     <w:pPr>
       <w:pStyle w:val="Header"/>
@@ -2188,7 +2142,7 @@
 </file>
 
 <file path=word/numbering.xml><?xml version="1.0" encoding="utf-8"?>
-<w:numbering xmlns:wpc="http://schemas.microsoft.com/office/word/2010/wordprocessingCanvas" xmlns:cx="http://schemas.microsoft.com/office/drawing/2014/chartex" xmlns:cx1="http://schemas.microsoft.com/office/drawing/2015/9/8/chartex" xmlns:cx2="http://schemas.microsoft.com/office/drawing/2015/10/21/chartex" xmlns:cx3="http://schemas.microsoft.com/office/drawing/2016/5/9/chartex" xmlns:cx4="http://schemas.microsoft.com/office/drawing/2016/5/10/chartex" xmlns:cx5="http://schemas.microsoft.com/office/drawing/2016/5/11/chartex" xmlns:cx6="http://schemas.microsoft.com/office/drawing/2016/5/12/chartex" xmlns:cx7="http://schemas.microsoft.com/office/drawing/2016/5/13/chartex" xmlns:cx8="http://schemas.microsoft.com/office/drawing/2016/5/14/chartex" xmlns:mc="http://schemas.openxmlformats.org/markup-compatibility/2006" xmlns:aink="http://schemas.microsoft.com/office/drawing/2016/ink" xmlns:am3d="http://schemas.microsoft.com/office/drawing/2017/model3d" xmlns:o="urn:schemas-microsoft-com:office:office" xmlns:oel="http://schemas.microsoft.com/office/2019/extlst" xmlns:r="http://schemas.openxmlformats.org/officeDocument/2006/relationships" xmlns:m="http://schemas.openxmlformats.org/officeDocument/2006/math" xmlns:v="urn:schemas-microsoft-com:vml" xmlns:wp14="http://schemas.microsoft.com/office/word/2010/wordprocessingDrawing" xmlns:wp="http://schemas.openxmlformats.org/drawingml/2006/wordprocessingDrawing" xmlns:w10="urn:schemas-microsoft-com:office:word" xmlns:w="http://schemas.openxmlformats.org/wordprocessingml/2006/main" xmlns:w14="http://schemas.microsoft.com/office/word/2010/wordml" xmlns:w15="http://schemas.microsoft.com/office/word/2012/wordml" xmlns:w16cex="http://schemas.microsoft.com/office/word/2018/wordml/cex" xmlns:w16cid="http://schemas.microsoft.com/office/word/2016/wordml/cid" xmlns:w16="http://schemas.microsoft.com/office/word/2018/wordml" xmlns:w16sdtdh="http://schemas.microsoft.com/office/word/2020/wordml/sdtdatahash" xmlns:w16se="http://schemas.microsoft.com/office/word/2015/wordml/symex" xmlns:wpg="http://schemas.microsoft.com/office/word/2010/wordprocessingGroup" xmlns:wpi="http://schemas.microsoft.com/office/word/2010/wordprocessingInk" xmlns:wne="http://schemas.microsoft.com/office/word/2006/wordml" xmlns:wps="http://schemas.microsoft.com/office/word/2010/wordprocessingShape" mc:Ignorable="w14 w15 w16se w16cid w16 w16cex w16sdtdh wp14">
+<w:numbering xmlns:wpc="http://schemas.microsoft.com/office/word/2010/wordprocessingCanvas" xmlns:cx="http://schemas.microsoft.com/office/drawing/2014/chartex" xmlns:cx1="http://schemas.microsoft.com/office/drawing/2015/9/8/chartex" xmlns:cx2="http://schemas.microsoft.com/office/drawing/2015/10/21/chartex" xmlns:cx3="http://schemas.microsoft.com/office/drawing/2016/5/9/chartex" xmlns:cx4="http://schemas.microsoft.com/office/drawing/2016/5/10/chartex" xmlns:cx5="http://schemas.microsoft.com/office/drawing/2016/5/11/chartex" xmlns:cx6="http://schemas.microsoft.com/office/drawing/2016/5/12/chartex" xmlns:cx7="http://schemas.microsoft.com/office/drawing/2016/5/13/chartex" xmlns:cx8="http://schemas.microsoft.com/office/drawing/2016/5/14/chartex" xmlns:mc="http://schemas.openxmlformats.org/markup-compatibility/2006" xmlns:aink="http://schemas.microsoft.com/office/drawing/2016/ink" xmlns:am3d="http://schemas.microsoft.com/office/drawing/2017/model3d" xmlns:o="urn:schemas-microsoft-com:office:office" xmlns:oel="http://schemas.microsoft.com/office/2019/extlst" xmlns:r="http://schemas.openxmlformats.org/officeDocument/2006/relationships" xmlns:m="http://schemas.openxmlformats.org/officeDocument/2006/math" xmlns:v="urn:schemas-microsoft-com:vml" xmlns:wp14="http://schemas.microsoft.com/office/word/2010/wordprocessingDrawing" xmlns:wp="http://schemas.openxmlformats.org/drawingml/2006/wordprocessingDrawing" xmlns:w10="urn:schemas-microsoft-com:office:word" xmlns:w="http://schemas.openxmlformats.org/wordprocessingml/2006/main" xmlns:w14="http://schemas.microsoft.com/office/word/2010/wordml" xmlns:w15="http://schemas.microsoft.com/office/word/2012/wordml" xmlns:w16cex="http://schemas.microsoft.com/office/word/2018/wordml/cex" xmlns:w16cid="http://schemas.microsoft.com/office/word/2016/wordml/cid" xmlns:w16="http://schemas.microsoft.com/office/word/2018/wordml" xmlns:w16du="http://schemas.microsoft.com/office/word/2023/wordml/word16du" xmlns:w16sdtdh="http://schemas.microsoft.com/office/word/2020/wordml/sdtdatahash" xmlns:w16se="http://schemas.microsoft.com/office/word/2015/wordml/symex" xmlns:wpg="http://schemas.microsoft.com/office/word/2010/wordprocessingGroup" xmlns:wpi="http://schemas.microsoft.com/office/word/2010/wordprocessingInk" xmlns:wne="http://schemas.microsoft.com/office/word/2006/wordml" xmlns:wps="http://schemas.microsoft.com/office/word/2010/wordprocessingShape" mc:Ignorable="w14 w15 w16se w16cid w16 w16cex w16sdtdh w16du wp14">
   <w:abstractNum w:abstractNumId="0" w15:restartNumberingAfterBreak="0">
     <w:nsid w:val="0BE928F6"/>
     <w:multiLevelType w:val="hybridMultilevel"/>
@@ -6329,7 +6283,7 @@
 </file>
 
 <file path=word/styles.xml><?xml version="1.0" encoding="utf-8"?>
-<w:styles xmlns:mc="http://schemas.openxmlformats.org/markup-compatibility/2006" xmlns:r="http://schemas.openxmlformats.org/officeDocument/2006/relationships" xmlns:w="http://schemas.openxmlformats.org/wordprocessingml/2006/main" xmlns:w14="http://schemas.microsoft.com/office/word/2010/wordml" xmlns:w15="http://schemas.microsoft.com/office/word/2012/wordml" xmlns:w16cex="http://schemas.microsoft.com/office/word/2018/wordml/cex" xmlns:w16cid="http://schemas.microsoft.com/office/word/2016/wordml/cid" xmlns:w16="http://schemas.microsoft.com/office/word/2018/wordml" xmlns:w16sdtdh="http://schemas.microsoft.com/office/word/2020/wordml/sdtdatahash" xmlns:w16se="http://schemas.microsoft.com/office/word/2015/wordml/symex" mc:Ignorable="w14 w15 w16se w16cid w16 w16cex w16sdtdh">
+<w:styles xmlns:mc="http://schemas.openxmlformats.org/markup-compatibility/2006" xmlns:r="http://schemas.openxmlformats.org/officeDocument/2006/relationships" xmlns:w="http://schemas.openxmlformats.org/wordprocessingml/2006/main" xmlns:w14="http://schemas.microsoft.com/office/word/2010/wordml" xmlns:w15="http://schemas.microsoft.com/office/word/2012/wordml" xmlns:w16cex="http://schemas.microsoft.com/office/word/2018/wordml/cex" xmlns:w16cid="http://schemas.microsoft.com/office/word/2016/wordml/cid" xmlns:w16="http://schemas.microsoft.com/office/word/2018/wordml" xmlns:w16du="http://schemas.microsoft.com/office/word/2023/wordml/word16du" xmlns:w16sdtdh="http://schemas.microsoft.com/office/word/2020/wordml/sdtdatahash" xmlns:w16se="http://schemas.microsoft.com/office/word/2015/wordml/symex" mc:Ignorable="w14 w15 w16se w16cid w16 w16cex w16sdtdh w16du">
   <w:docDefaults>
     <w:rPrDefault>
       <w:rPr>

</xml_diff>

<commit_message>
updated next steps doc to get rid of the extra 0 I had in there
</commit_message>
<xml_diff>
--- a/docassemble/VTDivorce/data/templates/divorce_next_steps.docx
+++ b/docassemble/VTDivorce/data/templates/divorce_next_steps.docx
@@ -31,13 +31,23 @@
         </w:rPr>
         <w:t xml:space="preserve">divorce, </w:t>
       </w:r>
+      <w:proofErr w:type="gramStart"/>
       <w:r>
         <w:rPr>
           <w:rStyle w:val="Heading1Char"/>
           <w:b w:val="0"/>
           <w:bCs w:val="0"/>
         </w:rPr>
-        <w:t xml:space="preserve">separation or </w:t>
+        <w:t>separation</w:t>
+      </w:r>
+      <w:proofErr w:type="gramEnd"/>
+      <w:r>
+        <w:rPr>
+          <w:rStyle w:val="Heading1Char"/>
+          <w:b w:val="0"/>
+          <w:bCs w:val="0"/>
+        </w:rPr>
+        <w:t xml:space="preserve"> or </w:t>
       </w:r>
       <w:r>
         <w:rPr>
@@ -102,6 +112,7 @@
         </w:rPr>
         <w:t xml:space="preserve">divorce, </w:t>
       </w:r>
+      <w:proofErr w:type="gramStart"/>
       <w:r>
         <w:rPr>
           <w:rStyle w:val="Heading1Char"/>
@@ -111,7 +122,19 @@
           <w:sz w:val="28"/>
           <w:szCs w:val="28"/>
         </w:rPr>
-        <w:t xml:space="preserve">separation or </w:t>
+        <w:t>separation</w:t>
+      </w:r>
+      <w:proofErr w:type="gramEnd"/>
+      <w:r>
+        <w:rPr>
+          <w:rStyle w:val="Heading1Char"/>
+          <w:b w:val="0"/>
+          <w:bCs w:val="0"/>
+          <w:color w:val="auto"/>
+          <w:sz w:val="28"/>
+          <w:szCs w:val="28"/>
+        </w:rPr>
+        <w:t xml:space="preserve"> or </w:t>
       </w:r>
       <w:r>
         <w:rPr>
@@ -556,13 +579,7 @@
       </w:r>
       <w:r>
         <w:br/>
-        <w:t xml:space="preserve">{{ address_city }}, {{ address_state }} </w:t>
-      </w:r>
-      <w:r>
-        <w:t>0</w:t>
-      </w:r>
-      <w:r>
-        <w:t>{{ address_zip }}</w:t>
+        <w:t>{{ address_city }}, {{ address_state }} {{ address_zip }}</w:t>
       </w:r>
       <w:r>
         <w:br/>
@@ -633,7 +650,11 @@
         <w:t xml:space="preserve"> must</w:t>
       </w:r>
       <w:r>
-        <w:t xml:space="preserve"> be</w:t>
+        <w:t xml:space="preserve"> </w:t>
+      </w:r>
+      <w:proofErr w:type="gramStart"/>
+      <w:r>
+        <w:t>be</w:t>
       </w:r>
       <w:r>
         <w:t xml:space="preserve"> “serve</w:t>
@@ -642,7 +663,11 @@
         <w:t>d</w:t>
       </w:r>
       <w:r>
-        <w:t>” (sen</w:t>
+        <w:t>”</w:t>
+      </w:r>
+      <w:proofErr w:type="gramEnd"/>
+      <w:r>
+        <w:t xml:space="preserve"> (sen</w:t>
       </w:r>
       <w:r>
         <w:t>t</w:t>
@@ -830,8 +855,13 @@
         </w:numPr>
         <w:ind w:left="360"/>
       </w:pPr>
-      <w:r>
-        <w:t xml:space="preserve">Don’t agree to anything you are not comfortable with.  </w:t>
+      <w:proofErr w:type="gramStart"/>
+      <w:r>
+        <w:t>Don’t</w:t>
+      </w:r>
+      <w:proofErr w:type="gramEnd"/>
+      <w:r>
+        <w:t xml:space="preserve"> agree to anything you are not comfortable with.  </w:t>
       </w:r>
     </w:p>
     <w:p>
@@ -1102,7 +1132,25 @@
           <w:szCs w:val="28"/>
           <w:lang w:val="en-US"/>
         </w:rPr>
-        <w:t>ractice for your hearing. In many cases, the court will decide based</w:t>
+        <w:t xml:space="preserve">ractice for your hearing. In </w:t>
+      </w:r>
+      <w:proofErr w:type="gramStart"/>
+      <w:r>
+        <w:rPr>
+          <w:rFonts w:eastAsiaTheme="minorHAnsi"/>
+          <w:szCs w:val="28"/>
+          <w:lang w:val="en-US"/>
+        </w:rPr>
+        <w:t>many</w:t>
+      </w:r>
+      <w:proofErr w:type="gramEnd"/>
+      <w:r>
+        <w:rPr>
+          <w:rFonts w:eastAsiaTheme="minorHAnsi"/>
+          <w:szCs w:val="28"/>
+          <w:lang w:val="en-US"/>
+        </w:rPr>
+        <w:t xml:space="preserve"> cases, the court will decide based</w:t>
       </w:r>
       <w:r>
         <w:rPr>
@@ -1442,15 +1490,43 @@
           <w:szCs w:val="28"/>
           <w:lang w:val="en-US"/>
         </w:rPr>
-        <w:t xml:space="preserve"> that part of the divorce order is not being followed</w:t>
-      </w:r>
+        <w:t xml:space="preserve"> that part of the divorce order is not </w:t>
+      </w:r>
+      <w:proofErr w:type="gramStart"/>
       <w:r>
         <w:rPr>
           <w:rFonts w:eastAsiaTheme="minorHAnsi"/>
           <w:szCs w:val="28"/>
           <w:lang w:val="en-US"/>
         </w:rPr>
-        <w:t xml:space="preserve"> and you can’t work it out with your ex-spouse. You may file a motion with the court to get your ex-spouse to follow the order. These are called “motions to enforce.” </w:t>
+        <w:t>being followed</w:t>
+      </w:r>
+      <w:proofErr w:type="gramEnd"/>
+      <w:r>
+        <w:rPr>
+          <w:rFonts w:eastAsiaTheme="minorHAnsi"/>
+          <w:szCs w:val="28"/>
+          <w:lang w:val="en-US"/>
+        </w:rPr>
+        <w:t xml:space="preserve"> and you can’t work it out with your ex-spouse. You may file a motion with the court to get your ex-spouse to follow the order. These </w:t>
+      </w:r>
+      <w:proofErr w:type="gramStart"/>
+      <w:r>
+        <w:rPr>
+          <w:rFonts w:eastAsiaTheme="minorHAnsi"/>
+          <w:szCs w:val="28"/>
+          <w:lang w:val="en-US"/>
+        </w:rPr>
+        <w:t>are called</w:t>
+      </w:r>
+      <w:proofErr w:type="gramEnd"/>
+      <w:r>
+        <w:rPr>
+          <w:rFonts w:eastAsiaTheme="minorHAnsi"/>
+          <w:szCs w:val="28"/>
+          <w:lang w:val="en-US"/>
+        </w:rPr>
+        <w:t xml:space="preserve"> “motions to enforce.” </w:t>
       </w:r>
     </w:p>
     <w:p>
@@ -1802,7 +1878,6 @@
         <w:docPartUnique/>
       </w:docPartObj>
     </w:sdtPr>
-    <w:sdtEndPr/>
     <w:sdtContent>
       <w:sdt>
         <w:sdtPr>
@@ -1812,7 +1887,6 @@
             <w:docPartUnique/>
           </w:docPartObj>
         </w:sdtPr>
-        <w:sdtEndPr/>
         <w:sdtContent>
           <w:p>
             <w:pPr>
@@ -1952,7 +2026,6 @@
         <w:docPartUnique/>
       </w:docPartObj>
     </w:sdtPr>
-    <w:sdtEndPr/>
     <w:sdtContent>
       <w:sdt>
         <w:sdtPr>
@@ -1962,7 +2035,6 @@
             <w:docPartUnique/>
           </w:docPartObj>
         </w:sdtPr>
-        <w:sdtEndPr/>
         <w:sdtContent>
           <w:p>
             <w:pPr>

</xml_diff>

<commit_message>
updated Next Steps template to tell people to check both mail and email often
</commit_message>
<xml_diff>
--- a/docassemble/VTDivorce/data/templates/divorce_next_steps.docx
+++ b/docassemble/VTDivorce/data/templates/divorce_next_steps.docx
@@ -650,11 +650,7 @@
         <w:t xml:space="preserve"> must</w:t>
       </w:r>
       <w:r>
-        <w:t xml:space="preserve"> </w:t>
-      </w:r>
-      <w:proofErr w:type="gramStart"/>
-      <w:r>
-        <w:t>be</w:t>
+        <w:t xml:space="preserve"> be</w:t>
       </w:r>
       <w:r>
         <w:t xml:space="preserve"> “serve</w:t>
@@ -663,11 +659,7 @@
         <w:t>d</w:t>
       </w:r>
       <w:r>
-        <w:t>”</w:t>
-      </w:r>
-      <w:proofErr w:type="gramEnd"/>
-      <w:r>
-        <w:t xml:space="preserve"> (sen</w:t>
+        <w:t>” (sen</w:t>
       </w:r>
       <w:r>
         <w:t>t</w:t>
@@ -766,7 +758,7 @@
         <w:t xml:space="preserve">file your forms with the court and </w:t>
       </w:r>
       <w:r>
-        <w:t xml:space="preserve">serve your spouse, the case in court begins. </w:t>
+        <w:t>serve your spouse, the case in court begins.</w:t>
       </w:r>
     </w:p>
     <w:p>
@@ -779,7 +771,25 @@
         <w:ind w:left="360"/>
       </w:pPr>
       <w:r>
-        <w:t xml:space="preserve">Everyone gets an Interim Domestic Order and has a Case Manager Conference. </w:t>
+        <w:t xml:space="preserve">Check your mail often for documents related to your case. If you </w:t>
+      </w:r>
+      <w:proofErr w:type="gramStart"/>
+      <w:r>
+        <w:t>agreed</w:t>
+      </w:r>
+      <w:proofErr w:type="gramEnd"/>
+      <w:r>
+        <w:t xml:space="preserve"> to be served by email, check </w:t>
+      </w:r>
+      <w:r>
+        <w:rPr>
+          <w:b/>
+          <w:bCs/>
+        </w:rPr>
+        <w:t>both</w:t>
+      </w:r>
+      <w:r>
+        <w:t xml:space="preserve"> your mail and your email often.</w:t>
       </w:r>
     </w:p>
     <w:p>
@@ -792,7 +802,7 @@
         <w:ind w:left="360"/>
       </w:pPr>
       <w:r>
-        <w:t xml:space="preserve">If you are representing yourself, you will need to take a course. </w:t>
+        <w:t xml:space="preserve">Everyone gets an Interim Domestic Order and has a Case Manager Conference. </w:t>
       </w:r>
     </w:p>
     <w:p>
@@ -805,13 +815,7 @@
         <w:ind w:left="360"/>
       </w:pPr>
       <w:r>
-        <w:t>If you have minor children, you will need to take a course</w:t>
-      </w:r>
-      <w:r>
-        <w:t xml:space="preserve"> called</w:t>
-      </w:r>
-      <w:r>
-        <w:t xml:space="preserve"> Coping with Separation and Divorce.</w:t>
+        <w:t xml:space="preserve">If you are representing yourself, you will need to take a course. </w:t>
       </w:r>
     </w:p>
     <w:p>
@@ -824,7 +828,13 @@
         <w:ind w:left="360"/>
       </w:pPr>
       <w:r>
-        <w:t xml:space="preserve">Depending on what you agreed on in the Case Manager Conference and what comes up in your lives, you may need to have one or more status conferences or hearings to create a temporary order. </w:t>
+        <w:t>If you have minor children, you will need to take a course</w:t>
+      </w:r>
+      <w:r>
+        <w:t xml:space="preserve"> called</w:t>
+      </w:r>
+      <w:r>
+        <w:t xml:space="preserve"> Coping with Separation and Divorce.</w:t>
       </w:r>
     </w:p>
     <w:p>
@@ -837,13 +847,7 @@
         <w:ind w:left="360"/>
       </w:pPr>
       <w:r>
-        <w:t xml:space="preserve">You, your spouse, or the judge can ask for the case to go to mediation or </w:t>
-      </w:r>
-      <w:r>
-        <w:t xml:space="preserve">to </w:t>
-      </w:r>
-      <w:r>
-        <w:t>meet with a parent coordinator.</w:t>
+        <w:t xml:space="preserve">Depending on what you agreed on in the Case Manager Conference and what comes up in your lives, you may need to have one or more status conferences or hearings to create a temporary order. </w:t>
       </w:r>
     </w:p>
     <w:p>
@@ -855,13 +859,27 @@
         </w:numPr>
         <w:ind w:left="360"/>
       </w:pPr>
-      <w:proofErr w:type="gramStart"/>
-      <w:r>
-        <w:t>Don’t</w:t>
-      </w:r>
-      <w:proofErr w:type="gramEnd"/>
-      <w:r>
-        <w:t xml:space="preserve"> agree to anything you are not comfortable with.  </w:t>
+      <w:r>
+        <w:t xml:space="preserve">You, your spouse, or the judge can ask for the case to go to mediation or </w:t>
+      </w:r>
+      <w:r>
+        <w:t xml:space="preserve">to </w:t>
+      </w:r>
+      <w:r>
+        <w:t>meet with a parent coordinator.</w:t>
+      </w:r>
+    </w:p>
+    <w:p>
+      <w:pPr>
+        <w:pStyle w:val="ListParagraph"/>
+        <w:numPr>
+          <w:ilvl w:val="0"/>
+          <w:numId w:val="20"/>
+        </w:numPr>
+        <w:ind w:left="360"/>
+      </w:pPr>
+      <w:r>
+        <w:t xml:space="preserve">Don’t agree to anything you are not comfortable with.  </w:t>
       </w:r>
     </w:p>
     <w:p>
@@ -1025,7 +1043,16 @@
           <w:szCs w:val="28"/>
           <w:lang w:val="en-US"/>
         </w:rPr>
-        <w:t>A contested final hearing means that you will have to answer questions from the judge and your spouse (or their lawyer). You will also get to ask your spouse questions. I</w:t>
+        <w:t xml:space="preserve">A contested final hearing means that you will have to answer questions from the judge and your spouse (or </w:t>
+      </w:r>
+      <w:r>
+        <w:rPr>
+          <w:rFonts w:eastAsiaTheme="minorHAnsi"/>
+          <w:szCs w:val="28"/>
+          <w:lang w:val="en-US"/>
+        </w:rPr>
+        <w:lastRenderedPageBreak/>
+        <w:t>their lawyer). You will also get to ask your spouse questions. I</w:t>
       </w:r>
       <w:r>
         <w:rPr>
@@ -1057,16 +1084,7 @@
           <w:szCs w:val="28"/>
           <w:lang w:val="en-US"/>
         </w:rPr>
-        <w:t xml:space="preserve"> </w:t>
-      </w:r>
-      <w:r>
-        <w:rPr>
-          <w:rFonts w:eastAsiaTheme="minorHAnsi"/>
-          <w:szCs w:val="28"/>
-          <w:lang w:val="en-US"/>
-        </w:rPr>
-        <w:lastRenderedPageBreak/>
-        <w:t xml:space="preserve">the judge tells you it is your turn. </w:t>
+        <w:t xml:space="preserve"> the judge tells you it is your turn. </w:t>
       </w:r>
       <w:r>
         <w:rPr>
@@ -1132,25 +1150,7 @@
           <w:szCs w:val="28"/>
           <w:lang w:val="en-US"/>
         </w:rPr>
-        <w:t xml:space="preserve">ractice for your hearing. In </w:t>
-      </w:r>
-      <w:proofErr w:type="gramStart"/>
-      <w:r>
-        <w:rPr>
-          <w:rFonts w:eastAsiaTheme="minorHAnsi"/>
-          <w:szCs w:val="28"/>
-          <w:lang w:val="en-US"/>
-        </w:rPr>
-        <w:t>many</w:t>
-      </w:r>
-      <w:proofErr w:type="gramEnd"/>
-      <w:r>
-        <w:rPr>
-          <w:rFonts w:eastAsiaTheme="minorHAnsi"/>
-          <w:szCs w:val="28"/>
-          <w:lang w:val="en-US"/>
-        </w:rPr>
-        <w:t xml:space="preserve"> cases, the court will decide based</w:t>
+        <w:t>ractice for your hearing. In many cases, the court will decide based</w:t>
       </w:r>
       <w:r>
         <w:rPr>
@@ -1330,15 +1330,7 @@
           <w:szCs w:val="28"/>
           <w:lang w:val="en-US"/>
         </w:rPr>
-        <w:t xml:space="preserve">on Step 6 of the </w:t>
-      </w:r>
-      <w:r>
-        <w:rPr>
-          <w:rFonts w:eastAsiaTheme="minorHAnsi"/>
-          <w:szCs w:val="28"/>
-          <w:lang w:val="en-US"/>
-        </w:rPr>
-        <w:t>Divorce Roadmap</w:t>
+        <w:t>on Step 6 of the Divorce Roadmap</w:t>
       </w:r>
       <w:r>
         <w:rPr>
@@ -1490,43 +1482,15 @@
           <w:szCs w:val="28"/>
           <w:lang w:val="en-US"/>
         </w:rPr>
-        <w:t xml:space="preserve"> that part of the divorce order is not </w:t>
-      </w:r>
-      <w:proofErr w:type="gramStart"/>
+        <w:t xml:space="preserve"> that part of the divorce order is not being followed</w:t>
+      </w:r>
       <w:r>
         <w:rPr>
           <w:rFonts w:eastAsiaTheme="minorHAnsi"/>
           <w:szCs w:val="28"/>
           <w:lang w:val="en-US"/>
         </w:rPr>
-        <w:t>being followed</w:t>
-      </w:r>
-      <w:proofErr w:type="gramEnd"/>
-      <w:r>
-        <w:rPr>
-          <w:rFonts w:eastAsiaTheme="minorHAnsi"/>
-          <w:szCs w:val="28"/>
-          <w:lang w:val="en-US"/>
-        </w:rPr>
-        <w:t xml:space="preserve"> and you can’t work it out with your ex-spouse. You may file a motion with the court to get your ex-spouse to follow the order. These </w:t>
-      </w:r>
-      <w:proofErr w:type="gramStart"/>
-      <w:r>
-        <w:rPr>
-          <w:rFonts w:eastAsiaTheme="minorHAnsi"/>
-          <w:szCs w:val="28"/>
-          <w:lang w:val="en-US"/>
-        </w:rPr>
-        <w:t>are called</w:t>
-      </w:r>
-      <w:proofErr w:type="gramEnd"/>
-      <w:r>
-        <w:rPr>
-          <w:rFonts w:eastAsiaTheme="minorHAnsi"/>
-          <w:szCs w:val="28"/>
-          <w:lang w:val="en-US"/>
-        </w:rPr>
-        <w:t xml:space="preserve"> “motions to enforce.” </w:t>
+        <w:t xml:space="preserve"> and you can’t work it out with your ex-spouse. You may file a motion with the court to get your ex-spouse to follow the order. These are called “motions to enforce.” </w:t>
       </w:r>
     </w:p>
     <w:p>
@@ -1574,7 +1538,11 @@
         <w:t xml:space="preserve">Follow the steps and videos in the Divorce Roadmap </w:t>
       </w:r>
       <w:r>
-        <w:t>on the VTLawHelp.org website:</w:t>
+        <w:t xml:space="preserve">on the </w:t>
+      </w:r>
+      <w:r>
+        <w:lastRenderedPageBreak/>
+        <w:t>VTLawHelp.org website:</w:t>
       </w:r>
       <w:r>
         <w:t xml:space="preserve"> </w:t>
@@ -1597,7 +1565,6 @@
         </w:numPr>
       </w:pPr>
       <w:r>
-        <w:lastRenderedPageBreak/>
         <w:t xml:space="preserve">If you have questions about forms or the court process, contact the Vermont Judiciary Access and Resource Center (ARC) at </w:t>
       </w:r>
       <w:hyperlink r:id="rId18" w:history="1">

</xml_diff>

<commit_message>
updated Next Steps template to say court will fill out Decree section of health form
</commit_message>
<xml_diff>
--- a/docassemble/VTDivorce/data/templates/divorce_next_steps.docx
+++ b/docassemble/VTDivorce/data/templates/divorce_next_steps.docx
@@ -31,23 +31,13 @@
         </w:rPr>
         <w:t xml:space="preserve">divorce, </w:t>
       </w:r>
-      <w:proofErr w:type="gramStart"/>
       <w:r>
         <w:rPr>
           <w:rStyle w:val="Heading1Char"/>
           <w:b w:val="0"/>
           <w:bCs w:val="0"/>
         </w:rPr>
-        <w:t>separation</w:t>
-      </w:r>
-      <w:proofErr w:type="gramEnd"/>
-      <w:r>
-        <w:rPr>
-          <w:rStyle w:val="Heading1Char"/>
-          <w:b w:val="0"/>
-          <w:bCs w:val="0"/>
-        </w:rPr>
-        <w:t xml:space="preserve"> or </w:t>
+        <w:t xml:space="preserve">separation or </w:t>
       </w:r>
       <w:r>
         <w:rPr>
@@ -112,7 +102,6 @@
         </w:rPr>
         <w:t xml:space="preserve">divorce, </w:t>
       </w:r>
-      <w:proofErr w:type="gramStart"/>
       <w:r>
         <w:rPr>
           <w:rStyle w:val="Heading1Char"/>
@@ -122,19 +111,7 @@
           <w:sz w:val="28"/>
           <w:szCs w:val="28"/>
         </w:rPr>
-        <w:t>separation</w:t>
-      </w:r>
-      <w:proofErr w:type="gramEnd"/>
-      <w:r>
-        <w:rPr>
-          <w:rStyle w:val="Heading1Char"/>
-          <w:b w:val="0"/>
-          <w:bCs w:val="0"/>
-          <w:color w:val="auto"/>
-          <w:sz w:val="28"/>
-          <w:szCs w:val="28"/>
-        </w:rPr>
-        <w:t xml:space="preserve"> or </w:t>
+        <w:t xml:space="preserve">separation or </w:t>
       </w:r>
       <w:r>
         <w:rPr>
@@ -287,6 +264,24 @@
       <w:r>
         <w:t xml:space="preserve"> Dissolution</w:t>
       </w:r>
+      <w:r>
+        <w:t xml:space="preserve"> (Note: The court will f</w:t>
+      </w:r>
+      <w:r>
+        <w:t xml:space="preserve">ill in the </w:t>
+      </w:r>
+      <w:r>
+        <w:t>Decree section of</w:t>
+      </w:r>
+      <w:r>
+        <w:t xml:space="preserve"> </w:t>
+      </w:r>
+      <w:r>
+        <w:t xml:space="preserve">this form and </w:t>
+      </w:r>
+      <w:r>
+        <w:t>will submit it.)</w:t>
+      </w:r>
     </w:p>
     <w:p>
       <w:r>
@@ -620,6 +615,7 @@
         <w:pStyle w:val="Heading2"/>
       </w:pPr>
       <w:r>
+        <w:lastRenderedPageBreak/>
         <w:t>“S</w:t>
       </w:r>
       <w:r>
@@ -680,11 +676,7 @@
         <w:t>R</w:t>
       </w:r>
       <w:r>
-        <w:t xml:space="preserve">ead about service options and discuss that </w:t>
-      </w:r>
-      <w:r>
-        <w:lastRenderedPageBreak/>
-        <w:t>process with the court clerk.</w:t>
+        <w:t>ead about service options and discuss that process with the court clerk.</w:t>
       </w:r>
       <w:r>
         <w:t xml:space="preserve"> </w:t>
@@ -771,15 +763,7 @@
         <w:ind w:left="360"/>
       </w:pPr>
       <w:r>
-        <w:t xml:space="preserve">Check your mail often for documents related to your case. If you </w:t>
-      </w:r>
-      <w:proofErr w:type="gramStart"/>
-      <w:r>
-        <w:t>agreed</w:t>
-      </w:r>
-      <w:proofErr w:type="gramEnd"/>
-      <w:r>
-        <w:t xml:space="preserve"> to be served by email, check </w:t>
+        <w:t xml:space="preserve">Check your mail often for documents related to your case. If you agreed to be served by email, check </w:t>
       </w:r>
       <w:r>
         <w:rPr>
@@ -847,7 +831,10 @@
         <w:ind w:left="360"/>
       </w:pPr>
       <w:r>
-        <w:t xml:space="preserve">Depending on what you agreed on in the Case Manager Conference and what comes up in your lives, you may need to have one or more status conferences or hearings to create a temporary order. </w:t>
+        <w:t xml:space="preserve">Depending on what you agreed on in the Case Manager Conference and </w:t>
+      </w:r>
+      <w:r>
+        <w:t xml:space="preserve">what comes up in your lives, you may need to have one or more status conferences or hearings to create a temporary order. </w:t>
       </w:r>
     </w:p>
     <w:p>
@@ -1025,6 +1012,7 @@
           <w:szCs w:val="28"/>
           <w:lang w:val="en-US"/>
         </w:rPr>
+        <w:lastRenderedPageBreak/>
         <w:t xml:space="preserve">If you know or think there will be a contested final hearing, you should get legal help. </w:t>
       </w:r>
     </w:p>
@@ -1043,16 +1031,7 @@
           <w:szCs w:val="28"/>
           <w:lang w:val="en-US"/>
         </w:rPr>
-        <w:t xml:space="preserve">A contested final hearing means that you will have to answer questions from the judge and your spouse (or </w:t>
-      </w:r>
-      <w:r>
-        <w:rPr>
-          <w:rFonts w:eastAsiaTheme="minorHAnsi"/>
-          <w:szCs w:val="28"/>
-          <w:lang w:val="en-US"/>
-        </w:rPr>
-        <w:lastRenderedPageBreak/>
-        <w:t>their lawyer). You will also get to ask your spouse questions. I</w:t>
+        <w:t>A contested final hearing means that you will have to answer questions from the judge and your spouse (or their lawyer). You will also get to ask your spouse questions. I</w:t>
       </w:r>
       <w:r>
         <w:rPr>
@@ -1507,7 +1486,16 @@
           <w:szCs w:val="28"/>
           <w:lang w:val="en-US"/>
         </w:rPr>
-        <w:t xml:space="preserve">You can also file a “motion to modify” if you think something in the final order needs to change to reflect a change in your lives. You can do this for parenting and child support issues, but generally not for issues about property and money. </w:t>
+        <w:t xml:space="preserve">You can also file a “motion to modify” if you think something in the final order needs to change to reflect a change in your lives. You can do this </w:t>
+      </w:r>
+      <w:r>
+        <w:rPr>
+          <w:rFonts w:eastAsiaTheme="minorHAnsi"/>
+          <w:szCs w:val="28"/>
+          <w:lang w:val="en-US"/>
+        </w:rPr>
+        <w:lastRenderedPageBreak/>
+        <w:t xml:space="preserve">for parenting and child support issues, but generally not for issues about property and money. </w:t>
       </w:r>
     </w:p>
     <w:p>
@@ -1538,11 +1526,7 @@
         <w:t xml:space="preserve">Follow the steps and videos in the Divorce Roadmap </w:t>
       </w:r>
       <w:r>
-        <w:t xml:space="preserve">on the </w:t>
-      </w:r>
-      <w:r>
-        <w:lastRenderedPageBreak/>
-        <w:t>VTLawHelp.org website:</w:t>
+        <w:t>on the VTLawHelp.org website:</w:t>
       </w:r>
       <w:r>
         <w:t xml:space="preserve"> </w:t>
@@ -1845,6 +1829,7 @@
         <w:docPartUnique/>
       </w:docPartObj>
     </w:sdtPr>
+    <w:sdtEndPr/>
     <w:sdtContent>
       <w:sdt>
         <w:sdtPr>
@@ -1854,6 +1839,7 @@
             <w:docPartUnique/>
           </w:docPartObj>
         </w:sdtPr>
+        <w:sdtEndPr/>
         <w:sdtContent>
           <w:p>
             <w:pPr>
@@ -1993,6 +1979,7 @@
         <w:docPartUnique/>
       </w:docPartObj>
     </w:sdtPr>
+    <w:sdtEndPr/>
     <w:sdtContent>
       <w:sdt>
         <w:sdtPr>
@@ -2002,6 +1989,7 @@
             <w:docPartUnique/>
           </w:docPartObj>
         </w:sdtPr>
+        <w:sdtEndPr/>
         <w:sdtContent>
           <w:p>
             <w:pPr>

</xml_diff>

<commit_message>
updated NextSteps template again to include You may have other documents to submit with these forms...
</commit_message>
<xml_diff>
--- a/docassemble/VTDivorce/data/templates/divorce_next_steps.docx
+++ b/docassemble/VTDivorce/data/templates/divorce_next_steps.docx
@@ -31,13 +31,23 @@
         </w:rPr>
         <w:t xml:space="preserve">divorce, </w:t>
       </w:r>
+      <w:proofErr w:type="gramStart"/>
       <w:r>
         <w:rPr>
           <w:rStyle w:val="Heading1Char"/>
           <w:b w:val="0"/>
           <w:bCs w:val="0"/>
         </w:rPr>
-        <w:t xml:space="preserve">separation or </w:t>
+        <w:t>separation</w:t>
+      </w:r>
+      <w:proofErr w:type="gramEnd"/>
+      <w:r>
+        <w:rPr>
+          <w:rStyle w:val="Heading1Char"/>
+          <w:b w:val="0"/>
+          <w:bCs w:val="0"/>
+        </w:rPr>
+        <w:t xml:space="preserve"> or </w:t>
       </w:r>
       <w:r>
         <w:rPr>
@@ -102,6 +112,7 @@
         </w:rPr>
         <w:t xml:space="preserve">divorce, </w:t>
       </w:r>
+      <w:proofErr w:type="gramStart"/>
       <w:r>
         <w:rPr>
           <w:rStyle w:val="Heading1Char"/>
@@ -111,8 +122,9 @@
           <w:sz w:val="28"/>
           <w:szCs w:val="28"/>
         </w:rPr>
-        <w:t xml:space="preserve">separation or </w:t>
-      </w:r>
+        <w:t>separation</w:t>
+      </w:r>
+      <w:proofErr w:type="gramEnd"/>
       <w:r>
         <w:rPr>
           <w:rStyle w:val="Heading1Char"/>
@@ -122,7 +134,7 @@
           <w:sz w:val="28"/>
           <w:szCs w:val="28"/>
         </w:rPr>
-        <w:t xml:space="preserve">civil union </w:t>
+        <w:t xml:space="preserve"> or </w:t>
       </w:r>
       <w:r>
         <w:rPr>
@@ -133,6 +145,17 @@
           <w:sz w:val="28"/>
           <w:szCs w:val="28"/>
         </w:rPr>
+        <w:t xml:space="preserve">civil union </w:t>
+      </w:r>
+      <w:r>
+        <w:rPr>
+          <w:rStyle w:val="Heading1Char"/>
+          <w:b w:val="0"/>
+          <w:bCs w:val="0"/>
+          <w:color w:val="auto"/>
+          <w:sz w:val="28"/>
+          <w:szCs w:val="28"/>
+        </w:rPr>
         <w:t xml:space="preserve">dissolution </w:t>
       </w:r>
       <w:r>
@@ -201,7 +224,15 @@
         <w:t xml:space="preserve"> </w:t>
       </w:r>
       <w:r>
-        <w:t xml:space="preserve">these 4 forms with </w:t>
+        <w:t xml:space="preserve">these </w:t>
+      </w:r>
+      <w:proofErr w:type="gramStart"/>
+      <w:r>
+        <w:t>4</w:t>
+      </w:r>
+      <w:proofErr w:type="gramEnd"/>
+      <w:r>
+        <w:t xml:space="preserve"> forms with </w:t>
       </w:r>
       <w:r>
         <w:t>the court:</w:t>
@@ -284,131 +315,66 @@
       </w:r>
     </w:p>
     <w:p>
-      <w:r>
-        <w:t>C</w:t>
-      </w:r>
-      <w:r>
-        <w:t>hoose how to file your forms</w:t>
-      </w:r>
-      <w:r>
-        <w:t>:</w:t>
+      <w:pPr>
+        <w:ind w:left="360"/>
+      </w:pPr>
+      <w:r>
+        <w:t>You may have other documents to submit with these forms. These may include copies of past protective orders, or forms with details about agreements with your spouse, including:</w:t>
       </w:r>
     </w:p>
     <w:p>
       <w:pPr>
         <w:pStyle w:val="ListParagraph"/>
         <w:numPr>
-          <w:ilvl w:val="1"/>
-          <w:numId w:val="16"/>
+          <w:ilvl w:val="0"/>
+          <w:numId w:val="38"/>
         </w:numPr>
-        <w:ind w:left="720"/>
-      </w:pPr>
-      <w:r>
-        <w:t xml:space="preserve">Bring the forms to your local family </w:t>
-      </w:r>
-      <w:r>
-        <w:t>courthouse</w:t>
-      </w:r>
-      <w:r>
-        <w:t>, or</w:t>
+      </w:pPr>
+      <w:r>
+        <w:t xml:space="preserve">Final Stipulation Property, Debt and Spousal Support (an agreement about property, </w:t>
+      </w:r>
+      <w:proofErr w:type="gramStart"/>
+      <w:r>
+        <w:t>debt</w:t>
+      </w:r>
+      <w:proofErr w:type="gramEnd"/>
+      <w:r>
+        <w:t xml:space="preserve"> and spousal support)      </w:t>
       </w:r>
     </w:p>
     <w:p>
       <w:pPr>
         <w:pStyle w:val="ListParagraph"/>
         <w:numPr>
-          <w:ilvl w:val="1"/>
-          <w:numId w:val="16"/>
+          <w:ilvl w:val="0"/>
+          <w:numId w:val="38"/>
         </w:numPr>
-        <w:ind w:left="720"/>
-      </w:pPr>
-      <w:r>
-        <w:t xml:space="preserve">Mail the forms to </w:t>
-      </w:r>
-      <w:r>
-        <w:t xml:space="preserve">a </w:t>
-      </w:r>
-      <w:r>
-        <w:t>family court, or</w:t>
+      </w:pPr>
+      <w:r>
+        <w:t xml:space="preserve">Agreement on Parental Rights &amp; Responsibilities, Parent Child </w:t>
+      </w:r>
+      <w:r>
+        <w:t xml:space="preserve">Contact and Provisions Relating to Children, and/or      </w:t>
       </w:r>
     </w:p>
     <w:p>
       <w:pPr>
         <w:pStyle w:val="ListParagraph"/>
         <w:numPr>
-          <w:ilvl w:val="1"/>
-          <w:numId w:val="16"/>
+          <w:ilvl w:val="0"/>
+          <w:numId w:val="38"/>
         </w:numPr>
-        <w:ind w:left="720"/>
-      </w:pPr>
-      <w:r>
-        <w:t xml:space="preserve">Email the forms to </w:t>
-      </w:r>
-      <w:r>
-        <w:t>a</w:t>
-      </w:r>
-      <w:r>
-        <w:t xml:space="preserve"> family court</w:t>
-      </w:r>
-      <w:r>
-        <w:t xml:space="preserve"> in Vermont</w:t>
-      </w:r>
-      <w:r>
-        <w:t>.</w:t>
+      </w:pPr>
+      <w:r>
+        <w:t>Child Support Order.</w:t>
       </w:r>
     </w:p>
     <w:p>
-      <w:pPr>
-        <w:pStyle w:val="ListParagraph"/>
-        <w:numPr>
-          <w:ilvl w:val="1"/>
-          <w:numId w:val="16"/>
-        </w:numPr>
-        <w:ind w:left="720"/>
-      </w:pPr>
-      <w:r>
-        <w:t>E-file the forms through the Vermont Judiciary’s Odyssey e-filing system</w:t>
-      </w:r>
-      <w:r>
-        <w:t>.</w:t>
-      </w:r>
-    </w:p>
-    <w:p>
-      <w:r>
-        <w:t xml:space="preserve">Read </w:t>
-      </w:r>
-      <w:r>
-        <w:t>more detailed</w:t>
-      </w:r>
-      <w:r>
-        <w:t xml:space="preserve"> instructions </w:t>
-      </w:r>
-      <w:r>
-        <w:t xml:space="preserve">for each of these options on </w:t>
-      </w:r>
-      <w:r>
-        <w:t xml:space="preserve">Step 3 of </w:t>
-      </w:r>
-      <w:r>
-        <w:t xml:space="preserve">the </w:t>
-      </w:r>
-      <w:r>
-        <w:t>Divorce</w:t>
-      </w:r>
-      <w:r>
-        <w:t xml:space="preserve"> Roadmap</w:t>
-      </w:r>
-      <w:r>
-        <w:t xml:space="preserve"> </w:t>
-      </w:r>
-      <w:r>
-        <w:t>at</w:t>
-      </w:r>
-      <w:r>
-        <w:t>:</w:t>
-      </w:r>
-      <w:r>
-        <w:t xml:space="preserve"> </w:t>
+      <w:r>
+        <w:t>Visit</w:t>
+      </w:r>
+      <w:r>
+        <w:t xml:space="preserve"> Step 3 of the Divorce Roadmap at </w:t>
       </w:r>
       <w:hyperlink r:id="rId13" w:history="1">
         <w:r>
@@ -419,76 +385,219 @@
         </w:r>
       </w:hyperlink>
       <w:r>
-        <w:t>.</w:t>
+        <w:t xml:space="preserve"> for forms and details.</w:t>
       </w:r>
     </w:p>
     <w:p>
       <w:r>
-        <w:t xml:space="preserve">When you </w:t>
-      </w:r>
-      <w:r>
-        <w:t>give</w:t>
-      </w:r>
-      <w:r>
-        <w:t xml:space="preserve"> your forms to the court, you must pay </w:t>
-      </w:r>
-      <w:r>
-        <w:t xml:space="preserve">a filing fee. </w:t>
-      </w:r>
-      <w:r>
-        <w:t>Visit</w:t>
-      </w:r>
-      <w:r>
-        <w:t xml:space="preserve"> the link above for </w:t>
-      </w:r>
-      <w:r>
-        <w:t xml:space="preserve">the </w:t>
-      </w:r>
-      <w:r>
-        <w:t xml:space="preserve">fee and </w:t>
-      </w:r>
-      <w:r>
-        <w:t>how you can pay.</w:t>
+        <w:t>C</w:t>
+      </w:r>
+      <w:r>
+        <w:t>hoose how to file your forms</w:t>
+      </w:r>
+      <w:r>
+        <w:t>:</w:t>
       </w:r>
     </w:p>
     <w:p>
-      <w:r>
-        <w:t>If you have a low income and cannot afford the filing fee, you can fill out a form to ask the court to waive the fee.</w:t>
-      </w:r>
-      <w:r>
-        <w:t xml:space="preserve"> See the link above </w:t>
-      </w:r>
-      <w:r>
-        <w:t>to find</w:t>
-      </w:r>
-      <w:r>
-        <w:t xml:space="preserve"> the Application to Waive Filing Fees and Service Costs.</w:t>
+      <w:pPr>
+        <w:pStyle w:val="ListParagraph"/>
+        <w:numPr>
+          <w:ilvl w:val="1"/>
+          <w:numId w:val="16"/>
+        </w:numPr>
+        <w:ind w:left="720"/>
+      </w:pPr>
+      <w:r>
+        <w:t xml:space="preserve">Bring the forms to your local family </w:t>
+      </w:r>
+      <w:r>
+        <w:t>courthouse</w:t>
+      </w:r>
+      <w:r>
+        <w:t>, or</w:t>
       </w:r>
     </w:p>
     <w:p>
-      <w:r>
-        <w:t>D</w:t>
-      </w:r>
-      <w:r>
-        <w:t>etails</w:t>
-      </w:r>
-      <w:r>
-        <w:t xml:space="preserve"> </w:t>
-      </w:r>
-      <w:r>
-        <w:t>for</w:t>
-      </w:r>
-      <w:r>
-        <w:t xml:space="preserve"> the family court you </w:t>
-      </w:r>
-      <w:r>
-        <w:t>selected</w:t>
-      </w:r>
-      <w:r>
-        <w:t>:</w:t>
+      <w:pPr>
+        <w:pStyle w:val="ListParagraph"/>
+        <w:numPr>
+          <w:ilvl w:val="1"/>
+          <w:numId w:val="16"/>
+        </w:numPr>
+        <w:ind w:left="720"/>
+      </w:pPr>
+      <w:r>
+        <w:t xml:space="preserve">Mail the forms to </w:t>
+      </w:r>
+      <w:r>
+        <w:t xml:space="preserve">a </w:t>
+      </w:r>
+      <w:r>
+        <w:t>family court, or</w:t>
       </w:r>
     </w:p>
     <w:p>
+      <w:pPr>
+        <w:pStyle w:val="ListParagraph"/>
+        <w:numPr>
+          <w:ilvl w:val="1"/>
+          <w:numId w:val="16"/>
+        </w:numPr>
+        <w:ind w:left="720"/>
+      </w:pPr>
+      <w:r>
+        <w:t xml:space="preserve">Email the forms to </w:t>
+      </w:r>
+      <w:r>
+        <w:t>a</w:t>
+      </w:r>
+      <w:r>
+        <w:t xml:space="preserve"> family court</w:t>
+      </w:r>
+      <w:r>
+        <w:t xml:space="preserve"> in Vermont</w:t>
+      </w:r>
+      <w:r>
+        <w:t>.</w:t>
+      </w:r>
+    </w:p>
+    <w:p>
+      <w:pPr>
+        <w:pStyle w:val="ListParagraph"/>
+        <w:numPr>
+          <w:ilvl w:val="1"/>
+          <w:numId w:val="16"/>
+        </w:numPr>
+        <w:ind w:left="720"/>
+      </w:pPr>
+      <w:r>
+        <w:t>E-file the forms through the Vermont Judiciary’s Odyssey e-filing system</w:t>
+      </w:r>
+      <w:r>
+        <w:t>.</w:t>
+      </w:r>
+    </w:p>
+    <w:p>
+      <w:r>
+        <w:t xml:space="preserve">Read </w:t>
+      </w:r>
+      <w:r>
+        <w:t>more detailed</w:t>
+      </w:r>
+      <w:r>
+        <w:t xml:space="preserve"> instructions </w:t>
+      </w:r>
+      <w:r>
+        <w:t xml:space="preserve">for each of these options on </w:t>
+      </w:r>
+      <w:r>
+        <w:t xml:space="preserve">Step 3 of </w:t>
+      </w:r>
+      <w:r>
+        <w:t xml:space="preserve">the </w:t>
+      </w:r>
+      <w:r>
+        <w:t>Divorce</w:t>
+      </w:r>
+      <w:r>
+        <w:t xml:space="preserve"> Roadmap</w:t>
+      </w:r>
+      <w:r>
+        <w:t xml:space="preserve"> </w:t>
+      </w:r>
+      <w:r>
+        <w:t>at</w:t>
+      </w:r>
+      <w:r>
+        <w:t>:</w:t>
+      </w:r>
+      <w:r>
+        <w:t xml:space="preserve"> </w:t>
+      </w:r>
+      <w:hyperlink r:id="rId14" w:history="1">
+        <w:r>
+          <w:rPr>
+            <w:rStyle w:val="Hyperlink"/>
+          </w:rPr>
+          <w:t>https://vtlawhelp.org/roadmap/divorce</w:t>
+        </w:r>
+      </w:hyperlink>
+      <w:r>
+        <w:t>.</w:t>
+      </w:r>
+    </w:p>
+    <w:p>
+      <w:r>
+        <w:t xml:space="preserve">When you </w:t>
+      </w:r>
+      <w:r>
+        <w:t>give</w:t>
+      </w:r>
+      <w:r>
+        <w:t xml:space="preserve"> your forms to the court, you must pay </w:t>
+      </w:r>
+      <w:r>
+        <w:t xml:space="preserve">a filing fee. </w:t>
+      </w:r>
+      <w:r>
+        <w:t>Visit</w:t>
+      </w:r>
+      <w:r>
+        <w:t xml:space="preserve"> the link above for </w:t>
+      </w:r>
+      <w:r>
+        <w:t xml:space="preserve">the </w:t>
+      </w:r>
+      <w:r>
+        <w:t xml:space="preserve">fee and </w:t>
+      </w:r>
+      <w:r>
+        <w:t>how you can pay.</w:t>
+      </w:r>
+    </w:p>
+    <w:p>
+      <w:r>
+        <w:t>If you have a low income and cannot afford the filing fee, you can fill out a form to ask the court to waive the fee.</w:t>
+      </w:r>
+      <w:r>
+        <w:t xml:space="preserve"> </w:t>
+      </w:r>
+      <w:r>
+        <w:lastRenderedPageBreak/>
+        <w:t xml:space="preserve">See the link above </w:t>
+      </w:r>
+      <w:r>
+        <w:t>to find</w:t>
+      </w:r>
+      <w:r>
+        <w:t xml:space="preserve"> the Application to Waive Filing Fees and Service Costs.</w:t>
+      </w:r>
+    </w:p>
+    <w:p>
+      <w:r>
+        <w:t>D</w:t>
+      </w:r>
+      <w:r>
+        <w:t>etails</w:t>
+      </w:r>
+      <w:r>
+        <w:t xml:space="preserve"> </w:t>
+      </w:r>
+      <w:r>
+        <w:t>for</w:t>
+      </w:r>
+      <w:r>
+        <w:t xml:space="preserve"> the family court you </w:t>
+      </w:r>
+      <w:r>
+        <w:t>selected</w:t>
+      </w:r>
+      <w:r>
+        <w:t>:</w:t>
+      </w:r>
+    </w:p>
+    <w:p>
       <w:r>
         <w:rPr>
           <w:b/>
@@ -615,7 +724,6 @@
         <w:pStyle w:val="Heading2"/>
       </w:pPr>
       <w:r>
-        <w:lastRenderedPageBreak/>
         <w:t>“S</w:t>
       </w:r>
       <w:r>
@@ -646,7 +754,11 @@
         <w:t xml:space="preserve"> must</w:t>
       </w:r>
       <w:r>
-        <w:t xml:space="preserve"> be</w:t>
+        <w:t xml:space="preserve"> </w:t>
+      </w:r>
+      <w:proofErr w:type="gramStart"/>
+      <w:r>
+        <w:t>be</w:t>
       </w:r>
       <w:r>
         <w:t xml:space="preserve"> “serve</w:t>
@@ -655,7 +767,11 @@
         <w:t>d</w:t>
       </w:r>
       <w:r>
-        <w:t>” (sen</w:t>
+        <w:t>”</w:t>
+      </w:r>
+      <w:proofErr w:type="gramEnd"/>
+      <w:r>
+        <w:t xml:space="preserve"> (sen</w:t>
       </w:r>
       <w:r>
         <w:t>t</w:t>
@@ -693,7 +809,7 @@
       <w:r>
         <w:t xml:space="preserve">The courts have a web page that describes the ways to serve papers to your spouse: </w:t>
       </w:r>
-      <w:hyperlink r:id="rId14" w:history="1">
+      <w:hyperlink r:id="rId15" w:history="1">
         <w:r>
           <w:rPr>
             <w:rStyle w:val="Hyperlink"/>
@@ -711,7 +827,15 @@
         </w:numPr>
       </w:pPr>
       <w:r>
-        <w:t>You pay the costs of serving your spouse unless the court gave you a fee waiver.</w:t>
+        <w:t xml:space="preserve">You pay the costs of serving your spouse unless the court </w:t>
+      </w:r>
+      <w:proofErr w:type="gramStart"/>
+      <w:r>
+        <w:t>gave</w:t>
+      </w:r>
+      <w:proofErr w:type="gramEnd"/>
+      <w:r>
+        <w:t xml:space="preserve"> you a fee waiver.</w:t>
       </w:r>
     </w:p>
     <w:p>
@@ -763,7 +887,23 @@
         <w:ind w:left="360"/>
       </w:pPr>
       <w:r>
-        <w:t xml:space="preserve">Check your mail often for documents related to your case. If you agreed to be served by email, check </w:t>
+        <w:t xml:space="preserve">Check your mail often for documents related to your case. If you </w:t>
+      </w:r>
+      <w:proofErr w:type="gramStart"/>
+      <w:r>
+        <w:t>agreed</w:t>
+      </w:r>
+      <w:proofErr w:type="gramEnd"/>
+      <w:r>
+        <w:t xml:space="preserve"> to </w:t>
+      </w:r>
+      <w:proofErr w:type="gramStart"/>
+      <w:r>
+        <w:t>be served</w:t>
+      </w:r>
+      <w:proofErr w:type="gramEnd"/>
+      <w:r>
+        <w:t xml:space="preserve"> by email, check </w:t>
       </w:r>
       <w:r>
         <w:rPr>
@@ -831,10 +971,7 @@
         <w:ind w:left="360"/>
       </w:pPr>
       <w:r>
-        <w:t xml:space="preserve">Depending on what you agreed on in the Case Manager Conference and </w:t>
-      </w:r>
-      <w:r>
-        <w:t xml:space="preserve">what comes up in your lives, you may need to have one or more status conferences or hearings to create a temporary order. </w:t>
+        <w:t xml:space="preserve">Depending on what you agreed on in the Case Manager Conference and what comes up in your lives, you may need to have one or more status conferences or hearings to create a temporary order. </w:t>
       </w:r>
     </w:p>
     <w:p>
@@ -865,8 +1002,13 @@
         </w:numPr>
         <w:ind w:left="360"/>
       </w:pPr>
-      <w:r>
-        <w:t xml:space="preserve">Don’t agree to anything you are not comfortable with.  </w:t>
+      <w:proofErr w:type="gramStart"/>
+      <w:r>
+        <w:t>Don’t</w:t>
+      </w:r>
+      <w:proofErr w:type="gramEnd"/>
+      <w:r>
+        <w:t xml:space="preserve"> agree to anything you are not comfortable with.  </w:t>
       </w:r>
     </w:p>
     <w:p>
@@ -940,7 +1082,16 @@
           <w:szCs w:val="28"/>
           <w:lang w:val="en-US"/>
         </w:rPr>
-        <w:t xml:space="preserve"> final hearing happens when you and your spouse have agreed on all the issues in the divorce case. The judge meets with you briefly to make sure you agreed voluntarily and understand what you are agreeing to. For a case with children, the judge also needs to make sure the agreement is in the best interest of the children. </w:t>
+        <w:t xml:space="preserve"> final hearing happens when you and your spouse have agreed on all the issues in the </w:t>
+      </w:r>
+      <w:r>
+        <w:rPr>
+          <w:rFonts w:eastAsiaTheme="minorHAnsi"/>
+          <w:szCs w:val="28"/>
+          <w:lang w:val="en-US"/>
+        </w:rPr>
+        <w:lastRenderedPageBreak/>
+        <w:t xml:space="preserve">divorce case. The judge meets with you briefly to make sure you agreed voluntarily and understand what you are agreeing to. For a case with children, the judge also needs to make sure the agreement is in the best interest of the children. </w:t>
       </w:r>
     </w:p>
     <w:p>
@@ -958,7 +1109,25 @@
           <w:szCs w:val="28"/>
           <w:lang w:val="en-US"/>
         </w:rPr>
-        <w:t xml:space="preserve">Usually, you get a signed final order the same day in court. If you have a remote hearing, it may take longer. </w:t>
+        <w:t xml:space="preserve">Usually, you get a signed final order the same day in court. If you have </w:t>
+      </w:r>
+      <w:proofErr w:type="gramStart"/>
+      <w:r>
+        <w:rPr>
+          <w:rFonts w:eastAsiaTheme="minorHAnsi"/>
+          <w:szCs w:val="28"/>
+          <w:lang w:val="en-US"/>
+        </w:rPr>
+        <w:t>a remote</w:t>
+      </w:r>
+      <w:proofErr w:type="gramEnd"/>
+      <w:r>
+        <w:rPr>
+          <w:rFonts w:eastAsiaTheme="minorHAnsi"/>
+          <w:szCs w:val="28"/>
+          <w:lang w:val="en-US"/>
+        </w:rPr>
+        <w:t xml:space="preserve"> hearing, it may take longer. </w:t>
       </w:r>
     </w:p>
     <w:p>
@@ -1012,7 +1181,6 @@
           <w:szCs w:val="28"/>
           <w:lang w:val="en-US"/>
         </w:rPr>
-        <w:lastRenderedPageBreak/>
         <w:t xml:space="preserve">If you know or think there will be a contested final hearing, you should get legal help. </w:t>
       </w:r>
     </w:p>
@@ -1129,7 +1297,25 @@
           <w:szCs w:val="28"/>
           <w:lang w:val="en-US"/>
         </w:rPr>
-        <w:t>ractice for your hearing. In many cases, the court will decide based</w:t>
+        <w:t xml:space="preserve">ractice for your hearing. In </w:t>
+      </w:r>
+      <w:proofErr w:type="gramStart"/>
+      <w:r>
+        <w:rPr>
+          <w:rFonts w:eastAsiaTheme="minorHAnsi"/>
+          <w:szCs w:val="28"/>
+          <w:lang w:val="en-US"/>
+        </w:rPr>
+        <w:t>many</w:t>
+      </w:r>
+      <w:proofErr w:type="gramEnd"/>
+      <w:r>
+        <w:rPr>
+          <w:rFonts w:eastAsiaTheme="minorHAnsi"/>
+          <w:szCs w:val="28"/>
+          <w:lang w:val="en-US"/>
+        </w:rPr>
+        <w:t xml:space="preserve"> cases, the court will decide based</w:t>
       </w:r>
       <w:r>
         <w:rPr>
@@ -1195,7 +1381,25 @@
           <w:szCs w:val="28"/>
           <w:lang w:val="en-US"/>
         </w:rPr>
-        <w:t xml:space="preserve">ring 3 copies with you. If you </w:t>
+        <w:t xml:space="preserve">ring </w:t>
+      </w:r>
+      <w:proofErr w:type="gramStart"/>
+      <w:r>
+        <w:rPr>
+          <w:rFonts w:eastAsiaTheme="minorHAnsi"/>
+          <w:szCs w:val="28"/>
+          <w:lang w:val="en-US"/>
+        </w:rPr>
+        <w:t>3</w:t>
+      </w:r>
+      <w:proofErr w:type="gramEnd"/>
+      <w:r>
+        <w:rPr>
+          <w:rFonts w:eastAsiaTheme="minorHAnsi"/>
+          <w:szCs w:val="28"/>
+          <w:lang w:val="en-US"/>
+        </w:rPr>
+        <w:t xml:space="preserve"> copies with you. If you </w:t>
       </w:r>
       <w:r>
         <w:rPr>
@@ -1240,7 +1444,7 @@
       <w:r>
         <w:t xml:space="preserve">your case? Ask </w:t>
       </w:r>
-      <w:hyperlink r:id="rId15" w:history="1">
+      <w:hyperlink r:id="rId16" w:history="1">
         <w:r>
           <w:rPr>
             <w:rStyle w:val="Hyperlink"/>
@@ -1319,7 +1523,7 @@
         </w:rPr>
         <w:t xml:space="preserve">: </w:t>
       </w:r>
-      <w:hyperlink r:id="rId16" w:history="1">
+      <w:hyperlink r:id="rId17" w:history="1">
         <w:r>
           <w:rPr>
             <w:rStyle w:val="Hyperlink"/>
@@ -1379,6 +1583,7 @@
           <w:szCs w:val="28"/>
           <w:lang w:val="en-US"/>
         </w:rPr>
+        <w:lastRenderedPageBreak/>
         <w:t xml:space="preserve">You </w:t>
       </w:r>
       <w:r>
@@ -1469,7 +1674,43 @@
           <w:szCs w:val="28"/>
           <w:lang w:val="en-US"/>
         </w:rPr>
-        <w:t xml:space="preserve"> and you can’t work it out with your ex-spouse. You may file a motion with the court to get your ex-spouse to follow the order. These are called “motions to enforce.” </w:t>
+        <w:t xml:space="preserve"> and you </w:t>
+      </w:r>
+      <w:proofErr w:type="gramStart"/>
+      <w:r>
+        <w:rPr>
+          <w:rFonts w:eastAsiaTheme="minorHAnsi"/>
+          <w:szCs w:val="28"/>
+          <w:lang w:val="en-US"/>
+        </w:rPr>
+        <w:t>can’t</w:t>
+      </w:r>
+      <w:proofErr w:type="gramEnd"/>
+      <w:r>
+        <w:rPr>
+          <w:rFonts w:eastAsiaTheme="minorHAnsi"/>
+          <w:szCs w:val="28"/>
+          <w:lang w:val="en-US"/>
+        </w:rPr>
+        <w:t xml:space="preserve"> work it out with your ex-spouse. You may file a motion with the court to get your ex-spouse to follow the order. These </w:t>
+      </w:r>
+      <w:proofErr w:type="gramStart"/>
+      <w:r>
+        <w:rPr>
+          <w:rFonts w:eastAsiaTheme="minorHAnsi"/>
+          <w:szCs w:val="28"/>
+          <w:lang w:val="en-US"/>
+        </w:rPr>
+        <w:t>are called</w:t>
+      </w:r>
+      <w:proofErr w:type="gramEnd"/>
+      <w:r>
+        <w:rPr>
+          <w:rFonts w:eastAsiaTheme="minorHAnsi"/>
+          <w:szCs w:val="28"/>
+          <w:lang w:val="en-US"/>
+        </w:rPr>
+        <w:t xml:space="preserve"> “motions to enforce.” </w:t>
       </w:r>
     </w:p>
     <w:p>
@@ -1486,16 +1727,7 @@
           <w:szCs w:val="28"/>
           <w:lang w:val="en-US"/>
         </w:rPr>
-        <w:t xml:space="preserve">You can also file a “motion to modify” if you think something in the final order needs to change to reflect a change in your lives. You can do this </w:t>
-      </w:r>
-      <w:r>
-        <w:rPr>
-          <w:rFonts w:eastAsiaTheme="minorHAnsi"/>
-          <w:szCs w:val="28"/>
-          <w:lang w:val="en-US"/>
-        </w:rPr>
-        <w:lastRenderedPageBreak/>
-        <w:t xml:space="preserve">for parenting and child support issues, but generally not for issues about property and money. </w:t>
+        <w:t xml:space="preserve">You can also file a “motion to modify” if you think something in the final order needs to change to reflect a change in your lives. You can do this for parenting and child support issues, but generally not for issues about property and money. </w:t>
       </w:r>
     </w:p>
     <w:p>
@@ -1531,7 +1763,7 @@
       <w:r>
         <w:t xml:space="preserve"> </w:t>
       </w:r>
-      <w:hyperlink r:id="rId17" w:history="1">
+      <w:hyperlink r:id="rId18" w:history="1">
         <w:r>
           <w:rPr>
             <w:rStyle w:val="Hyperlink"/>
@@ -1551,7 +1783,7 @@
       <w:r>
         <w:t xml:space="preserve">If you have questions about forms or the court process, contact the Vermont Judiciary Access and Resource Center (ARC) at </w:t>
       </w:r>
-      <w:hyperlink r:id="rId18" w:history="1">
+      <w:hyperlink r:id="rId19" w:history="1">
         <w:r>
           <w:rPr>
             <w:rStyle w:val="Hyperlink"/>
@@ -1614,7 +1846,7 @@
       <w:r>
         <w:t xml:space="preserve"> the Vermont Judiciary website: </w:t>
       </w:r>
-      <w:hyperlink r:id="rId19" w:history="1">
+      <w:hyperlink r:id="rId20" w:history="1">
         <w:r>
           <w:rPr>
             <w:rStyle w:val="Hyperlink"/>
@@ -1740,7 +1972,7 @@
                     <pic:cNvPicPr/>
                   </pic:nvPicPr>
                   <pic:blipFill rotWithShape="1">
-                    <a:blip r:embed="rId20" cstate="print">
+                    <a:blip r:embed="rId21" cstate="print">
                       <a:extLst>
                         <a:ext uri="{28A0092B-C50C-407E-A947-70E740481C1C}">
                           <a14:useLocalDpi xmlns:a14="http://schemas.microsoft.com/office/drawing/2010/main" val="0"/>
@@ -1829,7 +2061,6 @@
         <w:docPartUnique/>
       </w:docPartObj>
     </w:sdtPr>
-    <w:sdtEndPr/>
     <w:sdtContent>
       <w:sdt>
         <w:sdtPr>
@@ -1839,7 +2070,6 @@
             <w:docPartUnique/>
           </w:docPartObj>
         </w:sdtPr>
-        <w:sdtEndPr/>
         <w:sdtContent>
           <w:p>
             <w:pPr>
@@ -1979,7 +2209,6 @@
         <w:docPartUnique/>
       </w:docPartObj>
     </w:sdtPr>
-    <w:sdtEndPr/>
     <w:sdtContent>
       <w:sdt>
         <w:sdtPr>
@@ -1989,7 +2218,6 @@
             <w:docPartUnique/>
           </w:docPartObj>
         </w:sdtPr>
-        <w:sdtEndPr/>
         <w:sdtContent>
           <w:p>
             <w:pPr>
@@ -3215,6 +3443,119 @@
     </w:lvl>
   </w:abstractNum>
   <w:abstractNum w:abstractNumId="9" w15:restartNumberingAfterBreak="0">
+    <w:nsid w:val="266D5D92"/>
+    <w:multiLevelType w:val="hybridMultilevel"/>
+    <w:tmpl w:val="C63A379A"/>
+    <w:lvl w:ilvl="0" w:tplc="04090001">
+      <w:start w:val="1"/>
+      <w:numFmt w:val="bullet"/>
+      <w:lvlText w:val=""/>
+      <w:lvlJc w:val="left"/>
+      <w:pPr>
+        <w:ind w:left="720" w:hanging="360"/>
+      </w:pPr>
+      <w:rPr>
+        <w:rFonts w:ascii="Symbol" w:hAnsi="Symbol" w:hint="default"/>
+      </w:rPr>
+    </w:lvl>
+    <w:lvl w:ilvl="1" w:tplc="04090003" w:tentative="1">
+      <w:start w:val="1"/>
+      <w:numFmt w:val="bullet"/>
+      <w:lvlText w:val="o"/>
+      <w:lvlJc w:val="left"/>
+      <w:pPr>
+        <w:ind w:left="1440" w:hanging="360"/>
+      </w:pPr>
+      <w:rPr>
+        <w:rFonts w:ascii="Courier New" w:hAnsi="Courier New" w:cs="Courier New" w:hint="default"/>
+      </w:rPr>
+    </w:lvl>
+    <w:lvl w:ilvl="2" w:tplc="04090005" w:tentative="1">
+      <w:start w:val="1"/>
+      <w:numFmt w:val="bullet"/>
+      <w:lvlText w:val=""/>
+      <w:lvlJc w:val="left"/>
+      <w:pPr>
+        <w:ind w:left="2160" w:hanging="360"/>
+      </w:pPr>
+      <w:rPr>
+        <w:rFonts w:ascii="Wingdings" w:hAnsi="Wingdings" w:hint="default"/>
+      </w:rPr>
+    </w:lvl>
+    <w:lvl w:ilvl="3" w:tplc="04090001" w:tentative="1">
+      <w:start w:val="1"/>
+      <w:numFmt w:val="bullet"/>
+      <w:lvlText w:val=""/>
+      <w:lvlJc w:val="left"/>
+      <w:pPr>
+        <w:ind w:left="2880" w:hanging="360"/>
+      </w:pPr>
+      <w:rPr>
+        <w:rFonts w:ascii="Symbol" w:hAnsi="Symbol" w:hint="default"/>
+      </w:rPr>
+    </w:lvl>
+    <w:lvl w:ilvl="4" w:tplc="04090003" w:tentative="1">
+      <w:start w:val="1"/>
+      <w:numFmt w:val="bullet"/>
+      <w:lvlText w:val="o"/>
+      <w:lvlJc w:val="left"/>
+      <w:pPr>
+        <w:ind w:left="3600" w:hanging="360"/>
+      </w:pPr>
+      <w:rPr>
+        <w:rFonts w:ascii="Courier New" w:hAnsi="Courier New" w:cs="Courier New" w:hint="default"/>
+      </w:rPr>
+    </w:lvl>
+    <w:lvl w:ilvl="5" w:tplc="04090005" w:tentative="1">
+      <w:start w:val="1"/>
+      <w:numFmt w:val="bullet"/>
+      <w:lvlText w:val=""/>
+      <w:lvlJc w:val="left"/>
+      <w:pPr>
+        <w:ind w:left="4320" w:hanging="360"/>
+      </w:pPr>
+      <w:rPr>
+        <w:rFonts w:ascii="Wingdings" w:hAnsi="Wingdings" w:hint="default"/>
+      </w:rPr>
+    </w:lvl>
+    <w:lvl w:ilvl="6" w:tplc="04090001" w:tentative="1">
+      <w:start w:val="1"/>
+      <w:numFmt w:val="bullet"/>
+      <w:lvlText w:val=""/>
+      <w:lvlJc w:val="left"/>
+      <w:pPr>
+        <w:ind w:left="5040" w:hanging="360"/>
+      </w:pPr>
+      <w:rPr>
+        <w:rFonts w:ascii="Symbol" w:hAnsi="Symbol" w:hint="default"/>
+      </w:rPr>
+    </w:lvl>
+    <w:lvl w:ilvl="7" w:tplc="04090003" w:tentative="1">
+      <w:start w:val="1"/>
+      <w:numFmt w:val="bullet"/>
+      <w:lvlText w:val="o"/>
+      <w:lvlJc w:val="left"/>
+      <w:pPr>
+        <w:ind w:left="5760" w:hanging="360"/>
+      </w:pPr>
+      <w:rPr>
+        <w:rFonts w:ascii="Courier New" w:hAnsi="Courier New" w:cs="Courier New" w:hint="default"/>
+      </w:rPr>
+    </w:lvl>
+    <w:lvl w:ilvl="8" w:tplc="04090005" w:tentative="1">
+      <w:start w:val="1"/>
+      <w:numFmt w:val="bullet"/>
+      <w:lvlText w:val=""/>
+      <w:lvlJc w:val="left"/>
+      <w:pPr>
+        <w:ind w:left="6480" w:hanging="360"/>
+      </w:pPr>
+      <w:rPr>
+        <w:rFonts w:ascii="Wingdings" w:hAnsi="Wingdings" w:hint="default"/>
+      </w:rPr>
+    </w:lvl>
+  </w:abstractNum>
+  <w:abstractNum w:abstractNumId="10" w15:restartNumberingAfterBreak="0">
     <w:nsid w:val="2C032D61"/>
     <w:multiLevelType w:val="hybridMultilevel"/>
     <w:tmpl w:val="331899EC"/>
@@ -3327,7 +3668,7 @@
       </w:rPr>
     </w:lvl>
   </w:abstractNum>
-  <w:abstractNum w:abstractNumId="10" w15:restartNumberingAfterBreak="0">
+  <w:abstractNum w:abstractNumId="11" w15:restartNumberingAfterBreak="0">
     <w:nsid w:val="3A517EDB"/>
     <w:multiLevelType w:val="hybridMultilevel"/>
     <w:tmpl w:val="E312E8E6"/>
@@ -3440,7 +3781,7 @@
       </w:rPr>
     </w:lvl>
   </w:abstractNum>
-  <w:abstractNum w:abstractNumId="11" w15:restartNumberingAfterBreak="0">
+  <w:abstractNum w:abstractNumId="12" w15:restartNumberingAfterBreak="0">
     <w:nsid w:val="3BF27DE2"/>
     <w:multiLevelType w:val="hybridMultilevel"/>
     <w:tmpl w:val="26061188"/>
@@ -3529,7 +3870,7 @@
       </w:pPr>
     </w:lvl>
   </w:abstractNum>
-  <w:abstractNum w:abstractNumId="12" w15:restartNumberingAfterBreak="0">
+  <w:abstractNum w:abstractNumId="13" w15:restartNumberingAfterBreak="0">
     <w:nsid w:val="3EB72876"/>
     <w:multiLevelType w:val="hybridMultilevel"/>
     <w:tmpl w:val="D3E6CD74"/>
@@ -3618,7 +3959,7 @@
       </w:pPr>
     </w:lvl>
   </w:abstractNum>
-  <w:abstractNum w:abstractNumId="13" w15:restartNumberingAfterBreak="0">
+  <w:abstractNum w:abstractNumId="14" w15:restartNumberingAfterBreak="0">
     <w:nsid w:val="42FE4542"/>
     <w:multiLevelType w:val="multilevel"/>
     <w:tmpl w:val="5D88A130"/>
@@ -3737,7 +4078,7 @@
       </w:rPr>
     </w:lvl>
   </w:abstractNum>
-  <w:abstractNum w:abstractNumId="14" w15:restartNumberingAfterBreak="0">
+  <w:abstractNum w:abstractNumId="15" w15:restartNumberingAfterBreak="0">
     <w:nsid w:val="444C6AAF"/>
     <w:multiLevelType w:val="multilevel"/>
     <w:tmpl w:val="19BE1666"/>
@@ -3856,7 +4197,7 @@
       </w:rPr>
     </w:lvl>
   </w:abstractNum>
-  <w:abstractNum w:abstractNumId="15" w15:restartNumberingAfterBreak="0">
+  <w:abstractNum w:abstractNumId="16" w15:restartNumberingAfterBreak="0">
     <w:nsid w:val="447575A5"/>
     <w:multiLevelType w:val="multilevel"/>
     <w:tmpl w:val="56182F50"/>
@@ -4002,7 +4343,7 @@
       </w:rPr>
     </w:lvl>
   </w:abstractNum>
-  <w:abstractNum w:abstractNumId="16" w15:restartNumberingAfterBreak="0">
+  <w:abstractNum w:abstractNumId="17" w15:restartNumberingAfterBreak="0">
     <w:nsid w:val="499D4C36"/>
     <w:multiLevelType w:val="multilevel"/>
     <w:tmpl w:val="E08A9848"/>
@@ -4147,7 +4488,7 @@
       </w:rPr>
     </w:lvl>
   </w:abstractNum>
-  <w:abstractNum w:abstractNumId="17" w15:restartNumberingAfterBreak="0">
+  <w:abstractNum w:abstractNumId="18" w15:restartNumberingAfterBreak="0">
     <w:nsid w:val="4BFA7C4D"/>
     <w:multiLevelType w:val="multilevel"/>
     <w:tmpl w:val="DBF4D2C0"/>
@@ -4266,7 +4607,7 @@
       </w:rPr>
     </w:lvl>
   </w:abstractNum>
-  <w:abstractNum w:abstractNumId="18" w15:restartNumberingAfterBreak="0">
+  <w:abstractNum w:abstractNumId="19" w15:restartNumberingAfterBreak="0">
     <w:nsid w:val="549808F4"/>
     <w:multiLevelType w:val="multilevel"/>
     <w:tmpl w:val="56182F50"/>
@@ -4412,7 +4753,7 @@
       </w:rPr>
     </w:lvl>
   </w:abstractNum>
-  <w:abstractNum w:abstractNumId="19" w15:restartNumberingAfterBreak="0">
+  <w:abstractNum w:abstractNumId="20" w15:restartNumberingAfterBreak="0">
     <w:nsid w:val="558E6F6E"/>
     <w:multiLevelType w:val="multilevel"/>
     <w:tmpl w:val="474E0E3C"/>
@@ -4558,7 +4899,7 @@
       </w:rPr>
     </w:lvl>
   </w:abstractNum>
-  <w:abstractNum w:abstractNumId="20" w15:restartNumberingAfterBreak="0">
+  <w:abstractNum w:abstractNumId="21" w15:restartNumberingAfterBreak="0">
     <w:nsid w:val="55AC6052"/>
     <w:multiLevelType w:val="hybridMultilevel"/>
     <w:tmpl w:val="BD76CD38"/>
@@ -4647,7 +4988,7 @@
       </w:pPr>
     </w:lvl>
   </w:abstractNum>
-  <w:abstractNum w:abstractNumId="21" w15:restartNumberingAfterBreak="0">
+  <w:abstractNum w:abstractNumId="22" w15:restartNumberingAfterBreak="0">
     <w:nsid w:val="59F13E80"/>
     <w:multiLevelType w:val="hybridMultilevel"/>
     <w:tmpl w:val="432C82BA"/>
@@ -4736,7 +5077,7 @@
       </w:pPr>
     </w:lvl>
   </w:abstractNum>
-  <w:abstractNum w:abstractNumId="22" w15:restartNumberingAfterBreak="0">
+  <w:abstractNum w:abstractNumId="23" w15:restartNumberingAfterBreak="0">
     <w:nsid w:val="5C0627E9"/>
     <w:multiLevelType w:val="hybridMultilevel"/>
     <w:tmpl w:val="B22482BC"/>
@@ -4825,7 +5166,7 @@
       </w:pPr>
     </w:lvl>
   </w:abstractNum>
-  <w:abstractNum w:abstractNumId="23" w15:restartNumberingAfterBreak="0">
+  <w:abstractNum w:abstractNumId="24" w15:restartNumberingAfterBreak="0">
     <w:nsid w:val="602C54B8"/>
     <w:multiLevelType w:val="hybridMultilevel"/>
     <w:tmpl w:val="E1F6334C"/>
@@ -4938,7 +5279,7 @@
       </w:rPr>
     </w:lvl>
   </w:abstractNum>
-  <w:abstractNum w:abstractNumId="24" w15:restartNumberingAfterBreak="0">
+  <w:abstractNum w:abstractNumId="25" w15:restartNumberingAfterBreak="0">
     <w:nsid w:val="6049098C"/>
     <w:multiLevelType w:val="hybridMultilevel"/>
     <w:tmpl w:val="26061188"/>
@@ -5027,7 +5368,7 @@
       </w:pPr>
     </w:lvl>
   </w:abstractNum>
-  <w:abstractNum w:abstractNumId="25" w15:restartNumberingAfterBreak="0">
+  <w:abstractNum w:abstractNumId="26" w15:restartNumberingAfterBreak="0">
     <w:nsid w:val="61F25434"/>
     <w:multiLevelType w:val="multilevel"/>
     <w:tmpl w:val="452AA838"/>
@@ -5172,7 +5513,7 @@
       </w:rPr>
     </w:lvl>
   </w:abstractNum>
-  <w:abstractNum w:abstractNumId="26" w15:restartNumberingAfterBreak="0">
+  <w:abstractNum w:abstractNumId="27" w15:restartNumberingAfterBreak="0">
     <w:nsid w:val="620B1BB7"/>
     <w:multiLevelType w:val="multilevel"/>
     <w:tmpl w:val="19BE1666"/>
@@ -5291,7 +5632,7 @@
       </w:rPr>
     </w:lvl>
   </w:abstractNum>
-  <w:abstractNum w:abstractNumId="27" w15:restartNumberingAfterBreak="0">
+  <w:abstractNum w:abstractNumId="28" w15:restartNumberingAfterBreak="0">
     <w:nsid w:val="66EB0660"/>
     <w:multiLevelType w:val="multilevel"/>
     <w:tmpl w:val="56182F50"/>
@@ -5437,7 +5778,7 @@
       </w:rPr>
     </w:lvl>
   </w:abstractNum>
-  <w:abstractNum w:abstractNumId="28" w15:restartNumberingAfterBreak="0">
+  <w:abstractNum w:abstractNumId="29" w15:restartNumberingAfterBreak="0">
     <w:nsid w:val="679223FC"/>
     <w:multiLevelType w:val="hybridMultilevel"/>
     <w:tmpl w:val="D18A5382"/>
@@ -5526,7 +5867,7 @@
       </w:pPr>
     </w:lvl>
   </w:abstractNum>
-  <w:abstractNum w:abstractNumId="29" w15:restartNumberingAfterBreak="0">
+  <w:abstractNum w:abstractNumId="30" w15:restartNumberingAfterBreak="0">
     <w:nsid w:val="67AD2030"/>
     <w:multiLevelType w:val="hybridMultilevel"/>
     <w:tmpl w:val="187CBC42"/>
@@ -5639,7 +5980,7 @@
       </w:rPr>
     </w:lvl>
   </w:abstractNum>
-  <w:abstractNum w:abstractNumId="30" w15:restartNumberingAfterBreak="0">
+  <w:abstractNum w:abstractNumId="31" w15:restartNumberingAfterBreak="0">
     <w:nsid w:val="695A61B8"/>
     <w:multiLevelType w:val="hybridMultilevel"/>
     <w:tmpl w:val="26061188"/>
@@ -5728,7 +6069,7 @@
       </w:pPr>
     </w:lvl>
   </w:abstractNum>
-  <w:abstractNum w:abstractNumId="31" w15:restartNumberingAfterBreak="0">
+  <w:abstractNum w:abstractNumId="32" w15:restartNumberingAfterBreak="0">
     <w:nsid w:val="6C856706"/>
     <w:multiLevelType w:val="hybridMultilevel"/>
     <w:tmpl w:val="EFB2FDDE"/>
@@ -5841,7 +6182,7 @@
       </w:rPr>
     </w:lvl>
   </w:abstractNum>
-  <w:abstractNum w:abstractNumId="32" w15:restartNumberingAfterBreak="0">
+  <w:abstractNum w:abstractNumId="33" w15:restartNumberingAfterBreak="0">
     <w:nsid w:val="6D7328DF"/>
     <w:multiLevelType w:val="multilevel"/>
     <w:tmpl w:val="56182F50"/>
@@ -5987,7 +6328,7 @@
       </w:rPr>
     </w:lvl>
   </w:abstractNum>
-  <w:abstractNum w:abstractNumId="33" w15:restartNumberingAfterBreak="0">
+  <w:abstractNum w:abstractNumId="34" w15:restartNumberingAfterBreak="0">
     <w:nsid w:val="6DC9770E"/>
     <w:multiLevelType w:val="hybridMultilevel"/>
     <w:tmpl w:val="42E80FA2"/>
@@ -6073,7 +6414,7 @@
       </w:pPr>
     </w:lvl>
   </w:abstractNum>
-  <w:abstractNum w:abstractNumId="34" w15:restartNumberingAfterBreak="0">
+  <w:abstractNum w:abstractNumId="35" w15:restartNumberingAfterBreak="0">
     <w:nsid w:val="70F12DF3"/>
     <w:multiLevelType w:val="multilevel"/>
     <w:tmpl w:val="11EAA22A"/>
@@ -6193,58 +6534,58 @@
     </w:lvl>
   </w:abstractNum>
   <w:num w:numId="1" w16cid:durableId="285739885">
+    <w:abstractNumId w:val="35"/>
+  </w:num>
+  <w:num w:numId="2" w16cid:durableId="464851539">
+    <w:abstractNumId w:val="15"/>
+  </w:num>
+  <w:num w:numId="3" w16cid:durableId="1536039654">
     <w:abstractNumId w:val="34"/>
   </w:num>
-  <w:num w:numId="2" w16cid:durableId="464851539">
+  <w:num w:numId="4" w16cid:durableId="1578053830">
+    <w:abstractNumId w:val="27"/>
+  </w:num>
+  <w:num w:numId="5" w16cid:durableId="136998024">
+    <w:abstractNumId w:val="18"/>
+  </w:num>
+  <w:num w:numId="6" w16cid:durableId="1050615892">
     <w:abstractNumId w:val="14"/>
   </w:num>
-  <w:num w:numId="3" w16cid:durableId="1536039654">
-    <w:abstractNumId w:val="33"/>
+  <w:num w:numId="7" w16cid:durableId="1204630889">
+    <w:abstractNumId w:val="17"/>
   </w:num>
-  <w:num w:numId="4" w16cid:durableId="1578053830">
+  <w:num w:numId="8" w16cid:durableId="436292915">
     <w:abstractNumId w:val="26"/>
   </w:num>
-  <w:num w:numId="5" w16cid:durableId="136998024">
-    <w:abstractNumId w:val="17"/>
-  </w:num>
-  <w:num w:numId="6" w16cid:durableId="1050615892">
-    <w:abstractNumId w:val="13"/>
-  </w:num>
-  <w:num w:numId="7" w16cid:durableId="1204630889">
-    <w:abstractNumId w:val="16"/>
-  </w:num>
-  <w:num w:numId="8" w16cid:durableId="436292915">
-    <w:abstractNumId w:val="25"/>
-  </w:num>
   <w:num w:numId="9" w16cid:durableId="1600606301">
-    <w:abstractNumId w:val="10"/>
+    <w:abstractNumId w:val="11"/>
   </w:num>
   <w:num w:numId="10" w16cid:durableId="1391198548">
     <w:abstractNumId w:val="1"/>
   </w:num>
   <w:num w:numId="11" w16cid:durableId="1037925698">
-    <w:abstractNumId w:val="18"/>
+    <w:abstractNumId w:val="19"/>
   </w:num>
   <w:num w:numId="12" w16cid:durableId="99029468">
-    <w:abstractNumId w:val="27"/>
+    <w:abstractNumId w:val="28"/>
   </w:num>
   <w:num w:numId="13" w16cid:durableId="1241866799">
+    <w:abstractNumId w:val="23"/>
+  </w:num>
+  <w:num w:numId="14" w16cid:durableId="862939518">
+    <w:abstractNumId w:val="33"/>
+  </w:num>
+  <w:num w:numId="15" w16cid:durableId="1201698925">
+    <w:abstractNumId w:val="16"/>
+  </w:num>
+  <w:num w:numId="16" w16cid:durableId="1152717653">
+    <w:abstractNumId w:val="29"/>
+  </w:num>
+  <w:num w:numId="17" w16cid:durableId="1935432480">
     <w:abstractNumId w:val="22"/>
   </w:num>
-  <w:num w:numId="14" w16cid:durableId="862939518">
-    <w:abstractNumId w:val="32"/>
-  </w:num>
-  <w:num w:numId="15" w16cid:durableId="1201698925">
-    <w:abstractNumId w:val="15"/>
-  </w:num>
-  <w:num w:numId="16" w16cid:durableId="1152717653">
-    <w:abstractNumId w:val="28"/>
-  </w:num>
-  <w:num w:numId="17" w16cid:durableId="1935432480">
-    <w:abstractNumId w:val="21"/>
-  </w:num>
   <w:num w:numId="18" w16cid:durableId="266474315">
-    <w:abstractNumId w:val="22"/>
+    <w:abstractNumId w:val="23"/>
     <w:lvlOverride w:ilvl="0">
       <w:startOverride w:val="1"/>
     </w:lvlOverride>
@@ -6259,51 +6600,54 @@
     <w:abstractNumId w:val="4"/>
   </w:num>
   <w:num w:numId="22" w16cid:durableId="1398046547">
-    <w:abstractNumId w:val="19"/>
+    <w:abstractNumId w:val="20"/>
   </w:num>
   <w:num w:numId="23" w16cid:durableId="136993179">
     <w:abstractNumId w:val="5"/>
   </w:num>
   <w:num w:numId="24" w16cid:durableId="419453069">
-    <w:abstractNumId w:val="29"/>
+    <w:abstractNumId w:val="30"/>
   </w:num>
   <w:num w:numId="25" w16cid:durableId="1842117123">
     <w:abstractNumId w:val="2"/>
   </w:num>
   <w:num w:numId="26" w16cid:durableId="1078483973">
-    <w:abstractNumId w:val="31"/>
+    <w:abstractNumId w:val="32"/>
   </w:num>
   <w:num w:numId="27" w16cid:durableId="367728742">
     <w:abstractNumId w:val="6"/>
   </w:num>
   <w:num w:numId="28" w16cid:durableId="1808744089">
-    <w:abstractNumId w:val="22"/>
+    <w:abstractNumId w:val="23"/>
   </w:num>
   <w:num w:numId="29" w16cid:durableId="287586866">
     <w:abstractNumId w:val="3"/>
   </w:num>
   <w:num w:numId="30" w16cid:durableId="1337996710">
-    <w:abstractNumId w:val="30"/>
+    <w:abstractNumId w:val="31"/>
   </w:num>
   <w:num w:numId="31" w16cid:durableId="1527252434">
     <w:abstractNumId w:val="0"/>
   </w:num>
   <w:num w:numId="32" w16cid:durableId="491484698">
-    <w:abstractNumId w:val="11"/>
+    <w:abstractNumId w:val="12"/>
   </w:num>
   <w:num w:numId="33" w16cid:durableId="724641486">
-    <w:abstractNumId w:val="23"/>
+    <w:abstractNumId w:val="24"/>
   </w:num>
   <w:num w:numId="34" w16cid:durableId="8877629">
-    <w:abstractNumId w:val="20"/>
+    <w:abstractNumId w:val="21"/>
   </w:num>
   <w:num w:numId="35" w16cid:durableId="1730494646">
-    <w:abstractNumId w:val="12"/>
+    <w:abstractNumId w:val="13"/>
   </w:num>
   <w:num w:numId="36" w16cid:durableId="1702708080">
-    <w:abstractNumId w:val="24"/>
+    <w:abstractNumId w:val="25"/>
   </w:num>
   <w:num w:numId="37" w16cid:durableId="441463742">
+    <w:abstractNumId w:val="10"/>
+  </w:num>
+  <w:num w:numId="38" w16cid:durableId="1246962850">
     <w:abstractNumId w:val="9"/>
   </w:num>
 </w:numbering>

</xml_diff>

<commit_message>
1 more time with NextSteps template
</commit_message>
<xml_diff>
--- a/docassemble/VTDivorce/data/templates/divorce_next_steps.docx
+++ b/docassemble/VTDivorce/data/templates/divorce_next_steps.docx
@@ -31,23 +31,13 @@
         </w:rPr>
         <w:t xml:space="preserve">divorce, </w:t>
       </w:r>
-      <w:proofErr w:type="gramStart"/>
       <w:r>
         <w:rPr>
           <w:rStyle w:val="Heading1Char"/>
           <w:b w:val="0"/>
           <w:bCs w:val="0"/>
         </w:rPr>
-        <w:t>separation</w:t>
-      </w:r>
-      <w:proofErr w:type="gramEnd"/>
-      <w:r>
-        <w:rPr>
-          <w:rStyle w:val="Heading1Char"/>
-          <w:b w:val="0"/>
-          <w:bCs w:val="0"/>
-        </w:rPr>
-        <w:t xml:space="preserve"> or </w:t>
+        <w:t xml:space="preserve">separation or </w:t>
       </w:r>
       <w:r>
         <w:rPr>
@@ -112,7 +102,6 @@
         </w:rPr>
         <w:t xml:space="preserve">divorce, </w:t>
       </w:r>
-      <w:proofErr w:type="gramStart"/>
       <w:r>
         <w:rPr>
           <w:rStyle w:val="Heading1Char"/>
@@ -122,19 +111,7 @@
           <w:sz w:val="28"/>
           <w:szCs w:val="28"/>
         </w:rPr>
-        <w:t>separation</w:t>
-      </w:r>
-      <w:proofErr w:type="gramEnd"/>
-      <w:r>
-        <w:rPr>
-          <w:rStyle w:val="Heading1Char"/>
-          <w:b w:val="0"/>
-          <w:bCs w:val="0"/>
-          <w:color w:val="auto"/>
-          <w:sz w:val="28"/>
-          <w:szCs w:val="28"/>
-        </w:rPr>
-        <w:t xml:space="preserve"> or </w:t>
+        <w:t xml:space="preserve">separation or </w:t>
       </w:r>
       <w:r>
         <w:rPr>
@@ -224,15 +201,7 @@
         <w:t xml:space="preserve"> </w:t>
       </w:r>
       <w:r>
-        <w:t xml:space="preserve">these </w:t>
-      </w:r>
-      <w:proofErr w:type="gramStart"/>
-      <w:r>
-        <w:t>4</w:t>
-      </w:r>
-      <w:proofErr w:type="gramEnd"/>
-      <w:r>
-        <w:t xml:space="preserve"> forms with </w:t>
+        <w:t xml:space="preserve">these 4 forms with </w:t>
       </w:r>
       <w:r>
         <w:t>the court:</w:t>
@@ -319,7 +288,13 @@
         <w:ind w:left="360"/>
       </w:pPr>
       <w:r>
-        <w:t>You may have other documents to submit with these forms. These may include copies of past protective orders, or forms with details about agreements with your spouse, including:</w:t>
+        <w:t xml:space="preserve">You may have other documents to submit with these forms. These may include copies of </w:t>
+      </w:r>
+      <w:r>
+        <w:t xml:space="preserve">RFA orders / </w:t>
+      </w:r>
+      <w:r>
+        <w:t>protective orders, or forms with details about agreements with your spouse, including:</w:t>
       </w:r>
     </w:p>
     <w:p>
@@ -331,15 +306,7 @@
         </w:numPr>
       </w:pPr>
       <w:r>
-        <w:t xml:space="preserve">Final Stipulation Property, Debt and Spousal Support (an agreement about property, </w:t>
-      </w:r>
-      <w:proofErr w:type="gramStart"/>
-      <w:r>
-        <w:t>debt</w:t>
-      </w:r>
-      <w:proofErr w:type="gramEnd"/>
-      <w:r>
-        <w:t xml:space="preserve"> and spousal support)      </w:t>
+        <w:t xml:space="preserve">Final Stipulation Property, Debt and Spousal Support (an agreement about property, debt and spousal support)      </w:t>
       </w:r>
     </w:p>
     <w:p>
@@ -754,11 +721,7 @@
         <w:t xml:space="preserve"> must</w:t>
       </w:r>
       <w:r>
-        <w:t xml:space="preserve"> </w:t>
-      </w:r>
-      <w:proofErr w:type="gramStart"/>
-      <w:r>
-        <w:t>be</w:t>
+        <w:t xml:space="preserve"> be</w:t>
       </w:r>
       <w:r>
         <w:t xml:space="preserve"> “serve</w:t>
@@ -767,11 +730,7 @@
         <w:t>d</w:t>
       </w:r>
       <w:r>
-        <w:t>”</w:t>
-      </w:r>
-      <w:proofErr w:type="gramEnd"/>
-      <w:r>
-        <w:t xml:space="preserve"> (sen</w:t>
+        <w:t>” (sen</w:t>
       </w:r>
       <w:r>
         <w:t>t</w:t>
@@ -827,15 +786,7 @@
         </w:numPr>
       </w:pPr>
       <w:r>
-        <w:t xml:space="preserve">You pay the costs of serving your spouse unless the court </w:t>
-      </w:r>
-      <w:proofErr w:type="gramStart"/>
-      <w:r>
-        <w:t>gave</w:t>
-      </w:r>
-      <w:proofErr w:type="gramEnd"/>
-      <w:r>
-        <w:t xml:space="preserve"> you a fee waiver.</w:t>
+        <w:t>You pay the costs of serving your spouse unless the court gave you a fee waiver.</w:t>
       </w:r>
     </w:p>
     <w:p>
@@ -887,23 +838,7 @@
         <w:ind w:left="360"/>
       </w:pPr>
       <w:r>
-        <w:t xml:space="preserve">Check your mail often for documents related to your case. If you </w:t>
-      </w:r>
-      <w:proofErr w:type="gramStart"/>
-      <w:r>
-        <w:t>agreed</w:t>
-      </w:r>
-      <w:proofErr w:type="gramEnd"/>
-      <w:r>
-        <w:t xml:space="preserve"> to </w:t>
-      </w:r>
-      <w:proofErr w:type="gramStart"/>
-      <w:r>
-        <w:t>be served</w:t>
-      </w:r>
-      <w:proofErr w:type="gramEnd"/>
-      <w:r>
-        <w:t xml:space="preserve"> by email, check </w:t>
+        <w:t xml:space="preserve">Check your mail often for documents related to your case. If you agreed to be served by email, check </w:t>
       </w:r>
       <w:r>
         <w:rPr>
@@ -1002,13 +937,8 @@
         </w:numPr>
         <w:ind w:left="360"/>
       </w:pPr>
-      <w:proofErr w:type="gramStart"/>
-      <w:r>
-        <w:t>Don’t</w:t>
-      </w:r>
-      <w:proofErr w:type="gramEnd"/>
-      <w:r>
-        <w:t xml:space="preserve"> agree to anything you are not comfortable with.  </w:t>
+      <w:r>
+        <w:t xml:space="preserve">Don’t agree to anything you are not comfortable with.  </w:t>
       </w:r>
     </w:p>
     <w:p>
@@ -1109,25 +1039,7 @@
           <w:szCs w:val="28"/>
           <w:lang w:val="en-US"/>
         </w:rPr>
-        <w:t xml:space="preserve">Usually, you get a signed final order the same day in court. If you have </w:t>
-      </w:r>
-      <w:proofErr w:type="gramStart"/>
-      <w:r>
-        <w:rPr>
-          <w:rFonts w:eastAsiaTheme="minorHAnsi"/>
-          <w:szCs w:val="28"/>
-          <w:lang w:val="en-US"/>
-        </w:rPr>
-        <w:t>a remote</w:t>
-      </w:r>
-      <w:proofErr w:type="gramEnd"/>
-      <w:r>
-        <w:rPr>
-          <w:rFonts w:eastAsiaTheme="minorHAnsi"/>
-          <w:szCs w:val="28"/>
-          <w:lang w:val="en-US"/>
-        </w:rPr>
-        <w:t xml:space="preserve"> hearing, it may take longer. </w:t>
+        <w:t xml:space="preserve">Usually, you get a signed final order the same day in court. If you have a remote hearing, it may take longer. </w:t>
       </w:r>
     </w:p>
     <w:p>
@@ -1297,25 +1209,7 @@
           <w:szCs w:val="28"/>
           <w:lang w:val="en-US"/>
         </w:rPr>
-        <w:t xml:space="preserve">ractice for your hearing. In </w:t>
-      </w:r>
-      <w:proofErr w:type="gramStart"/>
-      <w:r>
-        <w:rPr>
-          <w:rFonts w:eastAsiaTheme="minorHAnsi"/>
-          <w:szCs w:val="28"/>
-          <w:lang w:val="en-US"/>
-        </w:rPr>
-        <w:t>many</w:t>
-      </w:r>
-      <w:proofErr w:type="gramEnd"/>
-      <w:r>
-        <w:rPr>
-          <w:rFonts w:eastAsiaTheme="minorHAnsi"/>
-          <w:szCs w:val="28"/>
-          <w:lang w:val="en-US"/>
-        </w:rPr>
-        <w:t xml:space="preserve"> cases, the court will decide based</w:t>
+        <w:t>ractice for your hearing. In many cases, the court will decide based</w:t>
       </w:r>
       <w:r>
         <w:rPr>
@@ -1381,25 +1275,7 @@
           <w:szCs w:val="28"/>
           <w:lang w:val="en-US"/>
         </w:rPr>
-        <w:t xml:space="preserve">ring </w:t>
-      </w:r>
-      <w:proofErr w:type="gramStart"/>
-      <w:r>
-        <w:rPr>
-          <w:rFonts w:eastAsiaTheme="minorHAnsi"/>
-          <w:szCs w:val="28"/>
-          <w:lang w:val="en-US"/>
-        </w:rPr>
-        <w:t>3</w:t>
-      </w:r>
-      <w:proofErr w:type="gramEnd"/>
-      <w:r>
-        <w:rPr>
-          <w:rFonts w:eastAsiaTheme="minorHAnsi"/>
-          <w:szCs w:val="28"/>
-          <w:lang w:val="en-US"/>
-        </w:rPr>
-        <w:t xml:space="preserve"> copies with you. If you </w:t>
+        <w:t xml:space="preserve">ring 3 copies with you. If you </w:t>
       </w:r>
       <w:r>
         <w:rPr>
@@ -1674,43 +1550,7 @@
           <w:szCs w:val="28"/>
           <w:lang w:val="en-US"/>
         </w:rPr>
-        <w:t xml:space="preserve"> and you </w:t>
-      </w:r>
-      <w:proofErr w:type="gramStart"/>
-      <w:r>
-        <w:rPr>
-          <w:rFonts w:eastAsiaTheme="minorHAnsi"/>
-          <w:szCs w:val="28"/>
-          <w:lang w:val="en-US"/>
-        </w:rPr>
-        <w:t>can’t</w:t>
-      </w:r>
-      <w:proofErr w:type="gramEnd"/>
-      <w:r>
-        <w:rPr>
-          <w:rFonts w:eastAsiaTheme="minorHAnsi"/>
-          <w:szCs w:val="28"/>
-          <w:lang w:val="en-US"/>
-        </w:rPr>
-        <w:t xml:space="preserve"> work it out with your ex-spouse. You may file a motion with the court to get your ex-spouse to follow the order. These </w:t>
-      </w:r>
-      <w:proofErr w:type="gramStart"/>
-      <w:r>
-        <w:rPr>
-          <w:rFonts w:eastAsiaTheme="minorHAnsi"/>
-          <w:szCs w:val="28"/>
-          <w:lang w:val="en-US"/>
-        </w:rPr>
-        <w:t>are called</w:t>
-      </w:r>
-      <w:proofErr w:type="gramEnd"/>
-      <w:r>
-        <w:rPr>
-          <w:rFonts w:eastAsiaTheme="minorHAnsi"/>
-          <w:szCs w:val="28"/>
-          <w:lang w:val="en-US"/>
-        </w:rPr>
-        <w:t xml:space="preserve"> “motions to enforce.” </w:t>
+        <w:t xml:space="preserve"> and you can’t work it out with your ex-spouse. You may file a motion with the court to get your ex-spouse to follow the order. These are called “motions to enforce.” </w:t>
       </w:r>
     </w:p>
     <w:p>

</xml_diff>

<commit_message>
updated Next Steps doc after meeting with J
</commit_message>
<xml_diff>
--- a/docassemble/VTDivorce/data/templates/divorce_next_steps.docx
+++ b/docassemble/VTDivorce/data/templates/divorce_next_steps.docx
@@ -31,13 +31,23 @@
         </w:rPr>
         <w:t xml:space="preserve">divorce, </w:t>
       </w:r>
+      <w:proofErr w:type="gramStart"/>
       <w:r>
         <w:rPr>
           <w:rStyle w:val="Heading1Char"/>
           <w:b w:val="0"/>
           <w:bCs w:val="0"/>
         </w:rPr>
-        <w:t xml:space="preserve">separation or </w:t>
+        <w:t>separation</w:t>
+      </w:r>
+      <w:proofErr w:type="gramEnd"/>
+      <w:r>
+        <w:rPr>
+          <w:rStyle w:val="Heading1Char"/>
+          <w:b w:val="0"/>
+          <w:bCs w:val="0"/>
+        </w:rPr>
+        <w:t xml:space="preserve"> or </w:t>
       </w:r>
       <w:r>
         <w:rPr>
@@ -102,6 +112,7 @@
         </w:rPr>
         <w:t xml:space="preserve">divorce, </w:t>
       </w:r>
+      <w:proofErr w:type="gramStart"/>
       <w:r>
         <w:rPr>
           <w:rStyle w:val="Heading1Char"/>
@@ -111,8 +122,9 @@
           <w:sz w:val="28"/>
           <w:szCs w:val="28"/>
         </w:rPr>
-        <w:t xml:space="preserve">separation or </w:t>
-      </w:r>
+        <w:t>separation</w:t>
+      </w:r>
+      <w:proofErr w:type="gramEnd"/>
       <w:r>
         <w:rPr>
           <w:rStyle w:val="Heading1Char"/>
@@ -122,7 +134,7 @@
           <w:sz w:val="28"/>
           <w:szCs w:val="28"/>
         </w:rPr>
-        <w:t xml:space="preserve">civil union </w:t>
+        <w:t xml:space="preserve"> or </w:t>
       </w:r>
       <w:r>
         <w:rPr>
@@ -133,6 +145,17 @@
           <w:sz w:val="28"/>
           <w:szCs w:val="28"/>
         </w:rPr>
+        <w:t xml:space="preserve">civil union </w:t>
+      </w:r>
+      <w:r>
+        <w:rPr>
+          <w:rStyle w:val="Heading1Char"/>
+          <w:b w:val="0"/>
+          <w:bCs w:val="0"/>
+          <w:color w:val="auto"/>
+          <w:sz w:val="28"/>
+          <w:szCs w:val="28"/>
+        </w:rPr>
         <w:t xml:space="preserve">dissolution </w:t>
       </w:r>
       <w:r>
@@ -236,9 +259,11 @@
       <w:r>
         <w:t xml:space="preserve">these </w:t>
       </w:r>
+      <w:proofErr w:type="gramStart"/>
       <w:r>
         <w:t>5</w:t>
       </w:r>
+      <w:proofErr w:type="gramEnd"/>
       <w:r>
         <w:t xml:space="preserve"> forms with </w:t>
       </w:r>
@@ -357,7 +382,15 @@
         </w:numPr>
       </w:pPr>
       <w:r>
-        <w:t xml:space="preserve">Final Stipulation Property, Debt and Spousal Support (an agreement about property, debt and spousal support)      </w:t>
+        <w:t xml:space="preserve">Final Stipulation Property, Debt and Spousal Support (an agreement about property, </w:t>
+      </w:r>
+      <w:proofErr w:type="gramStart"/>
+      <w:r>
+        <w:t>debt</w:t>
+      </w:r>
+      <w:proofErr w:type="gramEnd"/>
+      <w:r>
+        <w:t xml:space="preserve"> and spousal support)      </w:t>
       </w:r>
     </w:p>
     <w:p>
@@ -622,17 +655,15 @@
           <w:b/>
           <w:bCs/>
         </w:rPr>
-        <w:t xml:space="preserve"> </w:t>
-      </w:r>
-      <w:proofErr w:type="spellStart"/>
+        <w:t xml:space="preserve"> address_county </w:t>
+      </w:r>
       <w:r>
         <w:rPr>
           <w:b/>
           <w:bCs/>
         </w:rPr>
-        <w:t>address_county</w:t>
-      </w:r>
-      <w:proofErr w:type="spellEnd"/>
+        <w:t>}}</w:t>
+      </w:r>
       <w:r>
         <w:rPr>
           <w:b/>
@@ -645,125 +676,63 @@
           <w:b/>
           <w:bCs/>
         </w:rPr>
-        <w:t>}}</w:t>
+        <w:t>{{</w:t>
       </w:r>
       <w:r>
         <w:rPr>
           <w:b/>
           <w:bCs/>
         </w:rPr>
-        <w:t xml:space="preserve"> </w:t>
+        <w:t xml:space="preserve"> division </w:t>
       </w:r>
       <w:r>
         <w:rPr>
           <w:b/>
           <w:bCs/>
         </w:rPr>
-        <w:t>{{</w:t>
+        <w:t>}}</w:t>
       </w:r>
       <w:r>
         <w:rPr>
           <w:b/>
           <w:bCs/>
         </w:rPr>
-        <w:t xml:space="preserve"> division </w:t>
+        <w:br/>
       </w:r>
       <w:r>
         <w:rPr>
           <w:b/>
           <w:bCs/>
         </w:rPr>
-        <w:t>}}</w:t>
+        <w:t>{{</w:t>
       </w:r>
       <w:r>
         <w:rPr>
           <w:b/>
           <w:bCs/>
         </w:rPr>
-        <w:br/>
+        <w:t xml:space="preserve"> name </w:t>
       </w:r>
       <w:r>
         <w:rPr>
           <w:b/>
           <w:bCs/>
         </w:rPr>
-        <w:t>{{</w:t>
-      </w:r>
-      <w:r>
-        <w:rPr>
-          <w:b/>
-          <w:bCs/>
-        </w:rPr>
-        <w:t xml:space="preserve"> name </w:t>
-      </w:r>
-      <w:r>
-        <w:rPr>
-          <w:b/>
-          <w:bCs/>
-        </w:rPr>
         <w:t>}}</w:t>
       </w:r>
       <w:r>
         <w:br/>
       </w:r>
       <w:r>
-        <w:t xml:space="preserve">{{ </w:t>
-      </w:r>
-      <w:proofErr w:type="spellStart"/>
-      <w:r>
-        <w:t>address_address</w:t>
-      </w:r>
-      <w:proofErr w:type="spellEnd"/>
-      <w:r>
-        <w:t xml:space="preserve"> }} {{ </w:t>
-      </w:r>
-      <w:proofErr w:type="spellStart"/>
-      <w:r>
-        <w:t>address_unit</w:t>
-      </w:r>
-      <w:proofErr w:type="spellEnd"/>
-      <w:r>
-        <w:t xml:space="preserve"> }}</w:t>
+        <w:t>{{ address_address }} {{ address_unit }}</w:t>
       </w:r>
       <w:r>
         <w:br/>
-        <w:t xml:space="preserve">{{ </w:t>
-      </w:r>
-      <w:proofErr w:type="spellStart"/>
-      <w:r>
-        <w:t>address_city</w:t>
-      </w:r>
-      <w:proofErr w:type="spellEnd"/>
-      <w:r>
-        <w:t xml:space="preserve"> }}, {{ </w:t>
-      </w:r>
-      <w:proofErr w:type="spellStart"/>
-      <w:r>
-        <w:t>address_state</w:t>
-      </w:r>
-      <w:proofErr w:type="spellEnd"/>
-      <w:r>
-        <w:t xml:space="preserve"> }} {{ </w:t>
-      </w:r>
-      <w:proofErr w:type="spellStart"/>
-      <w:r>
-        <w:t>address_zip</w:t>
-      </w:r>
-      <w:proofErr w:type="spellEnd"/>
-      <w:r>
-        <w:t xml:space="preserve"> }}</w:t>
+        <w:t>{{ address_city }}, {{ address_state }} {{ address_zip }}</w:t>
       </w:r>
       <w:r>
         <w:br/>
-        <w:t xml:space="preserve">{% if </w:t>
-      </w:r>
-      <w:proofErr w:type="spellStart"/>
-      <w:r>
-        <w:t>arbitrary_attribute</w:t>
-      </w:r>
-      <w:proofErr w:type="spellEnd"/>
-      <w:r>
-        <w:t xml:space="preserve"> %}</w:t>
+        <w:t>{% if arbitrary_attribute %}</w:t>
       </w:r>
       <w:r>
         <w:br/>
@@ -771,15 +740,7 @@
       </w:r>
       <w:r>
         <w:br/>
-        <w:t xml:space="preserve">{{ </w:t>
-      </w:r>
-      <w:proofErr w:type="spellStart"/>
-      <w:r>
-        <w:t>arbitrary_attribute</w:t>
-      </w:r>
-      <w:proofErr w:type="spellEnd"/>
-      <w:r>
-        <w:t xml:space="preserve"> }}</w:t>
+        <w:t>{{ arbitrary_attribute }}</w:t>
       </w:r>
       <w:r>
         <w:br/>
@@ -843,7 +804,11 @@
         <w:t xml:space="preserve"> must</w:t>
       </w:r>
       <w:r>
-        <w:t xml:space="preserve"> be</w:t>
+        <w:t xml:space="preserve"> </w:t>
+      </w:r>
+      <w:proofErr w:type="gramStart"/>
+      <w:r>
+        <w:t>be</w:t>
       </w:r>
       <w:r>
         <w:t xml:space="preserve"> “serve</w:t>
@@ -852,7 +817,11 @@
         <w:t>d</w:t>
       </w:r>
       <w:r>
-        <w:t>” (sen</w:t>
+        <w:t>”</w:t>
+      </w:r>
+      <w:proofErr w:type="gramEnd"/>
+      <w:r>
+        <w:t xml:space="preserve"> (sen</w:t>
       </w:r>
       <w:r>
         <w:t>t</w:t>
@@ -966,7 +935,23 @@
         <w:ind w:left="360"/>
       </w:pPr>
       <w:r>
-        <w:t xml:space="preserve">Check your mail often for documents related to your case. If you agreed to be served by email, check </w:t>
+        <w:t xml:space="preserve">Check your mail often for documents related to your case. If you </w:t>
+      </w:r>
+      <w:proofErr w:type="gramStart"/>
+      <w:r>
+        <w:t>agreed</w:t>
+      </w:r>
+      <w:proofErr w:type="gramEnd"/>
+      <w:r>
+        <w:t xml:space="preserve"> to </w:t>
+      </w:r>
+      <w:proofErr w:type="gramStart"/>
+      <w:r>
+        <w:t>be served</w:t>
+      </w:r>
+      <w:proofErr w:type="gramEnd"/>
+      <w:r>
+        <w:t xml:space="preserve"> by email, check </w:t>
       </w:r>
       <w:r>
         <w:rPr>
@@ -1002,7 +987,13 @@
         <w:ind w:left="360"/>
       </w:pPr>
       <w:r>
-        <w:t xml:space="preserve">If you are representing yourself, you will need to take a course. </w:t>
+        <w:t>If you have minor children, you will need to take a course</w:t>
+      </w:r>
+      <w:r>
+        <w:t xml:space="preserve"> called</w:t>
+      </w:r>
+      <w:r>
+        <w:t xml:space="preserve"> Coping with Separation and Divorce.</w:t>
       </w:r>
     </w:p>
     <w:p>
@@ -1015,13 +1006,17 @@
         <w:ind w:left="360"/>
       </w:pPr>
       <w:r>
-        <w:t>If you have minor children, you will need to take a course</w:t>
-      </w:r>
-      <w:r>
-        <w:t xml:space="preserve"> called</w:t>
-      </w:r>
-      <w:r>
-        <w:t xml:space="preserve"> Coping with Separation and Divorce.</w:t>
+        <w:t xml:space="preserve">Depending on what you agreed on in the Case Manager Conference and what comes up in your lives, you may </w:t>
+      </w:r>
+      <w:r>
+        <w:lastRenderedPageBreak/>
+        <w:t>need to have status conference</w:t>
+      </w:r>
+      <w:r>
+        <w:t>s</w:t>
+      </w:r>
+      <w:r>
+        <w:t xml:space="preserve"> or hearings to create a temporary order. </w:t>
       </w:r>
     </w:p>
     <w:p>
@@ -1034,17 +1029,13 @@
         <w:ind w:left="360"/>
       </w:pPr>
       <w:r>
-        <w:t xml:space="preserve">Depending on what you agreed on in the Case Manager Conference and </w:t>
-      </w:r>
-      <w:r>
-        <w:lastRenderedPageBreak/>
-        <w:t>what comes up in your lives, you may need to have status conference</w:t>
-      </w:r>
-      <w:r>
-        <w:t>s</w:t>
-      </w:r>
-      <w:r>
-        <w:t xml:space="preserve"> or hearings to create a temporary order. </w:t>
+        <w:t xml:space="preserve">You, your spouse, or the judge can ask for the case to go to mediation or </w:t>
+      </w:r>
+      <w:r>
+        <w:t xml:space="preserve">to </w:t>
+      </w:r>
+      <w:r>
+        <w:t>meet with a parent coordinator.</w:t>
       </w:r>
     </w:p>
     <w:p>
@@ -1056,14 +1047,51 @@
         </w:numPr>
         <w:ind w:left="360"/>
       </w:pPr>
-      <w:r>
-        <w:t xml:space="preserve">You, your spouse, or the judge can ask for the case to go to mediation or </w:t>
-      </w:r>
-      <w:r>
-        <w:t xml:space="preserve">to </w:t>
-      </w:r>
-      <w:r>
-        <w:t>meet with a parent coordinator.</w:t>
+      <w:proofErr w:type="gramStart"/>
+      <w:r>
+        <w:t>Don’t</w:t>
+      </w:r>
+      <w:proofErr w:type="gramEnd"/>
+      <w:r>
+        <w:t xml:space="preserve"> agree to anything you are not comfortable with.  </w:t>
+      </w:r>
+    </w:p>
+    <w:p>
+      <w:pPr>
+        <w:pStyle w:val="Heading2"/>
+      </w:pPr>
+      <w:r>
+        <w:t xml:space="preserve">Go to </w:t>
+      </w:r>
+      <w:r>
+        <w:t>f</w:t>
+      </w:r>
+      <w:r>
+        <w:t xml:space="preserve">inal </w:t>
+      </w:r>
+      <w:r>
+        <w:t>h</w:t>
+      </w:r>
+      <w:r>
+        <w:t xml:space="preserve">earing and </w:t>
+      </w:r>
+      <w:r>
+        <w:t>g</w:t>
+      </w:r>
+      <w:r>
+        <w:t xml:space="preserve">et a </w:t>
+      </w:r>
+      <w:r>
+        <w:t>d</w:t>
+      </w:r>
+      <w:r>
+        <w:t xml:space="preserve">ivorce </w:t>
+      </w:r>
+      <w:r>
+        <w:t>o</w:t>
+      </w:r>
+      <w:r>
+        <w:t xml:space="preserve">rder </w:t>
       </w:r>
     </w:p>
     <w:p>
@@ -1076,45 +1104,18 @@
         <w:ind w:left="360"/>
       </w:pPr>
       <w:r>
-        <w:t xml:space="preserve">Don’t agree to anything you are not comfortable with.  </w:t>
-      </w:r>
-    </w:p>
-    <w:p>
-      <w:pPr>
-        <w:pStyle w:val="Heading2"/>
-      </w:pPr>
-      <w:r>
-        <w:t xml:space="preserve">Go to </w:t>
-      </w:r>
-      <w:r>
-        <w:t>f</w:t>
-      </w:r>
-      <w:r>
-        <w:t xml:space="preserve">inal </w:t>
-      </w:r>
-      <w:r>
-        <w:t>h</w:t>
-      </w:r>
-      <w:r>
-        <w:t xml:space="preserve">earing and </w:t>
-      </w:r>
-      <w:r>
-        <w:t>g</w:t>
-      </w:r>
-      <w:r>
-        <w:t xml:space="preserve">et a </w:t>
-      </w:r>
-      <w:r>
-        <w:t>d</w:t>
-      </w:r>
-      <w:r>
-        <w:t xml:space="preserve">ivorce </w:t>
-      </w:r>
-      <w:r>
-        <w:t>o</w:t>
-      </w:r>
-      <w:r>
-        <w:t xml:space="preserve">rder </w:t>
+        <w:t xml:space="preserve">At the final hearing, the judge will confirm </w:t>
+      </w:r>
+      <w:r>
+        <w:t xml:space="preserve">that you meet the requirements to get a divorce, </w:t>
+      </w:r>
+      <w:proofErr w:type="gramStart"/>
+      <w:r>
+        <w:t>separation</w:t>
+      </w:r>
+      <w:proofErr w:type="gramEnd"/>
+      <w:r>
+        <w:t xml:space="preserve"> or dissolution.</w:t>
       </w:r>
     </w:p>
     <w:p>
@@ -1168,7 +1169,25 @@
           <w:szCs w:val="28"/>
           <w:lang w:val="en-US"/>
         </w:rPr>
-        <w:t xml:space="preserve">Usually, you get a signed final order the same day in court. If you have a remote hearing, it may take longer. </w:t>
+        <w:t xml:space="preserve">A </w:t>
+      </w:r>
+      <w:r>
+        <w:rPr>
+          <w:rFonts w:eastAsiaTheme="minorHAnsi"/>
+          <w:b/>
+          <w:bCs/>
+          <w:szCs w:val="28"/>
+          <w:lang w:val="en-US"/>
+        </w:rPr>
+        <w:t>contested</w:t>
+      </w:r>
+      <w:r>
+        <w:rPr>
+          <w:rFonts w:eastAsiaTheme="minorHAnsi"/>
+          <w:szCs w:val="28"/>
+          <w:lang w:val="en-US"/>
+        </w:rPr>
+        <w:t xml:space="preserve"> final hearing happens when you and your spouse could not agree about one or more areas in the case. This could be about your money, property and debts, your parenting plan, or child support – or all of these. </w:t>
       </w:r>
     </w:p>
     <w:p>
@@ -1186,25 +1205,7 @@
           <w:szCs w:val="28"/>
           <w:lang w:val="en-US"/>
         </w:rPr>
-        <w:t xml:space="preserve">A </w:t>
-      </w:r>
-      <w:r>
-        <w:rPr>
-          <w:rFonts w:eastAsiaTheme="minorHAnsi"/>
-          <w:b/>
-          <w:bCs/>
-          <w:szCs w:val="28"/>
-          <w:lang w:val="en-US"/>
-        </w:rPr>
-        <w:t>contested</w:t>
-      </w:r>
-      <w:r>
-        <w:rPr>
-          <w:rFonts w:eastAsiaTheme="minorHAnsi"/>
-          <w:szCs w:val="28"/>
-          <w:lang w:val="en-US"/>
-        </w:rPr>
-        <w:t xml:space="preserve"> final hearing happens when you and your spouse could not agree about one or more areas in the case. This could be about your money, property and debts, your parenting plan, or child support – or all of these. </w:t>
+        <w:t xml:space="preserve">If you know or think there will be a contested final hearing, you should get legal help. </w:t>
       </w:r>
     </w:p>
     <w:p>
@@ -1222,7 +1223,95 @@
           <w:szCs w:val="28"/>
           <w:lang w:val="en-US"/>
         </w:rPr>
-        <w:t xml:space="preserve">If you know or think there will be a contested final hearing, you should get legal help. </w:t>
+        <w:t>A contested final hearing means that you will have to answer questions from the judge and your spouse (or their lawyer). You will also get to ask your spouse questions. I</w:t>
+      </w:r>
+      <w:r>
+        <w:rPr>
+          <w:rFonts w:eastAsiaTheme="minorHAnsi"/>
+          <w:szCs w:val="28"/>
+          <w:lang w:val="en-US"/>
+        </w:rPr>
+        <w:t>n</w:t>
+      </w:r>
+      <w:r>
+        <w:rPr>
+          <w:rFonts w:eastAsiaTheme="minorHAnsi"/>
+          <w:szCs w:val="28"/>
+          <w:lang w:val="en-US"/>
+        </w:rPr>
+        <w:t xml:space="preserve"> the hearing, </w:t>
+      </w:r>
+      <w:r>
+        <w:rPr>
+          <w:rFonts w:eastAsiaTheme="minorHAnsi"/>
+          <w:szCs w:val="28"/>
+          <w:lang w:val="en-US"/>
+        </w:rPr>
+        <w:t>only s</w:t>
+      </w:r>
+      <w:r>
+        <w:rPr>
+          <w:rFonts w:eastAsiaTheme="minorHAnsi"/>
+          <w:szCs w:val="28"/>
+          <w:lang w:val="en-US"/>
+        </w:rPr>
+        <w:t xml:space="preserve">peak </w:t>
+      </w:r>
+      <w:r>
+        <w:rPr>
+          <w:rFonts w:eastAsiaTheme="minorHAnsi"/>
+          <w:szCs w:val="28"/>
+          <w:lang w:val="en-US"/>
+        </w:rPr>
+        <w:t>when</w:t>
+      </w:r>
+      <w:r>
+        <w:rPr>
+          <w:rFonts w:eastAsiaTheme="minorHAnsi"/>
+          <w:szCs w:val="28"/>
+          <w:lang w:val="en-US"/>
+        </w:rPr>
+        <w:t xml:space="preserve"> the judge tells you it is your turn. </w:t>
+      </w:r>
+      <w:r>
+        <w:rPr>
+          <w:rFonts w:eastAsiaTheme="minorHAnsi"/>
+          <w:szCs w:val="28"/>
+          <w:lang w:val="en-US"/>
+        </w:rPr>
+        <w:t>Prepare</w:t>
+      </w:r>
+      <w:r>
+        <w:rPr>
+          <w:rFonts w:eastAsiaTheme="minorHAnsi"/>
+          <w:szCs w:val="28"/>
+          <w:lang w:val="en-US"/>
+        </w:rPr>
+        <w:t xml:space="preserve"> by reviewing whatever part of your case is going to be </w:t>
+      </w:r>
+      <w:r>
+        <w:rPr>
+          <w:rFonts w:eastAsiaTheme="minorHAnsi"/>
+          <w:szCs w:val="28"/>
+          <w:lang w:val="en-US"/>
+        </w:rPr>
+        <w:t>“contested</w:t>
+      </w:r>
+      <w:r>
+        <w:rPr>
+          <w:rFonts w:eastAsiaTheme="minorHAnsi"/>
+          <w:szCs w:val="28"/>
+          <w:lang w:val="en-US"/>
+        </w:rPr>
+        <w:t>.</w:t>
+      </w:r>
+      <w:r>
+        <w:rPr>
+          <w:rFonts w:eastAsiaTheme="minorHAnsi"/>
+          <w:szCs w:val="28"/>
+          <w:lang w:val="en-US"/>
+        </w:rPr>
+        <w:t xml:space="preserve">” </w:t>
       </w:r>
     </w:p>
     <w:p>
@@ -1240,7 +1329,7 @@
           <w:szCs w:val="28"/>
           <w:lang w:val="en-US"/>
         </w:rPr>
-        <w:t>A contested final hearing means that you will have to answer questions from the judge and your spouse (or their lawyer). You will also get to ask your spouse questions. I</w:t>
+        <w:t>P</w:t>
       </w:r>
       <w:r>
         <w:rPr>
@@ -1248,23 +1337,25 @@
           <w:szCs w:val="28"/>
           <w:lang w:val="en-US"/>
         </w:rPr>
-        <w:t>n</w:t>
-      </w:r>
+        <w:t xml:space="preserve">ractice for your hearing. In </w:t>
+      </w:r>
+      <w:proofErr w:type="gramStart"/>
       <w:r>
         <w:rPr>
           <w:rFonts w:eastAsiaTheme="minorHAnsi"/>
           <w:szCs w:val="28"/>
           <w:lang w:val="en-US"/>
         </w:rPr>
-        <w:t xml:space="preserve"> the hearing, </w:t>
-      </w:r>
+        <w:t>many</w:t>
+      </w:r>
+      <w:proofErr w:type="gramEnd"/>
       <w:r>
         <w:rPr>
           <w:rFonts w:eastAsiaTheme="minorHAnsi"/>
           <w:szCs w:val="28"/>
           <w:lang w:val="en-US"/>
         </w:rPr>
-        <w:t>only s</w:t>
+        <w:t xml:space="preserve"> cases, the court will decide based</w:t>
       </w:r>
       <w:r>
         <w:rPr>
@@ -1272,63 +1363,7 @@
           <w:szCs w:val="28"/>
           <w:lang w:val="en-US"/>
         </w:rPr>
-        <w:t xml:space="preserve">peak </w:t>
-      </w:r>
-      <w:r>
-        <w:rPr>
-          <w:rFonts w:eastAsiaTheme="minorHAnsi"/>
-          <w:szCs w:val="28"/>
-          <w:lang w:val="en-US"/>
-        </w:rPr>
-        <w:t>when</w:t>
-      </w:r>
-      <w:r>
-        <w:rPr>
-          <w:rFonts w:eastAsiaTheme="minorHAnsi"/>
-          <w:szCs w:val="28"/>
-          <w:lang w:val="en-US"/>
-        </w:rPr>
-        <w:t xml:space="preserve"> the judge tells you it is your turn. </w:t>
-      </w:r>
-      <w:r>
-        <w:rPr>
-          <w:rFonts w:eastAsiaTheme="minorHAnsi"/>
-          <w:szCs w:val="28"/>
-          <w:lang w:val="en-US"/>
-        </w:rPr>
-        <w:t>Prepare</w:t>
-      </w:r>
-      <w:r>
-        <w:rPr>
-          <w:rFonts w:eastAsiaTheme="minorHAnsi"/>
-          <w:szCs w:val="28"/>
-          <w:lang w:val="en-US"/>
-        </w:rPr>
-        <w:t xml:space="preserve"> by reviewing whatever part of your case is going to be </w:t>
-      </w:r>
-      <w:r>
-        <w:rPr>
-          <w:rFonts w:eastAsiaTheme="minorHAnsi"/>
-          <w:szCs w:val="28"/>
-          <w:lang w:val="en-US"/>
-        </w:rPr>
-        <w:t>“contested</w:t>
-      </w:r>
-      <w:r>
-        <w:rPr>
-          <w:rFonts w:eastAsiaTheme="minorHAnsi"/>
-          <w:szCs w:val="28"/>
-          <w:lang w:val="en-US"/>
-        </w:rPr>
-        <w:t>.</w:t>
-      </w:r>
-      <w:r>
-        <w:rPr>
-          <w:rFonts w:eastAsiaTheme="minorHAnsi"/>
-          <w:szCs w:val="28"/>
-          <w:lang w:val="en-US"/>
-        </w:rPr>
-        <w:t xml:space="preserve">” </w:t>
+        <w:t xml:space="preserve"> on testimony from you and your spouse. </w:t>
       </w:r>
     </w:p>
     <w:p>
@@ -1346,7 +1381,7 @@
           <w:szCs w:val="28"/>
           <w:lang w:val="en-US"/>
         </w:rPr>
-        <w:t>P</w:t>
+        <w:t>Sometimes you may have other kinds of evidence (“exhibits”) like texts, photos, or medical records t</w:t>
       </w:r>
       <w:r>
         <w:rPr>
@@ -1354,7 +1389,7 @@
           <w:szCs w:val="28"/>
           <w:lang w:val="en-US"/>
         </w:rPr>
-        <w:t>ractice for your hearing. In many cases, the court will decide based</w:t>
+        <w:t>o</w:t>
       </w:r>
       <w:r>
         <w:rPr>
@@ -1362,25 +1397,15 @@
           <w:szCs w:val="28"/>
           <w:lang w:val="en-US"/>
         </w:rPr>
-        <w:t xml:space="preserve"> on testimony from you and your spouse. </w:t>
-      </w:r>
-    </w:p>
-    <w:p>
-      <w:pPr>
-        <w:pStyle w:val="ListParagraph"/>
-        <w:numPr>
-          <w:ilvl w:val="0"/>
-          <w:numId w:val="20"/>
-        </w:numPr>
-        <w:ind w:left="360"/>
-      </w:pPr>
+        <w:t xml:space="preserve"> share with the court before your hearing. Be sure to talk about them at the </w:t>
+      </w:r>
       <w:r>
         <w:rPr>
           <w:rFonts w:eastAsiaTheme="minorHAnsi"/>
           <w:szCs w:val="28"/>
           <w:lang w:val="en-US"/>
         </w:rPr>
-        <w:t>Sometimes you may have other kinds of evidence (“exhibits”) like texts, photos, or medical records t</w:t>
+        <w:t xml:space="preserve">hearing. </w:t>
       </w:r>
       <w:r>
         <w:rPr>
@@ -1388,7 +1413,7 @@
           <w:szCs w:val="28"/>
           <w:lang w:val="en-US"/>
         </w:rPr>
-        <w:t>o</w:t>
+        <w:t>B</w:t>
       </w:r>
       <w:r>
         <w:rPr>
@@ -1396,31 +1421,25 @@
           <w:szCs w:val="28"/>
           <w:lang w:val="en-US"/>
         </w:rPr>
-        <w:t xml:space="preserve"> share with the court before your hearing. Be sure to talk about them at the </w:t>
-      </w:r>
+        <w:t xml:space="preserve">ring </w:t>
+      </w:r>
+      <w:proofErr w:type="gramStart"/>
       <w:r>
         <w:rPr>
           <w:rFonts w:eastAsiaTheme="minorHAnsi"/>
           <w:szCs w:val="28"/>
           <w:lang w:val="en-US"/>
         </w:rPr>
-        <w:t xml:space="preserve">hearing. </w:t>
-      </w:r>
+        <w:t>3</w:t>
+      </w:r>
+      <w:proofErr w:type="gramEnd"/>
       <w:r>
         <w:rPr>
           <w:rFonts w:eastAsiaTheme="minorHAnsi"/>
           <w:szCs w:val="28"/>
           <w:lang w:val="en-US"/>
         </w:rPr>
-        <w:t>B</w:t>
-      </w:r>
-      <w:r>
-        <w:rPr>
-          <w:rFonts w:eastAsiaTheme="minorHAnsi"/>
-          <w:szCs w:val="28"/>
-          <w:lang w:val="en-US"/>
-        </w:rPr>
-        <w:t xml:space="preserve">ring 3 copies with you. If you </w:t>
+        <w:t xml:space="preserve"> copies with you. If you </w:t>
       </w:r>
       <w:r>
         <w:rPr>
@@ -1657,7 +1676,31 @@
           <w:szCs w:val="28"/>
           <w:lang w:val="en-US"/>
         </w:rPr>
-        <w:t>Your divorce becomes final 90 days after the final order unless you agreed to “waive” (give up) the “nisi period.”</w:t>
+        <w:t xml:space="preserve">Your divorce becomes final 90 days after the final order unless </w:t>
+      </w:r>
+      <w:r>
+        <w:rPr>
+          <w:rFonts w:eastAsiaTheme="minorHAnsi"/>
+          <w:szCs w:val="28"/>
+          <w:lang w:val="en-US"/>
+        </w:rPr>
+        <w:t xml:space="preserve">the judge allows </w:t>
+      </w:r>
+      <w:r>
+        <w:rPr>
+          <w:rFonts w:eastAsiaTheme="minorHAnsi"/>
+          <w:szCs w:val="28"/>
+          <w:lang w:val="en-US"/>
+        </w:rPr>
+        <w:t>you</w:t>
+      </w:r>
+      <w:r>
+        <w:rPr>
+          <w:rFonts w:eastAsiaTheme="minorHAnsi"/>
+          <w:szCs w:val="28"/>
+          <w:lang w:val="en-US"/>
+        </w:rPr>
+        <w:t xml:space="preserve"> to “waive” (give up) the “nisi period.”</w:t>
       </w:r>
     </w:p>
     <w:p>
@@ -1674,7 +1717,7 @@
           <w:szCs w:val="28"/>
           <w:lang w:val="en-US"/>
         </w:rPr>
-        <w:t xml:space="preserve">Contact the court if you are </w:t>
+        <w:t>If</w:t>
       </w:r>
       <w:r>
         <w:rPr>
@@ -1682,7 +1725,7 @@
           <w:szCs w:val="28"/>
           <w:lang w:val="en-US"/>
         </w:rPr>
-        <w:t>worried</w:t>
+        <w:t xml:space="preserve"> part of the divorce order is not being followed</w:t>
       </w:r>
       <w:r>
         <w:rPr>
@@ -1690,15 +1733,59 @@
           <w:szCs w:val="28"/>
           <w:lang w:val="en-US"/>
         </w:rPr>
-        <w:t xml:space="preserve"> that part of the divorce order is not being followed</w:t>
-      </w:r>
+        <w:t xml:space="preserve"> and you </w:t>
+      </w:r>
+      <w:proofErr w:type="gramStart"/>
       <w:r>
         <w:rPr>
           <w:rFonts w:eastAsiaTheme="minorHAnsi"/>
           <w:szCs w:val="28"/>
           <w:lang w:val="en-US"/>
         </w:rPr>
-        <w:t xml:space="preserve"> and you can’t work it out with your ex-spouse. You may file a motion with the court to get your ex-spouse to follow the order. These are called “motions to enforce.” </w:t>
+        <w:t>can’t</w:t>
+      </w:r>
+      <w:proofErr w:type="gramEnd"/>
+      <w:r>
+        <w:rPr>
+          <w:rFonts w:eastAsiaTheme="minorHAnsi"/>
+          <w:szCs w:val="28"/>
+          <w:lang w:val="en-US"/>
+        </w:rPr>
+        <w:t xml:space="preserve"> work it out with your ex-spouse</w:t>
+      </w:r>
+      <w:r>
+        <w:rPr>
+          <w:rFonts w:eastAsiaTheme="minorHAnsi"/>
+          <w:szCs w:val="28"/>
+          <w:lang w:val="en-US"/>
+        </w:rPr>
+        <w:t>, you can</w:t>
+      </w:r>
+      <w:r>
+        <w:rPr>
+          <w:rFonts w:eastAsiaTheme="minorHAnsi"/>
+          <w:szCs w:val="28"/>
+          <w:lang w:val="en-US"/>
+        </w:rPr>
+        <w:t xml:space="preserve"> file a motion with the court to get your ex-spouse to follow the order. These </w:t>
+      </w:r>
+      <w:proofErr w:type="gramStart"/>
+      <w:r>
+        <w:rPr>
+          <w:rFonts w:eastAsiaTheme="minorHAnsi"/>
+          <w:szCs w:val="28"/>
+          <w:lang w:val="en-US"/>
+        </w:rPr>
+        <w:t>are called</w:t>
+      </w:r>
+      <w:proofErr w:type="gramEnd"/>
+      <w:r>
+        <w:rPr>
+          <w:rFonts w:eastAsiaTheme="minorHAnsi"/>
+          <w:szCs w:val="28"/>
+          <w:lang w:val="en-US"/>
+        </w:rPr>
+        <w:t xml:space="preserve"> “motions to enforce.” </w:t>
       </w:r>
     </w:p>
     <w:p>
@@ -1715,7 +1802,23 @@
           <w:szCs w:val="28"/>
           <w:lang w:val="en-US"/>
         </w:rPr>
-        <w:t xml:space="preserve">You can also file a “motion to modify” if you think something in the final order needs to change to reflect a change in your lives. You can do this for parenting and child support issues, but generally not for issues about property and money. </w:t>
+        <w:t xml:space="preserve">You can also file a “motion to modify” if you </w:t>
+      </w:r>
+      <w:r>
+        <w:rPr>
+          <w:rFonts w:eastAsiaTheme="minorHAnsi"/>
+          <w:szCs w:val="28"/>
+          <w:lang w:val="en-US"/>
+        </w:rPr>
+        <w:t>want to ask for</w:t>
+      </w:r>
+      <w:r>
+        <w:rPr>
+          <w:rFonts w:eastAsiaTheme="minorHAnsi"/>
+          <w:szCs w:val="28"/>
+          <w:lang w:val="en-US"/>
+        </w:rPr>
+        <w:t xml:space="preserve"> something in the final order to change to reflect a change in your lives. You can do this for parenting and child support issues, but generally not for issues about property and money. </w:t>
       </w:r>
     </w:p>
     <w:p>

</xml_diff>

<commit_message>
edited “reopen” or “reconsider” from 10 days to 28
</commit_message>
<xml_diff>
--- a/docassemble/VTDivorce/data/templates/divorce_next_steps.docx
+++ b/docassemble/VTDivorce/data/templates/divorce_next_steps.docx
@@ -31,23 +31,13 @@
         </w:rPr>
         <w:t xml:space="preserve">divorce, </w:t>
       </w:r>
-      <w:proofErr w:type="gramStart"/>
       <w:r>
         <w:rPr>
           <w:rStyle w:val="Heading1Char"/>
           <w:b w:val="0"/>
           <w:bCs w:val="0"/>
         </w:rPr>
-        <w:t>separation</w:t>
-      </w:r>
-      <w:proofErr w:type="gramEnd"/>
-      <w:r>
-        <w:rPr>
-          <w:rStyle w:val="Heading1Char"/>
-          <w:b w:val="0"/>
-          <w:bCs w:val="0"/>
-        </w:rPr>
-        <w:t xml:space="preserve"> or </w:t>
+        <w:t xml:space="preserve">separation or </w:t>
       </w:r>
       <w:r>
         <w:rPr>
@@ -112,7 +102,6 @@
         </w:rPr>
         <w:t xml:space="preserve">divorce, </w:t>
       </w:r>
-      <w:proofErr w:type="gramStart"/>
       <w:r>
         <w:rPr>
           <w:rStyle w:val="Heading1Char"/>
@@ -122,9 +111,8 @@
           <w:sz w:val="28"/>
           <w:szCs w:val="28"/>
         </w:rPr>
-        <w:t>separation</w:t>
-      </w:r>
-      <w:proofErr w:type="gramEnd"/>
+        <w:t xml:space="preserve">separation or </w:t>
+      </w:r>
       <w:r>
         <w:rPr>
           <w:rStyle w:val="Heading1Char"/>
@@ -134,7 +122,7 @@
           <w:sz w:val="28"/>
           <w:szCs w:val="28"/>
         </w:rPr>
-        <w:t xml:space="preserve"> or </w:t>
+        <w:t xml:space="preserve">civil union </w:t>
       </w:r>
       <w:r>
         <w:rPr>
@@ -145,17 +133,6 @@
           <w:sz w:val="28"/>
           <w:szCs w:val="28"/>
         </w:rPr>
-        <w:t xml:space="preserve">civil union </w:t>
-      </w:r>
-      <w:r>
-        <w:rPr>
-          <w:rStyle w:val="Heading1Char"/>
-          <w:b w:val="0"/>
-          <w:bCs w:val="0"/>
-          <w:color w:val="auto"/>
-          <w:sz w:val="28"/>
-          <w:szCs w:val="28"/>
-        </w:rPr>
         <w:t xml:space="preserve">dissolution </w:t>
       </w:r>
       <w:r>
@@ -259,11 +236,9 @@
       <w:r>
         <w:t xml:space="preserve">these </w:t>
       </w:r>
-      <w:proofErr w:type="gramStart"/>
       <w:r>
         <w:t>5</w:t>
       </w:r>
-      <w:proofErr w:type="gramEnd"/>
       <w:r>
         <w:t xml:space="preserve"> forms with </w:t>
       </w:r>
@@ -382,15 +357,7 @@
         </w:numPr>
       </w:pPr>
       <w:r>
-        <w:t xml:space="preserve">Final Stipulation Property, Debt and Spousal Support (an agreement about property, </w:t>
-      </w:r>
-      <w:proofErr w:type="gramStart"/>
-      <w:r>
-        <w:t>debt</w:t>
-      </w:r>
-      <w:proofErr w:type="gramEnd"/>
-      <w:r>
-        <w:t xml:space="preserve"> and spousal support)      </w:t>
+        <w:t xml:space="preserve">Final Stipulation Property, Debt and Spousal Support (an agreement about property, debt and spousal support)      </w:t>
       </w:r>
     </w:p>
     <w:p>
@@ -804,11 +771,7 @@
         <w:t xml:space="preserve"> must</w:t>
       </w:r>
       <w:r>
-        <w:t xml:space="preserve"> </w:t>
-      </w:r>
-      <w:proofErr w:type="gramStart"/>
-      <w:r>
-        <w:t>be</w:t>
+        <w:t xml:space="preserve"> be</w:t>
       </w:r>
       <w:r>
         <w:t xml:space="preserve"> “serve</w:t>
@@ -817,11 +780,7 @@
         <w:t>d</w:t>
       </w:r>
       <w:r>
-        <w:t>”</w:t>
-      </w:r>
-      <w:proofErr w:type="gramEnd"/>
-      <w:r>
-        <w:t xml:space="preserve"> (sen</w:t>
+        <w:t>” (sen</w:t>
       </w:r>
       <w:r>
         <w:t>t</w:t>
@@ -935,23 +894,7 @@
         <w:ind w:left="360"/>
       </w:pPr>
       <w:r>
-        <w:t xml:space="preserve">Check your mail often for documents related to your case. If you </w:t>
-      </w:r>
-      <w:proofErr w:type="gramStart"/>
-      <w:r>
-        <w:t>agreed</w:t>
-      </w:r>
-      <w:proofErr w:type="gramEnd"/>
-      <w:r>
-        <w:t xml:space="preserve"> to </w:t>
-      </w:r>
-      <w:proofErr w:type="gramStart"/>
-      <w:r>
-        <w:t>be served</w:t>
-      </w:r>
-      <w:proofErr w:type="gramEnd"/>
-      <w:r>
-        <w:t xml:space="preserve"> by email, check </w:t>
+        <w:t xml:space="preserve">Check your mail often for documents related to your case. If you agreed to be served by email, check </w:t>
       </w:r>
       <w:r>
         <w:rPr>
@@ -1047,13 +990,8 @@
         </w:numPr>
         <w:ind w:left="360"/>
       </w:pPr>
-      <w:proofErr w:type="gramStart"/>
-      <w:r>
-        <w:t>Don’t</w:t>
-      </w:r>
-      <w:proofErr w:type="gramEnd"/>
-      <w:r>
-        <w:t xml:space="preserve"> agree to anything you are not comfortable with.  </w:t>
+      <w:r>
+        <w:t xml:space="preserve">Don’t agree to anything you are not comfortable with.  </w:t>
       </w:r>
     </w:p>
     <w:p>
@@ -1107,15 +1045,7 @@
         <w:t xml:space="preserve">At the final hearing, the judge will confirm </w:t>
       </w:r>
       <w:r>
-        <w:t xml:space="preserve">that you meet the requirements to get a divorce, </w:t>
-      </w:r>
-      <w:proofErr w:type="gramStart"/>
-      <w:r>
-        <w:t>separation</w:t>
-      </w:r>
-      <w:proofErr w:type="gramEnd"/>
-      <w:r>
-        <w:t xml:space="preserve"> or dissolution.</w:t>
+        <w:t>that you meet the requirements to get a divorce, separation or dissolution.</w:t>
       </w:r>
     </w:p>
     <w:p>
@@ -1337,25 +1267,7 @@
           <w:szCs w:val="28"/>
           <w:lang w:val="en-US"/>
         </w:rPr>
-        <w:t xml:space="preserve">ractice for your hearing. In </w:t>
-      </w:r>
-      <w:proofErr w:type="gramStart"/>
-      <w:r>
-        <w:rPr>
-          <w:rFonts w:eastAsiaTheme="minorHAnsi"/>
-          <w:szCs w:val="28"/>
-          <w:lang w:val="en-US"/>
-        </w:rPr>
-        <w:t>many</w:t>
-      </w:r>
-      <w:proofErr w:type="gramEnd"/>
-      <w:r>
-        <w:rPr>
-          <w:rFonts w:eastAsiaTheme="minorHAnsi"/>
-          <w:szCs w:val="28"/>
-          <w:lang w:val="en-US"/>
-        </w:rPr>
-        <w:t xml:space="preserve"> cases, the court will decide based</w:t>
+        <w:t>ractice for your hearing. In many cases, the court will decide based</w:t>
       </w:r>
       <w:r>
         <w:rPr>
@@ -1421,25 +1333,7 @@
           <w:szCs w:val="28"/>
           <w:lang w:val="en-US"/>
         </w:rPr>
-        <w:t xml:space="preserve">ring </w:t>
-      </w:r>
-      <w:proofErr w:type="gramStart"/>
-      <w:r>
-        <w:rPr>
-          <w:rFonts w:eastAsiaTheme="minorHAnsi"/>
-          <w:szCs w:val="28"/>
-          <w:lang w:val="en-US"/>
-        </w:rPr>
-        <w:t>3</w:t>
-      </w:r>
-      <w:proofErr w:type="gramEnd"/>
-      <w:r>
-        <w:rPr>
-          <w:rFonts w:eastAsiaTheme="minorHAnsi"/>
-          <w:szCs w:val="28"/>
-          <w:lang w:val="en-US"/>
-        </w:rPr>
-        <w:t xml:space="preserve"> copies with you. If you </w:t>
+        <w:t xml:space="preserve">ring 3 copies with you. If you </w:t>
       </w:r>
       <w:r>
         <w:rPr>
@@ -1659,7 +1553,23 @@
           <w:szCs w:val="28"/>
           <w:lang w:val="en-US"/>
         </w:rPr>
-        <w:t xml:space="preserve"> “reopen” or “reconsider” within 10 days of getting the final order. </w:t>
+        <w:t xml:space="preserve"> “reopen” or “reconsider” within </w:t>
+      </w:r>
+      <w:r>
+        <w:rPr>
+          <w:rFonts w:eastAsiaTheme="minorHAnsi"/>
+          <w:szCs w:val="28"/>
+          <w:lang w:val="en-US"/>
+        </w:rPr>
+        <w:t>28</w:t>
+      </w:r>
+      <w:r>
+        <w:rPr>
+          <w:rFonts w:eastAsiaTheme="minorHAnsi"/>
+          <w:szCs w:val="28"/>
+          <w:lang w:val="en-US"/>
+        </w:rPr>
+        <w:t xml:space="preserve"> days of getting the final order. </w:t>
       </w:r>
     </w:p>
     <w:p>
@@ -1733,59 +1643,23 @@
           <w:szCs w:val="28"/>
           <w:lang w:val="en-US"/>
         </w:rPr>
-        <w:t xml:space="preserve"> and you </w:t>
-      </w:r>
-      <w:proofErr w:type="gramStart"/>
+        <w:t xml:space="preserve"> and you can’t work it out with your ex-spouse</w:t>
+      </w:r>
       <w:r>
         <w:rPr>
           <w:rFonts w:eastAsiaTheme="minorHAnsi"/>
           <w:szCs w:val="28"/>
           <w:lang w:val="en-US"/>
         </w:rPr>
-        <w:t>can’t</w:t>
-      </w:r>
-      <w:proofErr w:type="gramEnd"/>
+        <w:t>, you can</w:t>
+      </w:r>
       <w:r>
         <w:rPr>
           <w:rFonts w:eastAsiaTheme="minorHAnsi"/>
           <w:szCs w:val="28"/>
           <w:lang w:val="en-US"/>
         </w:rPr>
-        <w:t xml:space="preserve"> work it out with your ex-spouse</w:t>
-      </w:r>
-      <w:r>
-        <w:rPr>
-          <w:rFonts w:eastAsiaTheme="minorHAnsi"/>
-          <w:szCs w:val="28"/>
-          <w:lang w:val="en-US"/>
-        </w:rPr>
-        <w:t>, you can</w:t>
-      </w:r>
-      <w:r>
-        <w:rPr>
-          <w:rFonts w:eastAsiaTheme="minorHAnsi"/>
-          <w:szCs w:val="28"/>
-          <w:lang w:val="en-US"/>
-        </w:rPr>
-        <w:t xml:space="preserve"> file a motion with the court to get your ex-spouse to follow the order. These </w:t>
-      </w:r>
-      <w:proofErr w:type="gramStart"/>
-      <w:r>
-        <w:rPr>
-          <w:rFonts w:eastAsiaTheme="minorHAnsi"/>
-          <w:szCs w:val="28"/>
-          <w:lang w:val="en-US"/>
-        </w:rPr>
-        <w:t>are called</w:t>
-      </w:r>
-      <w:proofErr w:type="gramEnd"/>
-      <w:r>
-        <w:rPr>
-          <w:rFonts w:eastAsiaTheme="minorHAnsi"/>
-          <w:szCs w:val="28"/>
-          <w:lang w:val="en-US"/>
-        </w:rPr>
-        <w:t xml:space="preserve"> “motions to enforce.” </w:t>
+        <w:t xml:space="preserve"> file a motion with the court to get your ex-spouse to follow the order. These are called “motions to enforce.” </w:t>
       </w:r>
     </w:p>
     <w:p>
@@ -2147,7 +2021,6 @@
         <w:docPartUnique/>
       </w:docPartObj>
     </w:sdtPr>
-    <w:sdtEndPr/>
     <w:sdtContent>
       <w:sdt>
         <w:sdtPr>
@@ -2157,7 +2030,6 @@
             <w:docPartUnique/>
           </w:docPartObj>
         </w:sdtPr>
-        <w:sdtEndPr/>
         <w:sdtContent>
           <w:p>
             <w:pPr>
@@ -2297,7 +2169,6 @@
         <w:docPartUnique/>
       </w:docPartObj>
     </w:sdtPr>
-    <w:sdtEndPr/>
     <w:sdtContent>
       <w:sdt>
         <w:sdtPr>
@@ -2307,7 +2178,6 @@
             <w:docPartUnique/>
           </w:docPartObj>
         </w:sdtPr>
-        <w:sdtEndPr/>
         <w:sdtContent>
           <w:p>
             <w:pPr>

</xml_diff>

<commit_message>
couple link updates on Next Steps doc; couple small edits in interview meta data
</commit_message>
<xml_diff>
--- a/docassemble/VTDivorce/data/templates/divorce_next_steps.docx
+++ b/docassemble/VTDivorce/data/templates/divorce_next_steps.docx
@@ -31,13 +31,23 @@
         </w:rPr>
         <w:t xml:space="preserve">divorce, </w:t>
       </w:r>
+      <w:proofErr w:type="gramStart"/>
       <w:r>
         <w:rPr>
           <w:rStyle w:val="Heading1Char"/>
           <w:b w:val="0"/>
           <w:bCs w:val="0"/>
         </w:rPr>
-        <w:t xml:space="preserve">separation or </w:t>
+        <w:t>separation</w:t>
+      </w:r>
+      <w:proofErr w:type="gramEnd"/>
+      <w:r>
+        <w:rPr>
+          <w:rStyle w:val="Heading1Char"/>
+          <w:b w:val="0"/>
+          <w:bCs w:val="0"/>
+        </w:rPr>
+        <w:t xml:space="preserve"> or </w:t>
       </w:r>
       <w:r>
         <w:rPr>
@@ -102,6 +112,7 @@
         </w:rPr>
         <w:t xml:space="preserve">divorce, </w:t>
       </w:r>
+      <w:proofErr w:type="gramStart"/>
       <w:r>
         <w:rPr>
           <w:rStyle w:val="Heading1Char"/>
@@ -111,8 +122,9 @@
           <w:sz w:val="28"/>
           <w:szCs w:val="28"/>
         </w:rPr>
-        <w:t xml:space="preserve">separation or </w:t>
-      </w:r>
+        <w:t>separation</w:t>
+      </w:r>
+      <w:proofErr w:type="gramEnd"/>
       <w:r>
         <w:rPr>
           <w:rStyle w:val="Heading1Char"/>
@@ -122,7 +134,7 @@
           <w:sz w:val="28"/>
           <w:szCs w:val="28"/>
         </w:rPr>
-        <w:t xml:space="preserve">civil union </w:t>
+        <w:t xml:space="preserve"> or </w:t>
       </w:r>
       <w:r>
         <w:rPr>
@@ -133,6 +145,17 @@
           <w:sz w:val="28"/>
           <w:szCs w:val="28"/>
         </w:rPr>
+        <w:t xml:space="preserve">civil union </w:t>
+      </w:r>
+      <w:r>
+        <w:rPr>
+          <w:rStyle w:val="Heading1Char"/>
+          <w:b w:val="0"/>
+          <w:bCs w:val="0"/>
+          <w:color w:val="auto"/>
+          <w:sz w:val="28"/>
+          <w:szCs w:val="28"/>
+        </w:rPr>
         <w:t xml:space="preserve">dissolution </w:t>
       </w:r>
       <w:r>
@@ -236,9 +259,11 @@
       <w:r>
         <w:t xml:space="preserve">these </w:t>
       </w:r>
+      <w:proofErr w:type="gramStart"/>
       <w:r>
         <w:t>5</w:t>
       </w:r>
+      <w:proofErr w:type="gramEnd"/>
       <w:r>
         <w:t xml:space="preserve"> forms with </w:t>
       </w:r>
@@ -357,7 +382,15 @@
         </w:numPr>
       </w:pPr>
       <w:r>
-        <w:t xml:space="preserve">Final Stipulation Property, Debt and Spousal Support (an agreement about property, debt and spousal support)      </w:t>
+        <w:t xml:space="preserve">Final Stipulation Property, Debt and Spousal Support (an agreement about property, </w:t>
+      </w:r>
+      <w:proofErr w:type="gramStart"/>
+      <w:r>
+        <w:t>debt</w:t>
+      </w:r>
+      <w:proofErr w:type="gramEnd"/>
+      <w:r>
+        <w:t xml:space="preserve"> and spousal support)      </w:t>
       </w:r>
     </w:p>
     <w:p>
@@ -508,7 +541,13 @@
         <w:t xml:space="preserve">for each of these options on </w:t>
       </w:r>
       <w:r>
-        <w:t xml:space="preserve">Step 3 of </w:t>
+        <w:t xml:space="preserve">Step </w:t>
+      </w:r>
+      <w:r>
+        <w:t>4</w:t>
+      </w:r>
+      <w:r>
+        <w:t xml:space="preserve"> of </w:t>
       </w:r>
       <w:r>
         <w:t xml:space="preserve">the </w:t>
@@ -771,7 +810,11 @@
         <w:t xml:space="preserve"> must</w:t>
       </w:r>
       <w:r>
-        <w:t xml:space="preserve"> be</w:t>
+        <w:t xml:space="preserve"> </w:t>
+      </w:r>
+      <w:proofErr w:type="gramStart"/>
+      <w:r>
+        <w:t>be</w:t>
       </w:r>
       <w:r>
         <w:t xml:space="preserve"> “serve</w:t>
@@ -780,7 +823,11 @@
         <w:t>d</w:t>
       </w:r>
       <w:r>
-        <w:t>” (sen</w:t>
+        <w:t>”</w:t>
+      </w:r>
+      <w:proofErr w:type="gramEnd"/>
+      <w:r>
+        <w:t xml:space="preserve"> (sen</w:t>
       </w:r>
       <w:r>
         <w:t>t</w:t>
@@ -894,7 +941,15 @@
         <w:ind w:left="360"/>
       </w:pPr>
       <w:r>
-        <w:t xml:space="preserve">Check your mail often for documents related to your case. If you agreed to be served by email, check </w:t>
+        <w:t xml:space="preserve">Check your mail often for documents related to your case. If you agreed to </w:t>
+      </w:r>
+      <w:proofErr w:type="gramStart"/>
+      <w:r>
+        <w:t>be served</w:t>
+      </w:r>
+      <w:proofErr w:type="gramEnd"/>
+      <w:r>
+        <w:t xml:space="preserve"> by email, check </w:t>
       </w:r>
       <w:r>
         <w:rPr>
@@ -990,8 +1045,13 @@
         </w:numPr>
         <w:ind w:left="360"/>
       </w:pPr>
-      <w:r>
-        <w:t xml:space="preserve">Don’t agree to anything you are not comfortable with.  </w:t>
+      <w:proofErr w:type="gramStart"/>
+      <w:r>
+        <w:t>Don’t</w:t>
+      </w:r>
+      <w:proofErr w:type="gramEnd"/>
+      <w:r>
+        <w:t xml:space="preserve"> agree to anything you are not comfortable with.  </w:t>
       </w:r>
     </w:p>
     <w:p>
@@ -1045,7 +1105,15 @@
         <w:t xml:space="preserve">At the final hearing, the judge will confirm </w:t>
       </w:r>
       <w:r>
-        <w:t>that you meet the requirements to get a divorce, separation or dissolution.</w:t>
+        <w:t xml:space="preserve">that you meet the requirements to get a divorce, </w:t>
+      </w:r>
+      <w:proofErr w:type="gramStart"/>
+      <w:r>
+        <w:t>separation</w:t>
+      </w:r>
+      <w:proofErr w:type="gramEnd"/>
+      <w:r>
+        <w:t xml:space="preserve"> or dissolution.</w:t>
       </w:r>
     </w:p>
     <w:p>
@@ -1267,7 +1335,25 @@
           <w:szCs w:val="28"/>
           <w:lang w:val="en-US"/>
         </w:rPr>
-        <w:t>ractice for your hearing. In many cases, the court will decide based</w:t>
+        <w:t xml:space="preserve">ractice for your hearing. In </w:t>
+      </w:r>
+      <w:proofErr w:type="gramStart"/>
+      <w:r>
+        <w:rPr>
+          <w:rFonts w:eastAsiaTheme="minorHAnsi"/>
+          <w:szCs w:val="28"/>
+          <w:lang w:val="en-US"/>
+        </w:rPr>
+        <w:t>many</w:t>
+      </w:r>
+      <w:proofErr w:type="gramEnd"/>
+      <w:r>
+        <w:rPr>
+          <w:rFonts w:eastAsiaTheme="minorHAnsi"/>
+          <w:szCs w:val="28"/>
+          <w:lang w:val="en-US"/>
+        </w:rPr>
+        <w:t xml:space="preserve"> cases, the court will decide based</w:t>
       </w:r>
       <w:r>
         <w:rPr>
@@ -1333,7 +1419,25 @@
           <w:szCs w:val="28"/>
           <w:lang w:val="en-US"/>
         </w:rPr>
-        <w:t xml:space="preserve">ring 3 copies with you. If you </w:t>
+        <w:t xml:space="preserve">ring </w:t>
+      </w:r>
+      <w:proofErr w:type="gramStart"/>
+      <w:r>
+        <w:rPr>
+          <w:rFonts w:eastAsiaTheme="minorHAnsi"/>
+          <w:szCs w:val="28"/>
+          <w:lang w:val="en-US"/>
+        </w:rPr>
+        <w:t>3</w:t>
+      </w:r>
+      <w:proofErr w:type="gramEnd"/>
+      <w:r>
+        <w:rPr>
+          <w:rFonts w:eastAsiaTheme="minorHAnsi"/>
+          <w:szCs w:val="28"/>
+          <w:lang w:val="en-US"/>
+        </w:rPr>
+        <w:t xml:space="preserve"> copies with you. If you </w:t>
       </w:r>
       <w:r>
         <w:rPr>
@@ -1643,23 +1747,59 @@
           <w:szCs w:val="28"/>
           <w:lang w:val="en-US"/>
         </w:rPr>
-        <w:t xml:space="preserve"> and you can’t work it out with your ex-spouse</w:t>
-      </w:r>
+        <w:t xml:space="preserve"> and you </w:t>
+      </w:r>
+      <w:proofErr w:type="gramStart"/>
       <w:r>
         <w:rPr>
           <w:rFonts w:eastAsiaTheme="minorHAnsi"/>
           <w:szCs w:val="28"/>
           <w:lang w:val="en-US"/>
         </w:rPr>
-        <w:t>, you can</w:t>
-      </w:r>
+        <w:t>can’t</w:t>
+      </w:r>
+      <w:proofErr w:type="gramEnd"/>
       <w:r>
         <w:rPr>
           <w:rFonts w:eastAsiaTheme="minorHAnsi"/>
           <w:szCs w:val="28"/>
           <w:lang w:val="en-US"/>
         </w:rPr>
-        <w:t xml:space="preserve"> file a motion with the court to get your ex-spouse to follow the order. These are called “motions to enforce.” </w:t>
+        <w:t xml:space="preserve"> work it out with your ex-spouse</w:t>
+      </w:r>
+      <w:r>
+        <w:rPr>
+          <w:rFonts w:eastAsiaTheme="minorHAnsi"/>
+          <w:szCs w:val="28"/>
+          <w:lang w:val="en-US"/>
+        </w:rPr>
+        <w:t>, you can</w:t>
+      </w:r>
+      <w:r>
+        <w:rPr>
+          <w:rFonts w:eastAsiaTheme="minorHAnsi"/>
+          <w:szCs w:val="28"/>
+          <w:lang w:val="en-US"/>
+        </w:rPr>
+        <w:t xml:space="preserve"> file a motion with the court to get your ex-spouse to follow the order. These </w:t>
+      </w:r>
+      <w:proofErr w:type="gramStart"/>
+      <w:r>
+        <w:rPr>
+          <w:rFonts w:eastAsiaTheme="minorHAnsi"/>
+          <w:szCs w:val="28"/>
+          <w:lang w:val="en-US"/>
+        </w:rPr>
+        <w:t>are called</w:t>
+      </w:r>
+      <w:proofErr w:type="gramEnd"/>
+      <w:r>
+        <w:rPr>
+          <w:rFonts w:eastAsiaTheme="minorHAnsi"/>
+          <w:szCs w:val="28"/>
+          <w:lang w:val="en-US"/>
+        </w:rPr>
+        <w:t xml:space="preserve"> “motions to enforce.” </w:t>
       </w:r>
     </w:p>
     <w:p>

</xml_diff>